<commit_message>
Cambio en titulo del archivo.
</commit_message>
<xml_diff>
--- a/practica2/trunk/TDAs/doc/loteDePruebas/DocumentaciónLoteDePruebas.docx
+++ b/practica2/trunk/TDAs/doc/loteDePruebas/DocumentaciónLoteDePruebas.docx
@@ -1,6 +1,6 @@
 
 <file path=word/document.xml><?xml version="1.0" encoding="utf-8"?>
-<w:document xmlns:ve="http://schemas.openxmlformats.org/markup-compatibility/2006" xmlns:o="urn:schemas-microsoft-com:office:office" xmlns:r="http://schemas.openxmlformats.org/officeDocument/2006/relationships" xmlns:m="http://schemas.openxmlformats.org/officeDocument/2006/math" xmlns:v="urn:schemas-microsoft-com:vml" xmlns:wp="http://schemas.openxmlformats.org/drawingml/2006/wordprocessingDrawing" xmlns:w10="urn:schemas-microsoft-com:office:word" xmlns:w="http://schemas.openxmlformats.org/wordprocessingml/2006/main" xmlns:wne="http://schemas.microsoft.com/office/word/2006/wordml">
+<w:document xmlns:wpc="http://schemas.microsoft.com/office/word/2010/wordprocessingCanvas" xmlns:mc="http://schemas.openxmlformats.org/markup-compatibility/2006" xmlns:o="urn:schemas-microsoft-com:office:office" xmlns:r="http://schemas.openxmlformats.org/officeDocument/2006/relationships" xmlns:m="http://schemas.openxmlformats.org/officeDocument/2006/math" xmlns:v="urn:schemas-microsoft-com:vml" xmlns:wp14="http://schemas.microsoft.com/office/word/2010/wordprocessingDrawing" xmlns:wp="http://schemas.openxmlformats.org/drawingml/2006/wordprocessingDrawing" xmlns:w10="urn:schemas-microsoft-com:office:word" xmlns:w="http://schemas.openxmlformats.org/wordprocessingml/2006/main" xmlns:w14="http://schemas.microsoft.com/office/word/2010/wordml" xmlns:wpg="http://schemas.microsoft.com/office/word/2010/wordprocessingGroup" xmlns:wpi="http://schemas.microsoft.com/office/word/2010/wordprocessingInk" xmlns:wne="http://schemas.microsoft.com/office/word/2006/wordml" xmlns:wps="http://schemas.microsoft.com/office/word/2010/wordprocessingShape" mc:Ignorable="w14 wp14">
   <w:body>
     <w:p>
       <w:pPr>
@@ -11,8 +11,6 @@
           <w:szCs w:val="20"/>
         </w:rPr>
       </w:pPr>
-      <w:bookmarkStart w:id="0" w:name="_GoBack"/>
-      <w:bookmarkEnd w:id="0"/>
     </w:p>
     <w:p>
       <w:pPr>
@@ -117,15 +115,30 @@
         </w:rPr>
         <w:t>“</w:t>
       </w:r>
-      <w:r>
-        <w:rPr>
-          <w:b/>
-          <w:i/>
-          <w:sz w:val="72"/>
-          <w:szCs w:val="100"/>
-        </w:rPr>
-        <w:t>Letras Extremas</w:t>
-      </w:r>
+      <w:del w:id="0" w:author="Rosa" w:date="2013-05-14T18:17:00Z">
+        <w:r>
+          <w:rPr>
+            <w:b/>
+            <w:i/>
+            <w:sz w:val="72"/>
+            <w:szCs w:val="100"/>
+          </w:rPr>
+          <w:delText>Letras Extremas</w:delText>
+        </w:r>
+      </w:del>
+      <w:ins w:id="1" w:author="Rosa" w:date="2013-05-14T18:17:00Z">
+        <w:r>
+          <w:rPr>
+            <w:b/>
+            <w:i/>
+            <w:sz w:val="72"/>
+            <w:szCs w:val="100"/>
+          </w:rPr>
+          <w:t>SEL</w:t>
+        </w:r>
+      </w:ins>
+      <w:bookmarkStart w:id="2" w:name="_GoBack"/>
+      <w:bookmarkEnd w:id="2"/>
       <w:r>
         <w:rPr>
           <w:b/>
@@ -210,7 +223,7 @@
       <w:tblPr>
         <w:tblStyle w:val="Sombreadomedio2-nfasis5"/>
         <w:tblW w:w="0" w:type="auto"/>
-        <w:tblLook w:val="04A0"/>
+        <w:tblLook w:val="04A0" w:firstRow="1" w:lastRow="0" w:firstColumn="1" w:lastColumn="0" w:noHBand="0" w:noVBand="1"/>
       </w:tblPr>
       <w:tblGrid>
         <w:gridCol w:w="2093"/>
@@ -218,11 +231,11 @@
       </w:tblGrid>
       <w:tr>
         <w:trPr>
-          <w:cnfStyle w:val="100000000000"/>
+          <w:cnfStyle w:val="100000000000" w:firstRow="1" w:lastRow="0" w:firstColumn="0" w:lastColumn="0" w:oddVBand="0" w:evenVBand="0" w:oddHBand="0" w:evenHBand="0" w:firstRowFirstColumn="0" w:firstRowLastColumn="0" w:lastRowFirstColumn="0" w:lastRowLastColumn="0"/>
         </w:trPr>
         <w:tc>
           <w:tcPr>
-            <w:cnfStyle w:val="001000000100"/>
+            <w:cnfStyle w:val="001000000100" w:firstRow="0" w:lastRow="0" w:firstColumn="1" w:lastColumn="0" w:oddVBand="0" w:evenVBand="0" w:oddHBand="0" w:evenHBand="0" w:firstRowFirstColumn="1" w:firstRowLastColumn="0" w:lastRowFirstColumn="0" w:lastRowLastColumn="0"/>
             <w:tcW w:w="9886" w:type="dxa"/>
             <w:gridSpan w:val="2"/>
           </w:tcPr>
@@ -231,12 +244,12 @@
       </w:tr>
       <w:tr>
         <w:trPr>
-          <w:cnfStyle w:val="000000100000"/>
+          <w:cnfStyle w:val="000000100000" w:firstRow="0" w:lastRow="0" w:firstColumn="0" w:lastColumn="0" w:oddVBand="0" w:evenVBand="0" w:oddHBand="1" w:evenHBand="0" w:firstRowFirstColumn="0" w:firstRowLastColumn="0" w:lastRowFirstColumn="0" w:lastRowLastColumn="0"/>
           <w:trHeight w:val="454"/>
         </w:trPr>
         <w:tc>
           <w:tcPr>
-            <w:cnfStyle w:val="001000000000"/>
+            <w:cnfStyle w:val="001000000000" w:firstRow="0" w:lastRow="0" w:firstColumn="1" w:lastColumn="0" w:oddVBand="0" w:evenVBand="0" w:oddHBand="0" w:evenHBand="0" w:firstRowFirstColumn="0" w:firstRowLastColumn="0" w:lastRowFirstColumn="0" w:lastRowLastColumn="0"/>
             <w:tcW w:w="2093" w:type="dxa"/>
             <w:vAlign w:val="center"/>
           </w:tcPr>
@@ -256,7 +269,7 @@
           </w:tcPr>
           <w:p>
             <w:pPr>
-              <w:cnfStyle w:val="000000100000"/>
+              <w:cnfStyle w:val="000000100000" w:firstRow="0" w:lastRow="0" w:firstColumn="0" w:lastColumn="0" w:oddVBand="0" w:evenVBand="0" w:oddHBand="1" w:evenHBand="0" w:firstRowFirstColumn="0" w:firstRowLastColumn="0" w:lastRowFirstColumn="0" w:lastRowLastColumn="0"/>
               <w:rPr>
                 <w:b/>
               </w:rPr>
@@ -273,7 +286,7 @@
         </w:trPr>
         <w:tc>
           <w:tcPr>
-            <w:cnfStyle w:val="001000000000"/>
+            <w:cnfStyle w:val="001000000000" w:firstRow="0" w:lastRow="0" w:firstColumn="1" w:lastColumn="0" w:oddVBand="0" w:evenVBand="0" w:oddHBand="0" w:evenHBand="0" w:firstRowFirstColumn="0" w:firstRowLastColumn="0" w:lastRowFirstColumn="0" w:lastRowLastColumn="0"/>
             <w:tcW w:w="2093" w:type="dxa"/>
             <w:shd w:val="clear" w:color="auto" w:fill="92CDDC" w:themeFill="accent5" w:themeFillTint="99"/>
             <w:vAlign w:val="center"/>
@@ -294,7 +307,7 @@
           </w:tcPr>
           <w:p>
             <w:pPr>
-              <w:cnfStyle w:val="000000000000"/>
+              <w:cnfStyle w:val="000000000000" w:firstRow="0" w:lastRow="0" w:firstColumn="0" w:lastColumn="0" w:oddVBand="0" w:evenVBand="0" w:oddHBand="0" w:evenHBand="0" w:firstRowFirstColumn="0" w:firstRowLastColumn="0" w:lastRowFirstColumn="0" w:lastRowLastColumn="0"/>
             </w:pPr>
             <w:r>
               <w:t>Derivado de análisis</w:t>
@@ -307,12 +320,12 @@
       </w:tr>
       <w:tr>
         <w:trPr>
-          <w:cnfStyle w:val="000000100000"/>
+          <w:cnfStyle w:val="000000100000" w:firstRow="0" w:lastRow="0" w:firstColumn="0" w:lastColumn="0" w:oddVBand="0" w:evenVBand="0" w:oddHBand="1" w:evenHBand="0" w:firstRowFirstColumn="0" w:firstRowLastColumn="0" w:lastRowFirstColumn="0" w:lastRowLastColumn="0"/>
           <w:trHeight w:val="1587"/>
         </w:trPr>
         <w:tc>
           <w:tcPr>
-            <w:cnfStyle w:val="001000000000"/>
+            <w:cnfStyle w:val="001000000000" w:firstRow="0" w:lastRow="0" w:firstColumn="1" w:lastColumn="0" w:oddVBand="0" w:evenVBand="0" w:oddHBand="0" w:evenHBand="0" w:firstRowFirstColumn="0" w:firstRowLastColumn="0" w:lastRowFirstColumn="0" w:lastRowLastColumn="0"/>
             <w:tcW w:w="2093" w:type="dxa"/>
             <w:vAlign w:val="center"/>
           </w:tcPr>
@@ -333,7 +346,7 @@
           <w:p>
             <w:pPr>
               <w:jc w:val="both"/>
-              <w:cnfStyle w:val="000000100000"/>
+              <w:cnfStyle w:val="000000100000" w:firstRow="0" w:lastRow="0" w:firstColumn="0" w:lastColumn="0" w:oddVBand="0" w:evenVBand="0" w:oddHBand="1" w:evenHBand="0" w:firstRowFirstColumn="0" w:firstRowLastColumn="0" w:lastRowFirstColumn="0" w:lastRowLastColumn="0"/>
             </w:pPr>
             <w:r>
               <w:rPr>
@@ -392,7 +405,7 @@
         </w:trPr>
         <w:tc>
           <w:tcPr>
-            <w:cnfStyle w:val="001000000000"/>
+            <w:cnfStyle w:val="001000000000" w:firstRow="0" w:lastRow="0" w:firstColumn="1" w:lastColumn="0" w:oddVBand="0" w:evenVBand="0" w:oddHBand="0" w:evenHBand="0" w:firstRowFirstColumn="0" w:firstRowLastColumn="0" w:lastRowFirstColumn="0" w:lastRowLastColumn="0"/>
             <w:tcW w:w="2093" w:type="dxa"/>
             <w:shd w:val="clear" w:color="auto" w:fill="92CDDC" w:themeFill="accent5" w:themeFillTint="99"/>
             <w:vAlign w:val="center"/>
@@ -414,7 +427,7 @@
           <w:p>
             <w:pPr>
               <w:jc w:val="right"/>
-              <w:cnfStyle w:val="000000000000"/>
+              <w:cnfStyle w:val="000000000000" w:firstRow="0" w:lastRow="0" w:firstColumn="0" w:lastColumn="0" w:oddVBand="0" w:evenVBand="0" w:oddHBand="0" w:evenHBand="0" w:firstRowFirstColumn="0" w:firstRowLastColumn="0" w:lastRowFirstColumn="0" w:lastRowLastColumn="0"/>
               <w:rPr>
                 <w:rFonts w:ascii="Courier New" w:hAnsi="Courier New" w:cs="Courier New"/>
                 <w:i/>
@@ -432,11 +445,11 @@
       </w:tr>
       <w:tr>
         <w:trPr>
-          <w:cnfStyle w:val="000000100000"/>
+          <w:cnfStyle w:val="000000100000" w:firstRow="0" w:lastRow="0" w:firstColumn="0" w:lastColumn="0" w:oddVBand="0" w:evenVBand="0" w:oddHBand="1" w:evenHBand="0" w:firstRowFirstColumn="0" w:firstRowLastColumn="0" w:lastRowFirstColumn="0" w:lastRowLastColumn="0"/>
         </w:trPr>
         <w:tc>
           <w:tcPr>
-            <w:cnfStyle w:val="001000000000"/>
+            <w:cnfStyle w:val="001000000000" w:firstRow="0" w:lastRow="0" w:firstColumn="1" w:lastColumn="0" w:oddVBand="0" w:evenVBand="0" w:oddHBand="0" w:evenHBand="0" w:firstRowFirstColumn="0" w:firstRowLastColumn="0" w:lastRowFirstColumn="0" w:lastRowLastColumn="0"/>
             <w:tcW w:w="2093" w:type="dxa"/>
             <w:vAlign w:val="center"/>
           </w:tcPr>
@@ -460,7 +473,7 @@
           </w:tcPr>
           <w:p>
             <w:pPr>
-              <w:cnfStyle w:val="000000100000"/>
+              <w:cnfStyle w:val="000000100000" w:firstRow="0" w:lastRow="0" w:firstColumn="0" w:lastColumn="0" w:oddVBand="0" w:evenVBand="0" w:oddHBand="1" w:evenHBand="0" w:firstRowFirstColumn="0" w:firstRowLastColumn="0" w:lastRowFirstColumn="0" w:lastRowLastColumn="0"/>
               <w:rPr>
                 <w:rFonts w:ascii="Courier New" w:hAnsi="Courier New" w:cs="Courier New"/>
                 <w:sz w:val="20"/>
@@ -476,7 +489,7 @@
           </w:p>
           <w:p>
             <w:pPr>
-              <w:cnfStyle w:val="000000100000"/>
+              <w:cnfStyle w:val="000000100000" w:firstRow="0" w:lastRow="0" w:firstColumn="0" w:lastColumn="0" w:oddVBand="0" w:evenVBand="0" w:oddHBand="1" w:evenHBand="0" w:firstRowFirstColumn="0" w:firstRowLastColumn="0" w:lastRowFirstColumn="0" w:lastRowLastColumn="0"/>
               <w:rPr>
                 <w:rFonts w:ascii="Courier New" w:hAnsi="Courier New" w:cs="Courier New"/>
                 <w:sz w:val="20"/>
@@ -492,7 +505,7 @@
           </w:p>
           <w:p>
             <w:pPr>
-              <w:cnfStyle w:val="000000100000"/>
+              <w:cnfStyle w:val="000000100000" w:firstRow="0" w:lastRow="0" w:firstColumn="0" w:lastColumn="0" w:oddVBand="0" w:evenVBand="0" w:oddHBand="1" w:evenHBand="0" w:firstRowFirstColumn="0" w:firstRowLastColumn="0" w:lastRowFirstColumn="0" w:lastRowLastColumn="0"/>
               <w:rPr>
                 <w:rFonts w:ascii="Courier New" w:hAnsi="Courier New" w:cs="Courier New"/>
                 <w:sz w:val="20"/>
@@ -508,7 +521,7 @@
           </w:p>
           <w:p>
             <w:pPr>
-              <w:cnfStyle w:val="000000100000"/>
+              <w:cnfStyle w:val="000000100000" w:firstRow="0" w:lastRow="0" w:firstColumn="0" w:lastColumn="0" w:oddVBand="0" w:evenVBand="0" w:oddHBand="1" w:evenHBand="0" w:firstRowFirstColumn="0" w:firstRowLastColumn="0" w:lastRowFirstColumn="0" w:lastRowLastColumn="0"/>
               <w:rPr>
                 <w:rFonts w:ascii="Courier New" w:hAnsi="Courier New" w:cs="Courier New"/>
                 <w:sz w:val="20"/>
@@ -524,7 +537,7 @@
           </w:p>
           <w:p>
             <w:pPr>
-              <w:cnfStyle w:val="000000100000"/>
+              <w:cnfStyle w:val="000000100000" w:firstRow="0" w:lastRow="0" w:firstColumn="0" w:lastColumn="0" w:oddVBand="0" w:evenVBand="0" w:oddHBand="1" w:evenHBand="0" w:firstRowFirstColumn="0" w:firstRowLastColumn="0" w:lastRowFirstColumn="0" w:lastRowLastColumn="0"/>
               <w:rPr>
                 <w:rFonts w:ascii="Courier New" w:hAnsi="Courier New" w:cs="Courier New"/>
                 <w:sz w:val="20"/>
@@ -540,7 +553,7 @@
           </w:p>
           <w:p>
             <w:pPr>
-              <w:cnfStyle w:val="000000100000"/>
+              <w:cnfStyle w:val="000000100000" w:firstRow="0" w:lastRow="0" w:firstColumn="0" w:lastColumn="0" w:oddVBand="0" w:evenVBand="0" w:oddHBand="1" w:evenHBand="0" w:firstRowFirstColumn="0" w:firstRowLastColumn="0" w:lastRowFirstColumn="0" w:lastRowLastColumn="0"/>
               <w:rPr>
                 <w:rFonts w:ascii="Courier New" w:hAnsi="Courier New" w:cs="Courier New"/>
                 <w:sz w:val="20"/>
@@ -556,7 +569,7 @@
           </w:p>
           <w:p>
             <w:pPr>
-              <w:cnfStyle w:val="000000100000"/>
+              <w:cnfStyle w:val="000000100000" w:firstRow="0" w:lastRow="0" w:firstColumn="0" w:lastColumn="0" w:oddVBand="0" w:evenVBand="0" w:oddHBand="1" w:evenHBand="0" w:firstRowFirstColumn="0" w:firstRowLastColumn="0" w:lastRowFirstColumn="0" w:lastRowLastColumn="0"/>
               <w:rPr>
                 <w:rFonts w:ascii="Courier New" w:hAnsi="Courier New" w:cs="Courier New"/>
               </w:rPr>
@@ -577,7 +590,7 @@
         </w:trPr>
         <w:tc>
           <w:tcPr>
-            <w:cnfStyle w:val="001000000000"/>
+            <w:cnfStyle w:val="001000000000" w:firstRow="0" w:lastRow="0" w:firstColumn="1" w:lastColumn="0" w:oddVBand="0" w:evenVBand="0" w:oddHBand="0" w:evenHBand="0" w:firstRowFirstColumn="0" w:firstRowLastColumn="0" w:lastRowFirstColumn="0" w:lastRowLastColumn="0"/>
             <w:tcW w:w="2093" w:type="dxa"/>
             <w:shd w:val="clear" w:color="auto" w:fill="92CDDC" w:themeFill="accent5" w:themeFillTint="99"/>
             <w:vAlign w:val="center"/>
@@ -599,7 +612,7 @@
           <w:p>
             <w:pPr>
               <w:jc w:val="right"/>
-              <w:cnfStyle w:val="000000000000"/>
+              <w:cnfStyle w:val="000000000000" w:firstRow="0" w:lastRow="0" w:firstColumn="0" w:lastColumn="0" w:oddVBand="0" w:evenVBand="0" w:oddHBand="0" w:evenHBand="0" w:firstRowFirstColumn="0" w:firstRowLastColumn="0" w:lastRowFirstColumn="0" w:lastRowLastColumn="0"/>
               <w:rPr>
                 <w:rFonts w:ascii="Courier New" w:hAnsi="Courier New" w:cs="Courier New"/>
                 <w:i/>
@@ -622,11 +635,11 @@
       </w:tr>
       <w:tr>
         <w:trPr>
-          <w:cnfStyle w:val="000000100000"/>
+          <w:cnfStyle w:val="000000100000" w:firstRow="0" w:lastRow="0" w:firstColumn="0" w:lastColumn="0" w:oddVBand="0" w:evenVBand="0" w:oddHBand="1" w:evenHBand="0" w:firstRowFirstColumn="0" w:firstRowLastColumn="0" w:lastRowFirstColumn="0" w:lastRowLastColumn="0"/>
         </w:trPr>
         <w:tc>
           <w:tcPr>
-            <w:cnfStyle w:val="001000000000"/>
+            <w:cnfStyle w:val="001000000000" w:firstRow="0" w:lastRow="0" w:firstColumn="1" w:lastColumn="0" w:oddVBand="0" w:evenVBand="0" w:oddHBand="0" w:evenHBand="0" w:firstRowFirstColumn="0" w:firstRowLastColumn="0" w:lastRowFirstColumn="0" w:lastRowLastColumn="0"/>
             <w:tcW w:w="2093" w:type="dxa"/>
             <w:vAlign w:val="center"/>
           </w:tcPr>
@@ -648,7 +661,7 @@
           </w:tcPr>
           <w:p>
             <w:pPr>
-              <w:cnfStyle w:val="000000100000"/>
+              <w:cnfStyle w:val="000000100000" w:firstRow="0" w:lastRow="0" w:firstColumn="0" w:lastColumn="0" w:oddVBand="0" w:evenVBand="0" w:oddHBand="1" w:evenHBand="0" w:firstRowFirstColumn="0" w:firstRowLastColumn="0" w:lastRowFirstColumn="0" w:lastRowLastColumn="0"/>
               <w:rPr>
                 <w:rFonts w:ascii="Courier New" w:hAnsi="Courier New" w:cs="Courier New"/>
                 <w:sz w:val="20"/>
@@ -666,7 +679,7 @@
           </w:p>
           <w:p>
             <w:pPr>
-              <w:cnfStyle w:val="000000100000"/>
+              <w:cnfStyle w:val="000000100000" w:firstRow="0" w:lastRow="0" w:firstColumn="0" w:lastColumn="0" w:oddVBand="0" w:evenVBand="0" w:oddHBand="1" w:evenHBand="0" w:firstRowFirstColumn="0" w:firstRowLastColumn="0" w:lastRowFirstColumn="0" w:lastRowLastColumn="0"/>
               <w:rPr>
                 <w:rFonts w:ascii="Courier New" w:hAnsi="Courier New" w:cs="Courier New"/>
                 <w:sz w:val="20"/>
@@ -684,7 +697,7 @@
           </w:p>
           <w:p>
             <w:pPr>
-              <w:cnfStyle w:val="000000100000"/>
+              <w:cnfStyle w:val="000000100000" w:firstRow="0" w:lastRow="0" w:firstColumn="0" w:lastColumn="0" w:oddVBand="0" w:evenVBand="0" w:oddHBand="1" w:evenHBand="0" w:firstRowFirstColumn="0" w:firstRowLastColumn="0" w:lastRowFirstColumn="0" w:lastRowLastColumn="0"/>
               <w:rPr>
                 <w:rFonts w:ascii="Courier New" w:hAnsi="Courier New" w:cs="Courier New"/>
                 <w:sz w:val="20"/>
@@ -702,7 +715,7 @@
           </w:p>
           <w:p>
             <w:pPr>
-              <w:cnfStyle w:val="000000100000"/>
+              <w:cnfStyle w:val="000000100000" w:firstRow="0" w:lastRow="0" w:firstColumn="0" w:lastColumn="0" w:oddVBand="0" w:evenVBand="0" w:oddHBand="1" w:evenHBand="0" w:firstRowFirstColumn="0" w:firstRowLastColumn="0" w:lastRowFirstColumn="0" w:lastRowLastColumn="0"/>
               <w:rPr>
                 <w:rFonts w:ascii="Courier New" w:hAnsi="Courier New" w:cs="Courier New"/>
               </w:rPr>
@@ -743,7 +756,7 @@
       <w:tblPr>
         <w:tblStyle w:val="Sombreadomedio2-nfasis5"/>
         <w:tblW w:w="0" w:type="auto"/>
-        <w:tblLook w:val="04A0"/>
+        <w:tblLook w:val="04A0" w:firstRow="1" w:lastRow="0" w:firstColumn="1" w:lastColumn="0" w:noHBand="0" w:noVBand="1"/>
       </w:tblPr>
       <w:tblGrid>
         <w:gridCol w:w="2093"/>
@@ -751,12 +764,12 @@
       </w:tblGrid>
       <w:tr>
         <w:trPr>
-          <w:cnfStyle w:val="100000000000"/>
+          <w:cnfStyle w:val="100000000000" w:firstRow="1" w:lastRow="0" w:firstColumn="0" w:lastColumn="0" w:oddVBand="0" w:evenVBand="0" w:oddHBand="0" w:evenHBand="0" w:firstRowFirstColumn="0" w:firstRowLastColumn="0" w:lastRowFirstColumn="0" w:lastRowLastColumn="0"/>
           <w:trHeight w:val="381"/>
         </w:trPr>
         <w:tc>
           <w:tcPr>
-            <w:cnfStyle w:val="001000000100"/>
+            <w:cnfStyle w:val="001000000100" w:firstRow="0" w:lastRow="0" w:firstColumn="1" w:lastColumn="0" w:oddVBand="0" w:evenVBand="0" w:oddHBand="0" w:evenHBand="0" w:firstRowFirstColumn="1" w:firstRowLastColumn="0" w:lastRowFirstColumn="0" w:lastRowLastColumn="0"/>
             <w:tcW w:w="2093" w:type="dxa"/>
             <w:vAlign w:val="center"/>
           </w:tcPr>
@@ -778,7 +791,7 @@
           <w:p>
             <w:pPr>
               <w:jc w:val="right"/>
-              <w:cnfStyle w:val="100000000000"/>
+              <w:cnfStyle w:val="100000000000" w:firstRow="1" w:lastRow="0" w:firstColumn="0" w:lastColumn="0" w:oddVBand="0" w:evenVBand="0" w:oddHBand="0" w:evenHBand="0" w:firstRowFirstColumn="0" w:firstRowLastColumn="0" w:lastRowFirstColumn="0" w:lastRowLastColumn="0"/>
             </w:pPr>
             <w:r>
               <w:t>03</w:t>
@@ -788,11 +801,11 @@
       </w:tr>
       <w:tr>
         <w:trPr>
-          <w:cnfStyle w:val="000000100000"/>
+          <w:cnfStyle w:val="000000100000" w:firstRow="0" w:lastRow="0" w:firstColumn="0" w:lastColumn="0" w:oddVBand="0" w:evenVBand="0" w:oddHBand="1" w:evenHBand="0" w:firstRowFirstColumn="0" w:firstRowLastColumn="0" w:lastRowFirstColumn="0" w:lastRowLastColumn="0"/>
         </w:trPr>
         <w:tc>
           <w:tcPr>
-            <w:cnfStyle w:val="001000000000"/>
+            <w:cnfStyle w:val="001000000000" w:firstRow="0" w:lastRow="0" w:firstColumn="1" w:lastColumn="0" w:oddVBand="0" w:evenVBand="0" w:oddHBand="0" w:evenHBand="0" w:firstRowFirstColumn="0" w:firstRowLastColumn="0" w:lastRowFirstColumn="0" w:lastRowLastColumn="0"/>
             <w:tcW w:w="9886" w:type="dxa"/>
             <w:gridSpan w:val="2"/>
           </w:tcPr>
@@ -805,7 +818,7 @@
         </w:trPr>
         <w:tc>
           <w:tcPr>
-            <w:cnfStyle w:val="001000000000"/>
+            <w:cnfStyle w:val="001000000000" w:firstRow="0" w:lastRow="0" w:firstColumn="1" w:lastColumn="0" w:oddVBand="0" w:evenVBand="0" w:oddHBand="0" w:evenHBand="0" w:firstRowFirstColumn="0" w:firstRowLastColumn="0" w:lastRowFirstColumn="0" w:lastRowLastColumn="0"/>
             <w:tcW w:w="2093" w:type="dxa"/>
             <w:vAlign w:val="center"/>
           </w:tcPr>
@@ -825,7 +838,7 @@
           </w:tcPr>
           <w:p>
             <w:pPr>
-              <w:cnfStyle w:val="000000000000"/>
+              <w:cnfStyle w:val="000000000000" w:firstRow="0" w:lastRow="0" w:firstColumn="0" w:lastColumn="0" w:oddVBand="0" w:evenVBand="0" w:oddHBand="0" w:evenHBand="0" w:firstRowFirstColumn="0" w:firstRowLastColumn="0" w:lastRowFirstColumn="0" w:lastRowLastColumn="0"/>
               <w:rPr>
                 <w:b/>
               </w:rPr>
@@ -838,12 +851,12 @@
       </w:tr>
       <w:tr>
         <w:trPr>
-          <w:cnfStyle w:val="000000100000"/>
+          <w:cnfStyle w:val="000000100000" w:firstRow="0" w:lastRow="0" w:firstColumn="0" w:lastColumn="0" w:oddVBand="0" w:evenVBand="0" w:oddHBand="1" w:evenHBand="0" w:firstRowFirstColumn="0" w:firstRowLastColumn="0" w:lastRowFirstColumn="0" w:lastRowLastColumn="0"/>
           <w:trHeight w:val="454"/>
         </w:trPr>
         <w:tc>
           <w:tcPr>
-            <w:cnfStyle w:val="001000000000"/>
+            <w:cnfStyle w:val="001000000000" w:firstRow="0" w:lastRow="0" w:firstColumn="1" w:lastColumn="0" w:oddVBand="0" w:evenVBand="0" w:oddHBand="0" w:evenHBand="0" w:firstRowFirstColumn="0" w:firstRowLastColumn="0" w:lastRowFirstColumn="0" w:lastRowLastColumn="0"/>
             <w:tcW w:w="2093" w:type="dxa"/>
             <w:shd w:val="clear" w:color="auto" w:fill="92CDDC" w:themeFill="accent5" w:themeFillTint="99"/>
             <w:vAlign w:val="center"/>
@@ -864,7 +877,7 @@
           </w:tcPr>
           <w:p>
             <w:pPr>
-              <w:cnfStyle w:val="000000100000"/>
+              <w:cnfStyle w:val="000000100000" w:firstRow="0" w:lastRow="0" w:firstColumn="0" w:lastColumn="0" w:oddVBand="0" w:evenVBand="0" w:oddHBand="1" w:evenHBand="0" w:firstRowFirstColumn="0" w:firstRowLastColumn="0" w:lastRowFirstColumn="0" w:lastRowLastColumn="0"/>
             </w:pPr>
             <w:r>
               <w:t>Derivado de</w:t>
@@ -881,7 +894,7 @@
         </w:trPr>
         <w:tc>
           <w:tcPr>
-            <w:cnfStyle w:val="001000000000"/>
+            <w:cnfStyle w:val="001000000000" w:firstRow="0" w:lastRow="0" w:firstColumn="1" w:lastColumn="0" w:oddVBand="0" w:evenVBand="0" w:oddHBand="0" w:evenHBand="0" w:firstRowFirstColumn="0" w:firstRowLastColumn="0" w:lastRowFirstColumn="0" w:lastRowLastColumn="0"/>
             <w:tcW w:w="2093" w:type="dxa"/>
             <w:vAlign w:val="center"/>
           </w:tcPr>
@@ -902,7 +915,7 @@
           <w:p>
             <w:pPr>
               <w:jc w:val="both"/>
-              <w:cnfStyle w:val="000000000000"/>
+              <w:cnfStyle w:val="000000000000" w:firstRow="0" w:lastRow="0" w:firstColumn="0" w:lastColumn="0" w:oddVBand="0" w:evenVBand="0" w:oddHBand="0" w:evenHBand="0" w:firstRowFirstColumn="0" w:firstRowLastColumn="0" w:lastRowFirstColumn="0" w:lastRowLastColumn="0"/>
             </w:pPr>
             <w:r>
               <w:rPr>
@@ -921,12 +934,12 @@
       </w:tr>
       <w:tr>
         <w:trPr>
-          <w:cnfStyle w:val="000000100000"/>
+          <w:cnfStyle w:val="000000100000" w:firstRow="0" w:lastRow="0" w:firstColumn="0" w:lastColumn="0" w:oddVBand="0" w:evenVBand="0" w:oddHBand="1" w:evenHBand="0" w:firstRowFirstColumn="0" w:firstRowLastColumn="0" w:lastRowFirstColumn="0" w:lastRowLastColumn="0"/>
           <w:trHeight w:val="454"/>
         </w:trPr>
         <w:tc>
           <w:tcPr>
-            <w:cnfStyle w:val="001000000000"/>
+            <w:cnfStyle w:val="001000000000" w:firstRow="0" w:lastRow="0" w:firstColumn="1" w:lastColumn="0" w:oddVBand="0" w:evenVBand="0" w:oddHBand="0" w:evenHBand="0" w:firstRowFirstColumn="0" w:firstRowLastColumn="0" w:lastRowFirstColumn="0" w:lastRowLastColumn="0"/>
             <w:tcW w:w="2093" w:type="dxa"/>
             <w:shd w:val="clear" w:color="auto" w:fill="92CDDC" w:themeFill="accent5" w:themeFillTint="99"/>
             <w:vAlign w:val="center"/>
@@ -948,7 +961,7 @@
           <w:p>
             <w:pPr>
               <w:jc w:val="right"/>
-              <w:cnfStyle w:val="000000100000"/>
+              <w:cnfStyle w:val="000000100000" w:firstRow="0" w:lastRow="0" w:firstColumn="0" w:lastColumn="0" w:oddVBand="0" w:evenVBand="0" w:oddHBand="1" w:evenHBand="0" w:firstRowFirstColumn="0" w:firstRowLastColumn="0" w:lastRowFirstColumn="0" w:lastRowLastColumn="0"/>
               <w:rPr>
                 <w:rFonts w:ascii="Courier New" w:hAnsi="Courier New" w:cs="Courier New"/>
                 <w:i/>
@@ -964,7 +977,7 @@
       <w:tr>
         <w:tc>
           <w:tcPr>
-            <w:cnfStyle w:val="001000000000"/>
+            <w:cnfStyle w:val="001000000000" w:firstRow="0" w:lastRow="0" w:firstColumn="1" w:lastColumn="0" w:oddVBand="0" w:evenVBand="0" w:oddHBand="0" w:evenHBand="0" w:firstRowFirstColumn="0" w:firstRowLastColumn="0" w:lastRowFirstColumn="0" w:lastRowLastColumn="0"/>
             <w:tcW w:w="2093" w:type="dxa"/>
             <w:vAlign w:val="center"/>
           </w:tcPr>
@@ -988,7 +1001,7 @@
           </w:tcPr>
           <w:p>
             <w:pPr>
-              <w:cnfStyle w:val="000000000000"/>
+              <w:cnfStyle w:val="000000000000" w:firstRow="0" w:lastRow="0" w:firstColumn="0" w:lastColumn="0" w:oddVBand="0" w:evenVBand="0" w:oddHBand="0" w:evenHBand="0" w:firstRowFirstColumn="0" w:firstRowLastColumn="0" w:lastRowFirstColumn="0" w:lastRowLastColumn="0"/>
               <w:rPr>
                 <w:rFonts w:ascii="Courier New" w:hAnsi="Courier New" w:cs="Courier New"/>
                 <w:sz w:val="20"/>
@@ -1006,7 +1019,7 @@
           </w:p>
           <w:p>
             <w:pPr>
-              <w:cnfStyle w:val="000000000000"/>
+              <w:cnfStyle w:val="000000000000" w:firstRow="0" w:lastRow="0" w:firstColumn="0" w:lastColumn="0" w:oddVBand="0" w:evenVBand="0" w:oddHBand="0" w:evenHBand="0" w:firstRowFirstColumn="0" w:firstRowLastColumn="0" w:lastRowFirstColumn="0" w:lastRowLastColumn="0"/>
               <w:rPr>
                 <w:rFonts w:ascii="Courier New" w:hAnsi="Courier New" w:cs="Courier New"/>
                 <w:sz w:val="20"/>
@@ -1024,7 +1037,7 @@
           </w:p>
           <w:p>
             <w:pPr>
-              <w:cnfStyle w:val="000000000000"/>
+              <w:cnfStyle w:val="000000000000" w:firstRow="0" w:lastRow="0" w:firstColumn="0" w:lastColumn="0" w:oddVBand="0" w:evenVBand="0" w:oddHBand="0" w:evenHBand="0" w:firstRowFirstColumn="0" w:firstRowLastColumn="0" w:lastRowFirstColumn="0" w:lastRowLastColumn="0"/>
               <w:rPr>
                 <w:rFonts w:ascii="Courier New" w:hAnsi="Courier New" w:cs="Courier New"/>
                 <w:sz w:val="20"/>
@@ -1042,7 +1055,7 @@
           </w:p>
           <w:p>
             <w:pPr>
-              <w:cnfStyle w:val="000000000000"/>
+              <w:cnfStyle w:val="000000000000" w:firstRow="0" w:lastRow="0" w:firstColumn="0" w:lastColumn="0" w:oddVBand="0" w:evenVBand="0" w:oddHBand="0" w:evenHBand="0" w:firstRowFirstColumn="0" w:firstRowLastColumn="0" w:lastRowFirstColumn="0" w:lastRowLastColumn="0"/>
               <w:rPr>
                 <w:rFonts w:ascii="Courier New" w:hAnsi="Courier New" w:cs="Courier New"/>
                 <w:sz w:val="20"/>
@@ -1060,7 +1073,7 @@
           </w:p>
           <w:p>
             <w:pPr>
-              <w:cnfStyle w:val="000000000000"/>
+              <w:cnfStyle w:val="000000000000" w:firstRow="0" w:lastRow="0" w:firstColumn="0" w:lastColumn="0" w:oddVBand="0" w:evenVBand="0" w:oddHBand="0" w:evenHBand="0" w:firstRowFirstColumn="0" w:firstRowLastColumn="0" w:lastRowFirstColumn="0" w:lastRowLastColumn="0"/>
               <w:rPr>
                 <w:rFonts w:ascii="Courier New" w:hAnsi="Courier New" w:cs="Courier New"/>
                 <w:sz w:val="20"/>
@@ -1078,7 +1091,7 @@
           </w:p>
           <w:p>
             <w:pPr>
-              <w:cnfStyle w:val="000000000000"/>
+              <w:cnfStyle w:val="000000000000" w:firstRow="0" w:lastRow="0" w:firstColumn="0" w:lastColumn="0" w:oddVBand="0" w:evenVBand="0" w:oddHBand="0" w:evenHBand="0" w:firstRowFirstColumn="0" w:firstRowLastColumn="0" w:lastRowFirstColumn="0" w:lastRowLastColumn="0"/>
               <w:rPr>
                 <w:rFonts w:ascii="Courier New" w:hAnsi="Courier New" w:cs="Courier New"/>
                 <w:sz w:val="20"/>
@@ -1096,7 +1109,7 @@
           </w:p>
           <w:p>
             <w:pPr>
-              <w:cnfStyle w:val="000000000000"/>
+              <w:cnfStyle w:val="000000000000" w:firstRow="0" w:lastRow="0" w:firstColumn="0" w:lastColumn="0" w:oddVBand="0" w:evenVBand="0" w:oddHBand="0" w:evenHBand="0" w:firstRowFirstColumn="0" w:firstRowLastColumn="0" w:lastRowFirstColumn="0" w:lastRowLastColumn="0"/>
               <w:rPr>
                 <w:rFonts w:ascii="Courier New" w:hAnsi="Courier New" w:cs="Courier New"/>
                 <w:sz w:val="20"/>
@@ -1114,7 +1127,7 @@
           </w:p>
           <w:p>
             <w:pPr>
-              <w:cnfStyle w:val="000000000000"/>
+              <w:cnfStyle w:val="000000000000" w:firstRow="0" w:lastRow="0" w:firstColumn="0" w:lastColumn="0" w:oddVBand="0" w:evenVBand="0" w:oddHBand="0" w:evenHBand="0" w:firstRowFirstColumn="0" w:firstRowLastColumn="0" w:lastRowFirstColumn="0" w:lastRowLastColumn="0"/>
               <w:rPr>
                 <w:rFonts w:ascii="Courier New" w:hAnsi="Courier New" w:cs="Courier New"/>
                 <w:sz w:val="20"/>
@@ -1132,7 +1145,7 @@
           </w:p>
           <w:p>
             <w:pPr>
-              <w:cnfStyle w:val="000000000000"/>
+              <w:cnfStyle w:val="000000000000" w:firstRow="0" w:lastRow="0" w:firstColumn="0" w:lastColumn="0" w:oddVBand="0" w:evenVBand="0" w:oddHBand="0" w:evenHBand="0" w:firstRowFirstColumn="0" w:firstRowLastColumn="0" w:lastRowFirstColumn="0" w:lastRowLastColumn="0"/>
               <w:rPr>
                 <w:rFonts w:ascii="Courier New" w:hAnsi="Courier New" w:cs="Courier New"/>
                 <w:sz w:val="20"/>
@@ -1150,7 +1163,7 @@
           </w:p>
           <w:p>
             <w:pPr>
-              <w:cnfStyle w:val="000000000000"/>
+              <w:cnfStyle w:val="000000000000" w:firstRow="0" w:lastRow="0" w:firstColumn="0" w:lastColumn="0" w:oddVBand="0" w:evenVBand="0" w:oddHBand="0" w:evenHBand="0" w:firstRowFirstColumn="0" w:firstRowLastColumn="0" w:lastRowFirstColumn="0" w:lastRowLastColumn="0"/>
               <w:rPr>
                 <w:rFonts w:ascii="Courier New" w:hAnsi="Courier New" w:cs="Courier New"/>
                 <w:sz w:val="20"/>
@@ -1168,7 +1181,7 @@
           </w:p>
           <w:p>
             <w:pPr>
-              <w:cnfStyle w:val="000000000000"/>
+              <w:cnfStyle w:val="000000000000" w:firstRow="0" w:lastRow="0" w:firstColumn="0" w:lastColumn="0" w:oddVBand="0" w:evenVBand="0" w:oddHBand="0" w:evenHBand="0" w:firstRowFirstColumn="0" w:firstRowLastColumn="0" w:lastRowFirstColumn="0" w:lastRowLastColumn="0"/>
               <w:rPr>
                 <w:rFonts w:ascii="Courier New" w:hAnsi="Courier New" w:cs="Courier New"/>
                 <w:sz w:val="20"/>
@@ -1186,7 +1199,7 @@
           </w:p>
           <w:p>
             <w:pPr>
-              <w:cnfStyle w:val="000000000000"/>
+              <w:cnfStyle w:val="000000000000" w:firstRow="0" w:lastRow="0" w:firstColumn="0" w:lastColumn="0" w:oddVBand="0" w:evenVBand="0" w:oddHBand="0" w:evenHBand="0" w:firstRowFirstColumn="0" w:firstRowLastColumn="0" w:lastRowFirstColumn="0" w:lastRowLastColumn="0"/>
               <w:rPr>
                 <w:rFonts w:ascii="Courier New" w:hAnsi="Courier New" w:cs="Courier New"/>
                 <w:sz w:val="20"/>
@@ -1204,7 +1217,7 @@
           </w:p>
           <w:p>
             <w:pPr>
-              <w:cnfStyle w:val="000000000000"/>
+              <w:cnfStyle w:val="000000000000" w:firstRow="0" w:lastRow="0" w:firstColumn="0" w:lastColumn="0" w:oddVBand="0" w:evenVBand="0" w:oddHBand="0" w:evenHBand="0" w:firstRowFirstColumn="0" w:firstRowLastColumn="0" w:lastRowFirstColumn="0" w:lastRowLastColumn="0"/>
               <w:rPr>
                 <w:rFonts w:ascii="Courier New" w:hAnsi="Courier New" w:cs="Courier New"/>
                 <w:sz w:val="20"/>
@@ -1223,7 +1236,7 @@
           </w:p>
           <w:p>
             <w:pPr>
-              <w:cnfStyle w:val="000000000000"/>
+              <w:cnfStyle w:val="000000000000" w:firstRow="0" w:lastRow="0" w:firstColumn="0" w:lastColumn="0" w:oddVBand="0" w:evenVBand="0" w:oddHBand="0" w:evenHBand="0" w:firstRowFirstColumn="0" w:firstRowLastColumn="0" w:lastRowFirstColumn="0" w:lastRowLastColumn="0"/>
               <w:rPr>
                 <w:rFonts w:ascii="Courier New" w:hAnsi="Courier New" w:cs="Courier New"/>
                 <w:sz w:val="20"/>
@@ -1241,7 +1254,7 @@
           </w:p>
           <w:p>
             <w:pPr>
-              <w:cnfStyle w:val="000000000000"/>
+              <w:cnfStyle w:val="000000000000" w:firstRow="0" w:lastRow="0" w:firstColumn="0" w:lastColumn="0" w:oddVBand="0" w:evenVBand="0" w:oddHBand="0" w:evenHBand="0" w:firstRowFirstColumn="0" w:firstRowLastColumn="0" w:lastRowFirstColumn="0" w:lastRowLastColumn="0"/>
               <w:rPr>
                 <w:rFonts w:ascii="Courier New" w:hAnsi="Courier New" w:cs="Courier New"/>
                 <w:sz w:val="20"/>
@@ -1259,7 +1272,7 @@
           </w:p>
           <w:p>
             <w:pPr>
-              <w:cnfStyle w:val="000000000000"/>
+              <w:cnfStyle w:val="000000000000" w:firstRow="0" w:lastRow="0" w:firstColumn="0" w:lastColumn="0" w:oddVBand="0" w:evenVBand="0" w:oddHBand="0" w:evenHBand="0" w:firstRowFirstColumn="0" w:firstRowLastColumn="0" w:lastRowFirstColumn="0" w:lastRowLastColumn="0"/>
               <w:rPr>
                 <w:rFonts w:ascii="Courier New" w:hAnsi="Courier New" w:cs="Courier New"/>
                 <w:sz w:val="20"/>
@@ -1277,7 +1290,7 @@
           </w:p>
           <w:p>
             <w:pPr>
-              <w:cnfStyle w:val="000000000000"/>
+              <w:cnfStyle w:val="000000000000" w:firstRow="0" w:lastRow="0" w:firstColumn="0" w:lastColumn="0" w:oddVBand="0" w:evenVBand="0" w:oddHBand="0" w:evenHBand="0" w:firstRowFirstColumn="0" w:firstRowLastColumn="0" w:lastRowFirstColumn="0" w:lastRowLastColumn="0"/>
               <w:rPr>
                 <w:rFonts w:ascii="Courier New" w:hAnsi="Courier New" w:cs="Courier New"/>
                 <w:sz w:val="20"/>
@@ -1295,7 +1308,7 @@
           </w:p>
           <w:p>
             <w:pPr>
-              <w:cnfStyle w:val="000000000000"/>
+              <w:cnfStyle w:val="000000000000" w:firstRow="0" w:lastRow="0" w:firstColumn="0" w:lastColumn="0" w:oddVBand="0" w:evenVBand="0" w:oddHBand="0" w:evenHBand="0" w:firstRowFirstColumn="0" w:firstRowLastColumn="0" w:lastRowFirstColumn="0" w:lastRowLastColumn="0"/>
               <w:rPr>
                 <w:rFonts w:ascii="Courier New" w:hAnsi="Courier New" w:cs="Courier New"/>
                 <w:sz w:val="20"/>
@@ -1313,7 +1326,7 @@
           </w:p>
           <w:p>
             <w:pPr>
-              <w:cnfStyle w:val="000000000000"/>
+              <w:cnfStyle w:val="000000000000" w:firstRow="0" w:lastRow="0" w:firstColumn="0" w:lastColumn="0" w:oddVBand="0" w:evenVBand="0" w:oddHBand="0" w:evenHBand="0" w:firstRowFirstColumn="0" w:firstRowLastColumn="0" w:lastRowFirstColumn="0" w:lastRowLastColumn="0"/>
               <w:rPr>
                 <w:rFonts w:ascii="Courier New" w:hAnsi="Courier New" w:cs="Courier New"/>
                 <w:sz w:val="20"/>
@@ -1331,7 +1344,7 @@
           </w:p>
           <w:p>
             <w:pPr>
-              <w:cnfStyle w:val="000000000000"/>
+              <w:cnfStyle w:val="000000000000" w:firstRow="0" w:lastRow="0" w:firstColumn="0" w:lastColumn="0" w:oddVBand="0" w:evenVBand="0" w:oddHBand="0" w:evenHBand="0" w:firstRowFirstColumn="0" w:firstRowLastColumn="0" w:lastRowFirstColumn="0" w:lastRowLastColumn="0"/>
               <w:rPr>
                 <w:rFonts w:ascii="Courier New" w:hAnsi="Courier New" w:cs="Courier New"/>
                 <w:sz w:val="20"/>
@@ -1349,7 +1362,7 @@
           </w:p>
           <w:p>
             <w:pPr>
-              <w:cnfStyle w:val="000000000000"/>
+              <w:cnfStyle w:val="000000000000" w:firstRow="0" w:lastRow="0" w:firstColumn="0" w:lastColumn="0" w:oddVBand="0" w:evenVBand="0" w:oddHBand="0" w:evenHBand="0" w:firstRowFirstColumn="0" w:firstRowLastColumn="0" w:lastRowFirstColumn="0" w:lastRowLastColumn="0"/>
               <w:rPr>
                 <w:rFonts w:ascii="Courier New" w:hAnsi="Courier New" w:cs="Courier New"/>
               </w:rPr>
@@ -1367,12 +1380,12 @@
       </w:tr>
       <w:tr>
         <w:trPr>
-          <w:cnfStyle w:val="000000100000"/>
+          <w:cnfStyle w:val="000000100000" w:firstRow="0" w:lastRow="0" w:firstColumn="0" w:lastColumn="0" w:oddVBand="0" w:evenVBand="0" w:oddHBand="1" w:evenHBand="0" w:firstRowFirstColumn="0" w:firstRowLastColumn="0" w:lastRowFirstColumn="0" w:lastRowLastColumn="0"/>
           <w:trHeight w:val="454"/>
         </w:trPr>
         <w:tc>
           <w:tcPr>
-            <w:cnfStyle w:val="001000000000"/>
+            <w:cnfStyle w:val="001000000000" w:firstRow="0" w:lastRow="0" w:firstColumn="1" w:lastColumn="0" w:oddVBand="0" w:evenVBand="0" w:oddHBand="0" w:evenHBand="0" w:firstRowFirstColumn="0" w:firstRowLastColumn="0" w:lastRowFirstColumn="0" w:lastRowLastColumn="0"/>
             <w:tcW w:w="2093" w:type="dxa"/>
             <w:shd w:val="clear" w:color="auto" w:fill="92CDDC" w:themeFill="accent5" w:themeFillTint="99"/>
             <w:vAlign w:val="center"/>
@@ -1394,7 +1407,7 @@
           <w:p>
             <w:pPr>
               <w:jc w:val="right"/>
-              <w:cnfStyle w:val="000000100000"/>
+              <w:cnfStyle w:val="000000100000" w:firstRow="0" w:lastRow="0" w:firstColumn="0" w:lastColumn="0" w:oddVBand="0" w:evenVBand="0" w:oddHBand="1" w:evenHBand="0" w:firstRowFirstColumn="0" w:firstRowLastColumn="0" w:lastRowFirstColumn="0" w:lastRowLastColumn="0"/>
               <w:rPr>
                 <w:rFonts w:ascii="Courier New" w:hAnsi="Courier New" w:cs="Courier New"/>
                 <w:i/>
@@ -1412,7 +1425,7 @@
       <w:tr>
         <w:tc>
           <w:tcPr>
-            <w:cnfStyle w:val="001000000000"/>
+            <w:cnfStyle w:val="001000000000" w:firstRow="0" w:lastRow="0" w:firstColumn="1" w:lastColumn="0" w:oddVBand="0" w:evenVBand="0" w:oddHBand="0" w:evenHBand="0" w:firstRowFirstColumn="0" w:firstRowLastColumn="0" w:lastRowFirstColumn="0" w:lastRowLastColumn="0"/>
             <w:tcW w:w="2093" w:type="dxa"/>
             <w:vAlign w:val="center"/>
           </w:tcPr>
@@ -1434,7 +1447,7 @@
           </w:tcPr>
           <w:p>
             <w:pPr>
-              <w:cnfStyle w:val="000000000000"/>
+              <w:cnfStyle w:val="000000000000" w:firstRow="0" w:lastRow="0" w:firstColumn="0" w:lastColumn="0" w:oddVBand="0" w:evenVBand="0" w:oddHBand="0" w:evenHBand="0" w:firstRowFirstColumn="0" w:firstRowLastColumn="0" w:lastRowFirstColumn="0" w:lastRowLastColumn="0"/>
               <w:rPr>
                 <w:rFonts w:ascii="Courier New" w:hAnsi="Courier New" w:cs="Courier New"/>
                 <w:sz w:val="20"/>
@@ -1450,7 +1463,7 @@
           </w:p>
           <w:p>
             <w:pPr>
-              <w:cnfStyle w:val="000000000000"/>
+              <w:cnfStyle w:val="000000000000" w:firstRow="0" w:lastRow="0" w:firstColumn="0" w:lastColumn="0" w:oddVBand="0" w:evenVBand="0" w:oddHBand="0" w:evenHBand="0" w:firstRowFirstColumn="0" w:firstRowLastColumn="0" w:lastRowFirstColumn="0" w:lastRowLastColumn="0"/>
               <w:rPr>
                 <w:rFonts w:ascii="Courier New" w:hAnsi="Courier New" w:cs="Courier New"/>
                 <w:sz w:val="20"/>
@@ -1466,7 +1479,7 @@
           </w:p>
           <w:p>
             <w:pPr>
-              <w:cnfStyle w:val="000000000000"/>
+              <w:cnfStyle w:val="000000000000" w:firstRow="0" w:lastRow="0" w:firstColumn="0" w:lastColumn="0" w:oddVBand="0" w:evenVBand="0" w:oddHBand="0" w:evenHBand="0" w:firstRowFirstColumn="0" w:firstRowLastColumn="0" w:lastRowFirstColumn="0" w:lastRowLastColumn="0"/>
               <w:rPr>
                 <w:rFonts w:ascii="Courier New" w:hAnsi="Courier New" w:cs="Courier New"/>
                 <w:sz w:val="20"/>
@@ -1482,7 +1495,7 @@
           </w:p>
           <w:p>
             <w:pPr>
-              <w:cnfStyle w:val="000000000000"/>
+              <w:cnfStyle w:val="000000000000" w:firstRow="0" w:lastRow="0" w:firstColumn="0" w:lastColumn="0" w:oddVBand="0" w:evenVBand="0" w:oddHBand="0" w:evenHBand="0" w:firstRowFirstColumn="0" w:firstRowLastColumn="0" w:lastRowFirstColumn="0" w:lastRowLastColumn="0"/>
               <w:rPr>
                 <w:rFonts w:ascii="Courier New" w:hAnsi="Courier New" w:cs="Courier New"/>
                 <w:sz w:val="20"/>
@@ -1498,7 +1511,7 @@
           </w:p>
           <w:p>
             <w:pPr>
-              <w:cnfStyle w:val="000000000000"/>
+              <w:cnfStyle w:val="000000000000" w:firstRow="0" w:lastRow="0" w:firstColumn="0" w:lastColumn="0" w:oddVBand="0" w:evenVBand="0" w:oddHBand="0" w:evenHBand="0" w:firstRowFirstColumn="0" w:firstRowLastColumn="0" w:lastRowFirstColumn="0" w:lastRowLastColumn="0"/>
               <w:rPr>
                 <w:rFonts w:ascii="Courier New" w:hAnsi="Courier New" w:cs="Courier New"/>
                 <w:sz w:val="20"/>
@@ -1514,7 +1527,7 @@
           </w:p>
           <w:p>
             <w:pPr>
-              <w:cnfStyle w:val="000000000000"/>
+              <w:cnfStyle w:val="000000000000" w:firstRow="0" w:lastRow="0" w:firstColumn="0" w:lastColumn="0" w:oddVBand="0" w:evenVBand="0" w:oddHBand="0" w:evenHBand="0" w:firstRowFirstColumn="0" w:firstRowLastColumn="0" w:lastRowFirstColumn="0" w:lastRowLastColumn="0"/>
               <w:rPr>
                 <w:rFonts w:ascii="Courier New" w:hAnsi="Courier New" w:cs="Courier New"/>
               </w:rPr>
@@ -1557,7 +1570,7 @@
       <w:tblPr>
         <w:tblStyle w:val="Sombreadomedio2-nfasis5"/>
         <w:tblW w:w="0" w:type="auto"/>
-        <w:tblLook w:val="04A0"/>
+        <w:tblLook w:val="04A0" w:firstRow="1" w:lastRow="0" w:firstColumn="1" w:lastColumn="0" w:noHBand="0" w:noVBand="1"/>
       </w:tblPr>
       <w:tblGrid>
         <w:gridCol w:w="2093"/>
@@ -1565,12 +1578,12 @@
       </w:tblGrid>
       <w:tr>
         <w:trPr>
-          <w:cnfStyle w:val="100000000000"/>
+          <w:cnfStyle w:val="100000000000" w:firstRow="1" w:lastRow="0" w:firstColumn="0" w:lastColumn="0" w:oddVBand="0" w:evenVBand="0" w:oddHBand="0" w:evenHBand="0" w:firstRowFirstColumn="0" w:firstRowLastColumn="0" w:lastRowFirstColumn="0" w:lastRowLastColumn="0"/>
           <w:trHeight w:val="381"/>
         </w:trPr>
         <w:tc>
           <w:tcPr>
-            <w:cnfStyle w:val="001000000100"/>
+            <w:cnfStyle w:val="001000000100" w:firstRow="0" w:lastRow="0" w:firstColumn="1" w:lastColumn="0" w:oddVBand="0" w:evenVBand="0" w:oddHBand="0" w:evenHBand="0" w:firstRowFirstColumn="1" w:firstRowLastColumn="0" w:lastRowFirstColumn="0" w:lastRowLastColumn="0"/>
             <w:tcW w:w="2093" w:type="dxa"/>
             <w:vAlign w:val="center"/>
           </w:tcPr>
@@ -1592,7 +1605,7 @@
           <w:p>
             <w:pPr>
               <w:jc w:val="right"/>
-              <w:cnfStyle w:val="100000000000"/>
+              <w:cnfStyle w:val="100000000000" w:firstRow="1" w:lastRow="0" w:firstColumn="0" w:lastColumn="0" w:oddVBand="0" w:evenVBand="0" w:oddHBand="0" w:evenHBand="0" w:firstRowFirstColumn="0" w:firstRowLastColumn="0" w:lastRowFirstColumn="0" w:lastRowLastColumn="0"/>
             </w:pPr>
             <w:r>
               <w:t>04</w:t>
@@ -1602,11 +1615,11 @@
       </w:tr>
       <w:tr>
         <w:trPr>
-          <w:cnfStyle w:val="000000100000"/>
+          <w:cnfStyle w:val="000000100000" w:firstRow="0" w:lastRow="0" w:firstColumn="0" w:lastColumn="0" w:oddVBand="0" w:evenVBand="0" w:oddHBand="1" w:evenHBand="0" w:firstRowFirstColumn="0" w:firstRowLastColumn="0" w:lastRowFirstColumn="0" w:lastRowLastColumn="0"/>
         </w:trPr>
         <w:tc>
           <w:tcPr>
-            <w:cnfStyle w:val="001000000000"/>
+            <w:cnfStyle w:val="001000000000" w:firstRow="0" w:lastRow="0" w:firstColumn="1" w:lastColumn="0" w:oddVBand="0" w:evenVBand="0" w:oddHBand="0" w:evenHBand="0" w:firstRowFirstColumn="0" w:firstRowLastColumn="0" w:lastRowFirstColumn="0" w:lastRowLastColumn="0"/>
             <w:tcW w:w="9886" w:type="dxa"/>
             <w:gridSpan w:val="2"/>
           </w:tcPr>
@@ -1619,7 +1632,7 @@
         </w:trPr>
         <w:tc>
           <w:tcPr>
-            <w:cnfStyle w:val="001000000000"/>
+            <w:cnfStyle w:val="001000000000" w:firstRow="0" w:lastRow="0" w:firstColumn="1" w:lastColumn="0" w:oddVBand="0" w:evenVBand="0" w:oddHBand="0" w:evenHBand="0" w:firstRowFirstColumn="0" w:firstRowLastColumn="0" w:lastRowFirstColumn="0" w:lastRowLastColumn="0"/>
             <w:tcW w:w="2093" w:type="dxa"/>
             <w:vAlign w:val="center"/>
           </w:tcPr>
@@ -1639,7 +1652,7 @@
           </w:tcPr>
           <w:p>
             <w:pPr>
-              <w:cnfStyle w:val="000000000000"/>
+              <w:cnfStyle w:val="000000000000" w:firstRow="0" w:lastRow="0" w:firstColumn="0" w:lastColumn="0" w:oddVBand="0" w:evenVBand="0" w:oddHBand="0" w:evenHBand="0" w:firstRowFirstColumn="0" w:firstRowLastColumn="0" w:lastRowFirstColumn="0" w:lastRowLastColumn="0"/>
               <w:rPr>
                 <w:b/>
               </w:rPr>
@@ -1652,12 +1665,12 @@
       </w:tr>
       <w:tr>
         <w:trPr>
-          <w:cnfStyle w:val="000000100000"/>
+          <w:cnfStyle w:val="000000100000" w:firstRow="0" w:lastRow="0" w:firstColumn="0" w:lastColumn="0" w:oddVBand="0" w:evenVBand="0" w:oddHBand="1" w:evenHBand="0" w:firstRowFirstColumn="0" w:firstRowLastColumn="0" w:lastRowFirstColumn="0" w:lastRowLastColumn="0"/>
           <w:trHeight w:val="454"/>
         </w:trPr>
         <w:tc>
           <w:tcPr>
-            <w:cnfStyle w:val="001000000000"/>
+            <w:cnfStyle w:val="001000000000" w:firstRow="0" w:lastRow="0" w:firstColumn="1" w:lastColumn="0" w:oddVBand="0" w:evenVBand="0" w:oddHBand="0" w:evenHBand="0" w:firstRowFirstColumn="0" w:firstRowLastColumn="0" w:lastRowFirstColumn="0" w:lastRowLastColumn="0"/>
             <w:tcW w:w="2093" w:type="dxa"/>
             <w:shd w:val="clear" w:color="auto" w:fill="92CDDC" w:themeFill="accent5" w:themeFillTint="99"/>
             <w:vAlign w:val="center"/>
@@ -1678,7 +1691,7 @@
           </w:tcPr>
           <w:p>
             <w:pPr>
-              <w:cnfStyle w:val="000000100000"/>
+              <w:cnfStyle w:val="000000100000" w:firstRow="0" w:lastRow="0" w:firstColumn="0" w:lastColumn="0" w:oddVBand="0" w:evenVBand="0" w:oddHBand="1" w:evenHBand="0" w:firstRowFirstColumn="0" w:firstRowLastColumn="0" w:lastRowFirstColumn="0" w:lastRowLastColumn="0"/>
             </w:pPr>
             <w:r>
               <w:t>Derivado de análisis</w:t>
@@ -1692,7 +1705,7 @@
         </w:trPr>
         <w:tc>
           <w:tcPr>
-            <w:cnfStyle w:val="001000000000"/>
+            <w:cnfStyle w:val="001000000000" w:firstRow="0" w:lastRow="0" w:firstColumn="1" w:lastColumn="0" w:oddVBand="0" w:evenVBand="0" w:oddHBand="0" w:evenHBand="0" w:firstRowFirstColumn="0" w:firstRowLastColumn="0" w:lastRowFirstColumn="0" w:lastRowLastColumn="0"/>
             <w:tcW w:w="2093" w:type="dxa"/>
             <w:vAlign w:val="center"/>
           </w:tcPr>
@@ -1713,7 +1726,7 @@
           <w:p>
             <w:pPr>
               <w:jc w:val="both"/>
-              <w:cnfStyle w:val="000000000000"/>
+              <w:cnfStyle w:val="000000000000" w:firstRow="0" w:lastRow="0" w:firstColumn="0" w:lastColumn="0" w:oddVBand="0" w:evenVBand="0" w:oddHBand="0" w:evenHBand="0" w:firstRowFirstColumn="0" w:firstRowLastColumn="0" w:lastRowFirstColumn="0" w:lastRowLastColumn="0"/>
               <w:rPr>
                 <w:rFonts w:ascii="Calibri" w:hAnsi="Calibri" w:cs="Calibri"/>
               </w:rPr>
@@ -1747,12 +1760,12 @@
       </w:tr>
       <w:tr>
         <w:trPr>
-          <w:cnfStyle w:val="000000100000"/>
+          <w:cnfStyle w:val="000000100000" w:firstRow="0" w:lastRow="0" w:firstColumn="0" w:lastColumn="0" w:oddVBand="0" w:evenVBand="0" w:oddHBand="1" w:evenHBand="0" w:firstRowFirstColumn="0" w:firstRowLastColumn="0" w:lastRowFirstColumn="0" w:lastRowLastColumn="0"/>
           <w:trHeight w:val="454"/>
         </w:trPr>
         <w:tc>
           <w:tcPr>
-            <w:cnfStyle w:val="001000000000"/>
+            <w:cnfStyle w:val="001000000000" w:firstRow="0" w:lastRow="0" w:firstColumn="1" w:lastColumn="0" w:oddVBand="0" w:evenVBand="0" w:oddHBand="0" w:evenHBand="0" w:firstRowFirstColumn="0" w:firstRowLastColumn="0" w:lastRowFirstColumn="0" w:lastRowLastColumn="0"/>
             <w:tcW w:w="2093" w:type="dxa"/>
             <w:shd w:val="clear" w:color="auto" w:fill="92CDDC" w:themeFill="accent5" w:themeFillTint="99"/>
             <w:vAlign w:val="center"/>
@@ -1774,7 +1787,7 @@
           <w:p>
             <w:pPr>
               <w:jc w:val="right"/>
-              <w:cnfStyle w:val="000000100000"/>
+              <w:cnfStyle w:val="000000100000" w:firstRow="0" w:lastRow="0" w:firstColumn="0" w:lastColumn="0" w:oddVBand="0" w:evenVBand="0" w:oddHBand="1" w:evenHBand="0" w:firstRowFirstColumn="0" w:firstRowLastColumn="0" w:lastRowFirstColumn="0" w:lastRowLastColumn="0"/>
               <w:rPr>
                 <w:rFonts w:ascii="Courier New" w:hAnsi="Courier New" w:cs="Courier New"/>
                 <w:i/>
@@ -1790,7 +1803,7 @@
       <w:tr>
         <w:tc>
           <w:tcPr>
-            <w:cnfStyle w:val="001000000000"/>
+            <w:cnfStyle w:val="001000000000" w:firstRow="0" w:lastRow="0" w:firstColumn="1" w:lastColumn="0" w:oddVBand="0" w:evenVBand="0" w:oddHBand="0" w:evenHBand="0" w:firstRowFirstColumn="0" w:firstRowLastColumn="0" w:lastRowFirstColumn="0" w:lastRowLastColumn="0"/>
             <w:tcW w:w="2093" w:type="dxa"/>
             <w:vAlign w:val="center"/>
           </w:tcPr>
@@ -1814,7 +1827,7 @@
           </w:tcPr>
           <w:p>
             <w:pPr>
-              <w:cnfStyle w:val="000000000000"/>
+              <w:cnfStyle w:val="000000000000" w:firstRow="0" w:lastRow="0" w:firstColumn="0" w:lastColumn="0" w:oddVBand="0" w:evenVBand="0" w:oddHBand="0" w:evenHBand="0" w:firstRowFirstColumn="0" w:firstRowLastColumn="0" w:lastRowFirstColumn="0" w:lastRowLastColumn="0"/>
               <w:rPr>
                 <w:rFonts w:ascii="Courier New" w:hAnsi="Courier New" w:cs="Courier New"/>
                 <w:sz w:val="20"/>
@@ -1832,7 +1845,7 @@
           </w:p>
           <w:p>
             <w:pPr>
-              <w:cnfStyle w:val="000000000000"/>
+              <w:cnfStyle w:val="000000000000" w:firstRow="0" w:lastRow="0" w:firstColumn="0" w:lastColumn="0" w:oddVBand="0" w:evenVBand="0" w:oddHBand="0" w:evenHBand="0" w:firstRowFirstColumn="0" w:firstRowLastColumn="0" w:lastRowFirstColumn="0" w:lastRowLastColumn="0"/>
               <w:rPr>
                 <w:rFonts w:ascii="Courier New" w:hAnsi="Courier New" w:cs="Courier New"/>
                 <w:sz w:val="20"/>
@@ -1850,7 +1863,7 @@
           </w:p>
           <w:p>
             <w:pPr>
-              <w:cnfStyle w:val="000000000000"/>
+              <w:cnfStyle w:val="000000000000" w:firstRow="0" w:lastRow="0" w:firstColumn="0" w:lastColumn="0" w:oddVBand="0" w:evenVBand="0" w:oddHBand="0" w:evenHBand="0" w:firstRowFirstColumn="0" w:firstRowLastColumn="0" w:lastRowFirstColumn="0" w:lastRowLastColumn="0"/>
               <w:rPr>
                 <w:rFonts w:ascii="Courier New" w:hAnsi="Courier New" w:cs="Courier New"/>
                 <w:sz w:val="20"/>
@@ -1868,7 +1881,7 @@
           </w:p>
           <w:p>
             <w:pPr>
-              <w:cnfStyle w:val="000000000000"/>
+              <w:cnfStyle w:val="000000000000" w:firstRow="0" w:lastRow="0" w:firstColumn="0" w:lastColumn="0" w:oddVBand="0" w:evenVBand="0" w:oddHBand="0" w:evenHBand="0" w:firstRowFirstColumn="0" w:firstRowLastColumn="0" w:lastRowFirstColumn="0" w:lastRowLastColumn="0"/>
               <w:rPr>
                 <w:rFonts w:ascii="Courier New" w:hAnsi="Courier New" w:cs="Courier New"/>
                 <w:sz w:val="20"/>
@@ -1886,7 +1899,7 @@
           </w:p>
           <w:p>
             <w:pPr>
-              <w:cnfStyle w:val="000000000000"/>
+              <w:cnfStyle w:val="000000000000" w:firstRow="0" w:lastRow="0" w:firstColumn="0" w:lastColumn="0" w:oddVBand="0" w:evenVBand="0" w:oddHBand="0" w:evenHBand="0" w:firstRowFirstColumn="0" w:firstRowLastColumn="0" w:lastRowFirstColumn="0" w:lastRowLastColumn="0"/>
               <w:rPr>
                 <w:rFonts w:ascii="Courier New" w:hAnsi="Courier New" w:cs="Courier New"/>
                 <w:sz w:val="20"/>
@@ -1904,7 +1917,7 @@
           </w:p>
           <w:p>
             <w:pPr>
-              <w:cnfStyle w:val="000000000000"/>
+              <w:cnfStyle w:val="000000000000" w:firstRow="0" w:lastRow="0" w:firstColumn="0" w:lastColumn="0" w:oddVBand="0" w:evenVBand="0" w:oddHBand="0" w:evenHBand="0" w:firstRowFirstColumn="0" w:firstRowLastColumn="0" w:lastRowFirstColumn="0" w:lastRowLastColumn="0"/>
               <w:rPr>
                 <w:rFonts w:ascii="Courier New" w:hAnsi="Courier New" w:cs="Courier New"/>
                 <w:sz w:val="20"/>
@@ -1922,7 +1935,7 @@
           </w:p>
           <w:p>
             <w:pPr>
-              <w:cnfStyle w:val="000000000000"/>
+              <w:cnfStyle w:val="000000000000" w:firstRow="0" w:lastRow="0" w:firstColumn="0" w:lastColumn="0" w:oddVBand="0" w:evenVBand="0" w:oddHBand="0" w:evenHBand="0" w:firstRowFirstColumn="0" w:firstRowLastColumn="0" w:lastRowFirstColumn="0" w:lastRowLastColumn="0"/>
               <w:rPr>
                 <w:rFonts w:ascii="Courier New" w:hAnsi="Courier New" w:cs="Courier New"/>
                 <w:sz w:val="20"/>
@@ -1940,7 +1953,7 @@
           </w:p>
           <w:p>
             <w:pPr>
-              <w:cnfStyle w:val="000000000000"/>
+              <w:cnfStyle w:val="000000000000" w:firstRow="0" w:lastRow="0" w:firstColumn="0" w:lastColumn="0" w:oddVBand="0" w:evenVBand="0" w:oddHBand="0" w:evenHBand="0" w:firstRowFirstColumn="0" w:firstRowLastColumn="0" w:lastRowFirstColumn="0" w:lastRowLastColumn="0"/>
               <w:rPr>
                 <w:rFonts w:ascii="Courier New" w:hAnsi="Courier New" w:cs="Courier New"/>
                 <w:sz w:val="20"/>
@@ -1958,7 +1971,7 @@
           </w:p>
           <w:p>
             <w:pPr>
-              <w:cnfStyle w:val="000000000000"/>
+              <w:cnfStyle w:val="000000000000" w:firstRow="0" w:lastRow="0" w:firstColumn="0" w:lastColumn="0" w:oddVBand="0" w:evenVBand="0" w:oddHBand="0" w:evenHBand="0" w:firstRowFirstColumn="0" w:firstRowLastColumn="0" w:lastRowFirstColumn="0" w:lastRowLastColumn="0"/>
               <w:rPr>
                 <w:rFonts w:ascii="Courier New" w:hAnsi="Courier New" w:cs="Courier New"/>
                 <w:sz w:val="20"/>
@@ -1976,7 +1989,7 @@
           </w:p>
           <w:p>
             <w:pPr>
-              <w:cnfStyle w:val="000000000000"/>
+              <w:cnfStyle w:val="000000000000" w:firstRow="0" w:lastRow="0" w:firstColumn="0" w:lastColumn="0" w:oddVBand="0" w:evenVBand="0" w:oddHBand="0" w:evenHBand="0" w:firstRowFirstColumn="0" w:firstRowLastColumn="0" w:lastRowFirstColumn="0" w:lastRowLastColumn="0"/>
               <w:rPr>
                 <w:rFonts w:ascii="Courier New" w:hAnsi="Courier New" w:cs="Courier New"/>
                 <w:sz w:val="20"/>
@@ -1994,7 +2007,7 @@
           </w:p>
           <w:p>
             <w:pPr>
-              <w:cnfStyle w:val="000000000000"/>
+              <w:cnfStyle w:val="000000000000" w:firstRow="0" w:lastRow="0" w:firstColumn="0" w:lastColumn="0" w:oddVBand="0" w:evenVBand="0" w:oddHBand="0" w:evenHBand="0" w:firstRowFirstColumn="0" w:firstRowLastColumn="0" w:lastRowFirstColumn="0" w:lastRowLastColumn="0"/>
               <w:rPr>
                 <w:rFonts w:ascii="Courier New" w:hAnsi="Courier New" w:cs="Courier New"/>
                 <w:sz w:val="20"/>
@@ -2012,7 +2025,7 @@
           </w:p>
           <w:p>
             <w:pPr>
-              <w:cnfStyle w:val="000000000000"/>
+              <w:cnfStyle w:val="000000000000" w:firstRow="0" w:lastRow="0" w:firstColumn="0" w:lastColumn="0" w:oddVBand="0" w:evenVBand="0" w:oddHBand="0" w:evenHBand="0" w:firstRowFirstColumn="0" w:firstRowLastColumn="0" w:lastRowFirstColumn="0" w:lastRowLastColumn="0"/>
               <w:rPr>
                 <w:rFonts w:ascii="Courier New" w:hAnsi="Courier New" w:cs="Courier New"/>
                 <w:sz w:val="20"/>
@@ -2030,7 +2043,7 @@
           </w:p>
           <w:p>
             <w:pPr>
-              <w:cnfStyle w:val="000000000000"/>
+              <w:cnfStyle w:val="000000000000" w:firstRow="0" w:lastRow="0" w:firstColumn="0" w:lastColumn="0" w:oddVBand="0" w:evenVBand="0" w:oddHBand="0" w:evenHBand="0" w:firstRowFirstColumn="0" w:firstRowLastColumn="0" w:lastRowFirstColumn="0" w:lastRowLastColumn="0"/>
               <w:rPr>
                 <w:rFonts w:ascii="Courier New" w:hAnsi="Courier New" w:cs="Courier New"/>
                 <w:sz w:val="20"/>
@@ -2048,7 +2061,7 @@
           </w:p>
           <w:p>
             <w:pPr>
-              <w:cnfStyle w:val="000000000000"/>
+              <w:cnfStyle w:val="000000000000" w:firstRow="0" w:lastRow="0" w:firstColumn="0" w:lastColumn="0" w:oddVBand="0" w:evenVBand="0" w:oddHBand="0" w:evenHBand="0" w:firstRowFirstColumn="0" w:firstRowLastColumn="0" w:lastRowFirstColumn="0" w:lastRowLastColumn="0"/>
               <w:rPr>
                 <w:rFonts w:ascii="Courier New" w:hAnsi="Courier New" w:cs="Courier New"/>
                 <w:sz w:val="20"/>
@@ -2066,7 +2079,7 @@
           </w:p>
           <w:p>
             <w:pPr>
-              <w:cnfStyle w:val="000000000000"/>
+              <w:cnfStyle w:val="000000000000" w:firstRow="0" w:lastRow="0" w:firstColumn="0" w:lastColumn="0" w:oddVBand="0" w:evenVBand="0" w:oddHBand="0" w:evenHBand="0" w:firstRowFirstColumn="0" w:firstRowLastColumn="0" w:lastRowFirstColumn="0" w:lastRowLastColumn="0"/>
               <w:rPr>
                 <w:rFonts w:ascii="Courier New" w:hAnsi="Courier New" w:cs="Courier New"/>
                 <w:sz w:val="20"/>
@@ -2084,7 +2097,7 @@
           </w:p>
           <w:p>
             <w:pPr>
-              <w:cnfStyle w:val="000000000000"/>
+              <w:cnfStyle w:val="000000000000" w:firstRow="0" w:lastRow="0" w:firstColumn="0" w:lastColumn="0" w:oddVBand="0" w:evenVBand="0" w:oddHBand="0" w:evenHBand="0" w:firstRowFirstColumn="0" w:firstRowLastColumn="0" w:lastRowFirstColumn="0" w:lastRowLastColumn="0"/>
               <w:rPr>
                 <w:rFonts w:ascii="Courier New" w:hAnsi="Courier New" w:cs="Courier New"/>
                 <w:sz w:val="20"/>
@@ -2102,7 +2115,7 @@
           </w:p>
           <w:p>
             <w:pPr>
-              <w:cnfStyle w:val="000000000000"/>
+              <w:cnfStyle w:val="000000000000" w:firstRow="0" w:lastRow="0" w:firstColumn="0" w:lastColumn="0" w:oddVBand="0" w:evenVBand="0" w:oddHBand="0" w:evenHBand="0" w:firstRowFirstColumn="0" w:firstRowLastColumn="0" w:lastRowFirstColumn="0" w:lastRowLastColumn="0"/>
               <w:rPr>
                 <w:rFonts w:ascii="Courier New" w:hAnsi="Courier New" w:cs="Courier New"/>
                 <w:sz w:val="20"/>
@@ -2120,7 +2133,7 @@
           </w:p>
           <w:p>
             <w:pPr>
-              <w:cnfStyle w:val="000000000000"/>
+              <w:cnfStyle w:val="000000000000" w:firstRow="0" w:lastRow="0" w:firstColumn="0" w:lastColumn="0" w:oddVBand="0" w:evenVBand="0" w:oddHBand="0" w:evenHBand="0" w:firstRowFirstColumn="0" w:firstRowLastColumn="0" w:lastRowFirstColumn="0" w:lastRowLastColumn="0"/>
               <w:rPr>
                 <w:rFonts w:ascii="Courier New" w:hAnsi="Courier New" w:cs="Courier New"/>
                 <w:sz w:val="20"/>
@@ -2138,7 +2151,7 @@
           </w:p>
           <w:p>
             <w:pPr>
-              <w:cnfStyle w:val="000000000000"/>
+              <w:cnfStyle w:val="000000000000" w:firstRow="0" w:lastRow="0" w:firstColumn="0" w:lastColumn="0" w:oddVBand="0" w:evenVBand="0" w:oddHBand="0" w:evenHBand="0" w:firstRowFirstColumn="0" w:firstRowLastColumn="0" w:lastRowFirstColumn="0" w:lastRowLastColumn="0"/>
               <w:rPr>
                 <w:rFonts w:ascii="Courier New" w:hAnsi="Courier New" w:cs="Courier New"/>
                 <w:sz w:val="20"/>
@@ -2156,7 +2169,7 @@
           </w:p>
           <w:p>
             <w:pPr>
-              <w:cnfStyle w:val="000000000000"/>
+              <w:cnfStyle w:val="000000000000" w:firstRow="0" w:lastRow="0" w:firstColumn="0" w:lastColumn="0" w:oddVBand="0" w:evenVBand="0" w:oddHBand="0" w:evenHBand="0" w:firstRowFirstColumn="0" w:firstRowLastColumn="0" w:lastRowFirstColumn="0" w:lastRowLastColumn="0"/>
               <w:rPr>
                 <w:rFonts w:ascii="Courier New" w:hAnsi="Courier New" w:cs="Courier New"/>
                 <w:sz w:val="20"/>
@@ -2174,7 +2187,7 @@
           </w:p>
           <w:p>
             <w:pPr>
-              <w:cnfStyle w:val="000000000000"/>
+              <w:cnfStyle w:val="000000000000" w:firstRow="0" w:lastRow="0" w:firstColumn="0" w:lastColumn="0" w:oddVBand="0" w:evenVBand="0" w:oddHBand="0" w:evenHBand="0" w:firstRowFirstColumn="0" w:firstRowLastColumn="0" w:lastRowFirstColumn="0" w:lastRowLastColumn="0"/>
               <w:rPr>
                 <w:rFonts w:ascii="Courier New" w:hAnsi="Courier New" w:cs="Courier New"/>
               </w:rPr>
@@ -2192,12 +2205,12 @@
       </w:tr>
       <w:tr>
         <w:trPr>
-          <w:cnfStyle w:val="000000100000"/>
+          <w:cnfStyle w:val="000000100000" w:firstRow="0" w:lastRow="0" w:firstColumn="0" w:lastColumn="0" w:oddVBand="0" w:evenVBand="0" w:oddHBand="1" w:evenHBand="0" w:firstRowFirstColumn="0" w:firstRowLastColumn="0" w:lastRowFirstColumn="0" w:lastRowLastColumn="0"/>
           <w:trHeight w:val="454"/>
         </w:trPr>
         <w:tc>
           <w:tcPr>
-            <w:cnfStyle w:val="001000000000"/>
+            <w:cnfStyle w:val="001000000000" w:firstRow="0" w:lastRow="0" w:firstColumn="1" w:lastColumn="0" w:oddVBand="0" w:evenVBand="0" w:oddHBand="0" w:evenHBand="0" w:firstRowFirstColumn="0" w:firstRowLastColumn="0" w:lastRowFirstColumn="0" w:lastRowLastColumn="0"/>
             <w:tcW w:w="2093" w:type="dxa"/>
             <w:shd w:val="clear" w:color="auto" w:fill="92CDDC" w:themeFill="accent5" w:themeFillTint="99"/>
             <w:vAlign w:val="center"/>
@@ -2219,7 +2232,7 @@
           <w:p>
             <w:pPr>
               <w:jc w:val="right"/>
-              <w:cnfStyle w:val="000000100000"/>
+              <w:cnfStyle w:val="000000100000" w:firstRow="0" w:lastRow="0" w:firstColumn="0" w:lastColumn="0" w:oddVBand="0" w:evenVBand="0" w:oddHBand="1" w:evenHBand="0" w:firstRowFirstColumn="0" w:firstRowLastColumn="0" w:lastRowFirstColumn="0" w:lastRowLastColumn="0"/>
               <w:rPr>
                 <w:rFonts w:ascii="Courier New" w:hAnsi="Courier New" w:cs="Courier New"/>
                 <w:i/>
@@ -2237,7 +2250,7 @@
       <w:tr>
         <w:tc>
           <w:tcPr>
-            <w:cnfStyle w:val="001000000000"/>
+            <w:cnfStyle w:val="001000000000" w:firstRow="0" w:lastRow="0" w:firstColumn="1" w:lastColumn="0" w:oddVBand="0" w:evenVBand="0" w:oddHBand="0" w:evenHBand="0" w:firstRowFirstColumn="0" w:firstRowLastColumn="0" w:lastRowFirstColumn="0" w:lastRowLastColumn="0"/>
             <w:tcW w:w="2093" w:type="dxa"/>
             <w:vAlign w:val="center"/>
           </w:tcPr>
@@ -2259,7 +2272,7 @@
           </w:tcPr>
           <w:p>
             <w:pPr>
-              <w:cnfStyle w:val="000000000000"/>
+              <w:cnfStyle w:val="000000000000" w:firstRow="0" w:lastRow="0" w:firstColumn="0" w:lastColumn="0" w:oddVBand="0" w:evenVBand="0" w:oddHBand="0" w:evenHBand="0" w:firstRowFirstColumn="0" w:firstRowLastColumn="0" w:lastRowFirstColumn="0" w:lastRowLastColumn="0"/>
               <w:rPr>
                 <w:rFonts w:ascii="Courier New" w:hAnsi="Courier New" w:cs="Courier New"/>
                 <w:sz w:val="20"/>
@@ -2275,7 +2288,7 @@
           </w:p>
           <w:p>
             <w:pPr>
-              <w:cnfStyle w:val="000000000000"/>
+              <w:cnfStyle w:val="000000000000" w:firstRow="0" w:lastRow="0" w:firstColumn="0" w:lastColumn="0" w:oddVBand="0" w:evenVBand="0" w:oddHBand="0" w:evenHBand="0" w:firstRowFirstColumn="0" w:firstRowLastColumn="0" w:lastRowFirstColumn="0" w:lastRowLastColumn="0"/>
               <w:rPr>
                 <w:rFonts w:ascii="Courier New" w:hAnsi="Courier New" w:cs="Courier New"/>
                 <w:sz w:val="20"/>
@@ -2319,7 +2332,7 @@
       <w:tblPr>
         <w:tblStyle w:val="Sombreadomedio2-nfasis5"/>
         <w:tblW w:w="0" w:type="auto"/>
-        <w:tblLook w:val="04A0"/>
+        <w:tblLook w:val="04A0" w:firstRow="1" w:lastRow="0" w:firstColumn="1" w:lastColumn="0" w:noHBand="0" w:noVBand="1"/>
       </w:tblPr>
       <w:tblGrid>
         <w:gridCol w:w="2093"/>
@@ -2327,12 +2340,12 @@
       </w:tblGrid>
       <w:tr>
         <w:trPr>
-          <w:cnfStyle w:val="100000000000"/>
+          <w:cnfStyle w:val="100000000000" w:firstRow="1" w:lastRow="0" w:firstColumn="0" w:lastColumn="0" w:oddVBand="0" w:evenVBand="0" w:oddHBand="0" w:evenHBand="0" w:firstRowFirstColumn="0" w:firstRowLastColumn="0" w:lastRowFirstColumn="0" w:lastRowLastColumn="0"/>
           <w:trHeight w:val="381"/>
         </w:trPr>
         <w:tc>
           <w:tcPr>
-            <w:cnfStyle w:val="001000000100"/>
+            <w:cnfStyle w:val="001000000100" w:firstRow="0" w:lastRow="0" w:firstColumn="1" w:lastColumn="0" w:oddVBand="0" w:evenVBand="0" w:oddHBand="0" w:evenHBand="0" w:firstRowFirstColumn="1" w:firstRowLastColumn="0" w:lastRowFirstColumn="0" w:lastRowLastColumn="0"/>
             <w:tcW w:w="2093" w:type="dxa"/>
             <w:vAlign w:val="center"/>
           </w:tcPr>
@@ -2354,7 +2367,7 @@
           <w:p>
             <w:pPr>
               <w:jc w:val="right"/>
-              <w:cnfStyle w:val="100000000000"/>
+              <w:cnfStyle w:val="100000000000" w:firstRow="1" w:lastRow="0" w:firstColumn="0" w:lastColumn="0" w:oddVBand="0" w:evenVBand="0" w:oddHBand="0" w:evenHBand="0" w:firstRowFirstColumn="0" w:firstRowLastColumn="0" w:lastRowFirstColumn="0" w:lastRowLastColumn="0"/>
             </w:pPr>
             <w:r>
               <w:t>05</w:t>
@@ -2364,11 +2377,11 @@
       </w:tr>
       <w:tr>
         <w:trPr>
-          <w:cnfStyle w:val="000000100000"/>
+          <w:cnfStyle w:val="000000100000" w:firstRow="0" w:lastRow="0" w:firstColumn="0" w:lastColumn="0" w:oddVBand="0" w:evenVBand="0" w:oddHBand="1" w:evenHBand="0" w:firstRowFirstColumn="0" w:firstRowLastColumn="0" w:lastRowFirstColumn="0" w:lastRowLastColumn="0"/>
         </w:trPr>
         <w:tc>
           <w:tcPr>
-            <w:cnfStyle w:val="001000000000"/>
+            <w:cnfStyle w:val="001000000000" w:firstRow="0" w:lastRow="0" w:firstColumn="1" w:lastColumn="0" w:oddVBand="0" w:evenVBand="0" w:oddHBand="0" w:evenHBand="0" w:firstRowFirstColumn="0" w:firstRowLastColumn="0" w:lastRowFirstColumn="0" w:lastRowLastColumn="0"/>
             <w:tcW w:w="9886" w:type="dxa"/>
             <w:gridSpan w:val="2"/>
           </w:tcPr>
@@ -2381,7 +2394,7 @@
         </w:trPr>
         <w:tc>
           <w:tcPr>
-            <w:cnfStyle w:val="001000000000"/>
+            <w:cnfStyle w:val="001000000000" w:firstRow="0" w:lastRow="0" w:firstColumn="1" w:lastColumn="0" w:oddVBand="0" w:evenVBand="0" w:oddHBand="0" w:evenHBand="0" w:firstRowFirstColumn="0" w:firstRowLastColumn="0" w:lastRowFirstColumn="0" w:lastRowLastColumn="0"/>
             <w:tcW w:w="2093" w:type="dxa"/>
             <w:vAlign w:val="center"/>
           </w:tcPr>
@@ -2401,7 +2414,7 @@
           </w:tcPr>
           <w:p>
             <w:pPr>
-              <w:cnfStyle w:val="000000000000"/>
+              <w:cnfStyle w:val="000000000000" w:firstRow="0" w:lastRow="0" w:firstColumn="0" w:lastColumn="0" w:oddVBand="0" w:evenVBand="0" w:oddHBand="0" w:evenHBand="0" w:firstRowFirstColumn="0" w:firstRowLastColumn="0" w:lastRowFirstColumn="0" w:lastRowLastColumn="0"/>
               <w:rPr>
                 <w:b/>
               </w:rPr>
@@ -2414,12 +2427,12 @@
       </w:tr>
       <w:tr>
         <w:trPr>
-          <w:cnfStyle w:val="000000100000"/>
+          <w:cnfStyle w:val="000000100000" w:firstRow="0" w:lastRow="0" w:firstColumn="0" w:lastColumn="0" w:oddVBand="0" w:evenVBand="0" w:oddHBand="1" w:evenHBand="0" w:firstRowFirstColumn="0" w:firstRowLastColumn="0" w:lastRowFirstColumn="0" w:lastRowLastColumn="0"/>
           <w:trHeight w:val="454"/>
         </w:trPr>
         <w:tc>
           <w:tcPr>
-            <w:cnfStyle w:val="001000000000"/>
+            <w:cnfStyle w:val="001000000000" w:firstRow="0" w:lastRow="0" w:firstColumn="1" w:lastColumn="0" w:oddVBand="0" w:evenVBand="0" w:oddHBand="0" w:evenHBand="0" w:firstRowFirstColumn="0" w:firstRowLastColumn="0" w:lastRowFirstColumn="0" w:lastRowLastColumn="0"/>
             <w:tcW w:w="2093" w:type="dxa"/>
             <w:shd w:val="clear" w:color="auto" w:fill="92CDDC" w:themeFill="accent5" w:themeFillTint="99"/>
             <w:vAlign w:val="center"/>
@@ -2440,7 +2453,7 @@
           </w:tcPr>
           <w:p>
             <w:pPr>
-              <w:cnfStyle w:val="000000100000"/>
+              <w:cnfStyle w:val="000000100000" w:firstRow="0" w:lastRow="0" w:firstColumn="0" w:lastColumn="0" w:oddVBand="0" w:evenVBand="0" w:oddHBand="1" w:evenHBand="0" w:firstRowFirstColumn="0" w:firstRowLastColumn="0" w:lastRowFirstColumn="0" w:lastRowLastColumn="0"/>
             </w:pPr>
             <w:r>
               <w:t>Derivado de análisis</w:t>
@@ -2454,7 +2467,7 @@
         </w:trPr>
         <w:tc>
           <w:tcPr>
-            <w:cnfStyle w:val="001000000000"/>
+            <w:cnfStyle w:val="001000000000" w:firstRow="0" w:lastRow="0" w:firstColumn="1" w:lastColumn="0" w:oddVBand="0" w:evenVBand="0" w:oddHBand="0" w:evenHBand="0" w:firstRowFirstColumn="0" w:firstRowLastColumn="0" w:lastRowFirstColumn="0" w:lastRowLastColumn="0"/>
             <w:tcW w:w="2093" w:type="dxa"/>
             <w:vAlign w:val="center"/>
           </w:tcPr>
@@ -2475,7 +2488,7 @@
           <w:p>
             <w:pPr>
               <w:jc w:val="both"/>
-              <w:cnfStyle w:val="000000000000"/>
+              <w:cnfStyle w:val="000000000000" w:firstRow="0" w:lastRow="0" w:firstColumn="0" w:lastColumn="0" w:oddVBand="0" w:evenVBand="0" w:oddHBand="0" w:evenHBand="0" w:firstRowFirstColumn="0" w:firstRowLastColumn="0" w:lastRowFirstColumn="0" w:lastRowLastColumn="0"/>
               <w:rPr>
                 <w:rFonts w:ascii="Calibri" w:hAnsi="Calibri" w:cs="Calibri"/>
               </w:rPr>
@@ -2503,12 +2516,12 @@
       </w:tr>
       <w:tr>
         <w:trPr>
-          <w:cnfStyle w:val="000000100000"/>
+          <w:cnfStyle w:val="000000100000" w:firstRow="0" w:lastRow="0" w:firstColumn="0" w:lastColumn="0" w:oddVBand="0" w:evenVBand="0" w:oddHBand="1" w:evenHBand="0" w:firstRowFirstColumn="0" w:firstRowLastColumn="0" w:lastRowFirstColumn="0" w:lastRowLastColumn="0"/>
           <w:trHeight w:val="454"/>
         </w:trPr>
         <w:tc>
           <w:tcPr>
-            <w:cnfStyle w:val="001000000000"/>
+            <w:cnfStyle w:val="001000000000" w:firstRow="0" w:lastRow="0" w:firstColumn="1" w:lastColumn="0" w:oddVBand="0" w:evenVBand="0" w:oddHBand="0" w:evenHBand="0" w:firstRowFirstColumn="0" w:firstRowLastColumn="0" w:lastRowFirstColumn="0" w:lastRowLastColumn="0"/>
             <w:tcW w:w="2093" w:type="dxa"/>
             <w:shd w:val="clear" w:color="auto" w:fill="92CDDC" w:themeFill="accent5" w:themeFillTint="99"/>
             <w:vAlign w:val="center"/>
@@ -2530,7 +2543,7 @@
           <w:p>
             <w:pPr>
               <w:jc w:val="right"/>
-              <w:cnfStyle w:val="000000100000"/>
+              <w:cnfStyle w:val="000000100000" w:firstRow="0" w:lastRow="0" w:firstColumn="0" w:lastColumn="0" w:oddVBand="0" w:evenVBand="0" w:oddHBand="1" w:evenHBand="0" w:firstRowFirstColumn="0" w:firstRowLastColumn="0" w:lastRowFirstColumn="0" w:lastRowLastColumn="0"/>
               <w:rPr>
                 <w:rFonts w:ascii="Courier New" w:hAnsi="Courier New" w:cs="Courier New"/>
                 <w:i/>
@@ -2549,7 +2562,7 @@
       <w:tr>
         <w:tc>
           <w:tcPr>
-            <w:cnfStyle w:val="001000000000"/>
+            <w:cnfStyle w:val="001000000000" w:firstRow="0" w:lastRow="0" w:firstColumn="1" w:lastColumn="0" w:oddVBand="0" w:evenVBand="0" w:oddHBand="0" w:evenHBand="0" w:firstRowFirstColumn="0" w:firstRowLastColumn="0" w:lastRowFirstColumn="0" w:lastRowLastColumn="0"/>
             <w:tcW w:w="2093" w:type="dxa"/>
             <w:vAlign w:val="center"/>
           </w:tcPr>
@@ -2573,7 +2586,7 @@
           </w:tcPr>
           <w:p>
             <w:pPr>
-              <w:cnfStyle w:val="000000000000"/>
+              <w:cnfStyle w:val="000000000000" w:firstRow="0" w:lastRow="0" w:firstColumn="0" w:lastColumn="0" w:oddVBand="0" w:evenVBand="0" w:oddHBand="0" w:evenHBand="0" w:firstRowFirstColumn="0" w:firstRowLastColumn="0" w:lastRowFirstColumn="0" w:lastRowLastColumn="0"/>
               <w:rPr>
                 <w:rFonts w:ascii="Courier New" w:hAnsi="Courier New" w:cs="Courier New"/>
               </w:rPr>
@@ -2587,7 +2600,7 @@
           </w:p>
           <w:p>
             <w:pPr>
-              <w:cnfStyle w:val="000000000000"/>
+              <w:cnfStyle w:val="000000000000" w:firstRow="0" w:lastRow="0" w:firstColumn="0" w:lastColumn="0" w:oddVBand="0" w:evenVBand="0" w:oddHBand="0" w:evenHBand="0" w:firstRowFirstColumn="0" w:firstRowLastColumn="0" w:lastRowFirstColumn="0" w:lastRowLastColumn="0"/>
               <w:rPr>
                 <w:rFonts w:ascii="Courier New" w:hAnsi="Courier New" w:cs="Courier New"/>
               </w:rPr>
@@ -2601,7 +2614,7 @@
           </w:p>
           <w:p>
             <w:pPr>
-              <w:cnfStyle w:val="000000000000"/>
+              <w:cnfStyle w:val="000000000000" w:firstRow="0" w:lastRow="0" w:firstColumn="0" w:lastColumn="0" w:oddVBand="0" w:evenVBand="0" w:oddHBand="0" w:evenHBand="0" w:firstRowFirstColumn="0" w:firstRowLastColumn="0" w:lastRowFirstColumn="0" w:lastRowLastColumn="0"/>
               <w:rPr>
                 <w:rFonts w:ascii="Courier New" w:hAnsi="Courier New" w:cs="Courier New"/>
               </w:rPr>
@@ -2615,7 +2628,7 @@
           </w:p>
           <w:p>
             <w:pPr>
-              <w:cnfStyle w:val="000000000000"/>
+              <w:cnfStyle w:val="000000000000" w:firstRow="0" w:lastRow="0" w:firstColumn="0" w:lastColumn="0" w:oddVBand="0" w:evenVBand="0" w:oddHBand="0" w:evenHBand="0" w:firstRowFirstColumn="0" w:firstRowLastColumn="0" w:lastRowFirstColumn="0" w:lastRowLastColumn="0"/>
               <w:rPr>
                 <w:rFonts w:ascii="Courier New" w:hAnsi="Courier New" w:cs="Courier New"/>
               </w:rPr>
@@ -2629,7 +2642,7 @@
           </w:p>
           <w:p>
             <w:pPr>
-              <w:cnfStyle w:val="000000000000"/>
+              <w:cnfStyle w:val="000000000000" w:firstRow="0" w:lastRow="0" w:firstColumn="0" w:lastColumn="0" w:oddVBand="0" w:evenVBand="0" w:oddHBand="0" w:evenHBand="0" w:firstRowFirstColumn="0" w:firstRowLastColumn="0" w:lastRowFirstColumn="0" w:lastRowLastColumn="0"/>
               <w:rPr>
                 <w:rFonts w:ascii="Courier New" w:hAnsi="Courier New" w:cs="Courier New"/>
               </w:rPr>
@@ -2643,7 +2656,7 @@
           </w:p>
           <w:p>
             <w:pPr>
-              <w:cnfStyle w:val="000000000000"/>
+              <w:cnfStyle w:val="000000000000" w:firstRow="0" w:lastRow="0" w:firstColumn="0" w:lastColumn="0" w:oddVBand="0" w:evenVBand="0" w:oddHBand="0" w:evenHBand="0" w:firstRowFirstColumn="0" w:firstRowLastColumn="0" w:lastRowFirstColumn="0" w:lastRowLastColumn="0"/>
               <w:rPr>
                 <w:rFonts w:ascii="Courier New" w:hAnsi="Courier New" w:cs="Courier New"/>
               </w:rPr>
@@ -2657,7 +2670,7 @@
           </w:p>
           <w:p>
             <w:pPr>
-              <w:cnfStyle w:val="000000000000"/>
+              <w:cnfStyle w:val="000000000000" w:firstRow="0" w:lastRow="0" w:firstColumn="0" w:lastColumn="0" w:oddVBand="0" w:evenVBand="0" w:oddHBand="0" w:evenHBand="0" w:firstRowFirstColumn="0" w:firstRowLastColumn="0" w:lastRowFirstColumn="0" w:lastRowLastColumn="0"/>
               <w:rPr>
                 <w:rFonts w:ascii="Courier New" w:hAnsi="Courier New" w:cs="Courier New"/>
               </w:rPr>
@@ -2671,7 +2684,7 @@
           </w:p>
           <w:p>
             <w:pPr>
-              <w:cnfStyle w:val="000000000000"/>
+              <w:cnfStyle w:val="000000000000" w:firstRow="0" w:lastRow="0" w:firstColumn="0" w:lastColumn="0" w:oddVBand="0" w:evenVBand="0" w:oddHBand="0" w:evenHBand="0" w:firstRowFirstColumn="0" w:firstRowLastColumn="0" w:lastRowFirstColumn="0" w:lastRowLastColumn="0"/>
               <w:rPr>
                 <w:rFonts w:ascii="Courier New" w:hAnsi="Courier New" w:cs="Courier New"/>
               </w:rPr>
@@ -2685,7 +2698,7 @@
           </w:p>
           <w:p>
             <w:pPr>
-              <w:cnfStyle w:val="000000000000"/>
+              <w:cnfStyle w:val="000000000000" w:firstRow="0" w:lastRow="0" w:firstColumn="0" w:lastColumn="0" w:oddVBand="0" w:evenVBand="0" w:oddHBand="0" w:evenHBand="0" w:firstRowFirstColumn="0" w:firstRowLastColumn="0" w:lastRowFirstColumn="0" w:lastRowLastColumn="0"/>
               <w:rPr>
                 <w:rFonts w:ascii="Courier New" w:hAnsi="Courier New" w:cs="Courier New"/>
               </w:rPr>
@@ -2699,7 +2712,7 @@
           </w:p>
           <w:p>
             <w:pPr>
-              <w:cnfStyle w:val="000000000000"/>
+              <w:cnfStyle w:val="000000000000" w:firstRow="0" w:lastRow="0" w:firstColumn="0" w:lastColumn="0" w:oddVBand="0" w:evenVBand="0" w:oddHBand="0" w:evenHBand="0" w:firstRowFirstColumn="0" w:firstRowLastColumn="0" w:lastRowFirstColumn="0" w:lastRowLastColumn="0"/>
               <w:rPr>
                 <w:rFonts w:ascii="Courier New" w:hAnsi="Courier New" w:cs="Courier New"/>
               </w:rPr>
@@ -2713,7 +2726,7 @@
           </w:p>
           <w:p>
             <w:pPr>
-              <w:cnfStyle w:val="000000000000"/>
+              <w:cnfStyle w:val="000000000000" w:firstRow="0" w:lastRow="0" w:firstColumn="0" w:lastColumn="0" w:oddVBand="0" w:evenVBand="0" w:oddHBand="0" w:evenHBand="0" w:firstRowFirstColumn="0" w:firstRowLastColumn="0" w:lastRowFirstColumn="0" w:lastRowLastColumn="0"/>
               <w:rPr>
                 <w:rFonts w:ascii="Courier New" w:hAnsi="Courier New" w:cs="Courier New"/>
               </w:rPr>
@@ -2727,7 +2740,7 @@
           </w:p>
           <w:p>
             <w:pPr>
-              <w:cnfStyle w:val="000000000000"/>
+              <w:cnfStyle w:val="000000000000" w:firstRow="0" w:lastRow="0" w:firstColumn="0" w:lastColumn="0" w:oddVBand="0" w:evenVBand="0" w:oddHBand="0" w:evenHBand="0" w:firstRowFirstColumn="0" w:firstRowLastColumn="0" w:lastRowFirstColumn="0" w:lastRowLastColumn="0"/>
               <w:rPr>
                 <w:rFonts w:ascii="Courier New" w:hAnsi="Courier New" w:cs="Courier New"/>
               </w:rPr>
@@ -2741,7 +2754,7 @@
           </w:p>
           <w:p>
             <w:pPr>
-              <w:cnfStyle w:val="000000000000"/>
+              <w:cnfStyle w:val="000000000000" w:firstRow="0" w:lastRow="0" w:firstColumn="0" w:lastColumn="0" w:oddVBand="0" w:evenVBand="0" w:oddHBand="0" w:evenHBand="0" w:firstRowFirstColumn="0" w:firstRowLastColumn="0" w:lastRowFirstColumn="0" w:lastRowLastColumn="0"/>
               <w:rPr>
                 <w:rFonts w:ascii="Courier New" w:hAnsi="Courier New" w:cs="Courier New"/>
               </w:rPr>
@@ -2755,7 +2768,7 @@
           </w:p>
           <w:p>
             <w:pPr>
-              <w:cnfStyle w:val="000000000000"/>
+              <w:cnfStyle w:val="000000000000" w:firstRow="0" w:lastRow="0" w:firstColumn="0" w:lastColumn="0" w:oddVBand="0" w:evenVBand="0" w:oddHBand="0" w:evenHBand="0" w:firstRowFirstColumn="0" w:firstRowLastColumn="0" w:lastRowFirstColumn="0" w:lastRowLastColumn="0"/>
               <w:rPr>
                 <w:rFonts w:ascii="Courier New" w:hAnsi="Courier New" w:cs="Courier New"/>
               </w:rPr>
@@ -2769,7 +2782,7 @@
           </w:p>
           <w:p>
             <w:pPr>
-              <w:cnfStyle w:val="000000000000"/>
+              <w:cnfStyle w:val="000000000000" w:firstRow="0" w:lastRow="0" w:firstColumn="0" w:lastColumn="0" w:oddVBand="0" w:evenVBand="0" w:oddHBand="0" w:evenHBand="0" w:firstRowFirstColumn="0" w:firstRowLastColumn="0" w:lastRowFirstColumn="0" w:lastRowLastColumn="0"/>
               <w:rPr>
                 <w:rFonts w:ascii="Courier New" w:hAnsi="Courier New" w:cs="Courier New"/>
               </w:rPr>
@@ -2783,7 +2796,7 @@
           </w:p>
           <w:p>
             <w:pPr>
-              <w:cnfStyle w:val="000000000000"/>
+              <w:cnfStyle w:val="000000000000" w:firstRow="0" w:lastRow="0" w:firstColumn="0" w:lastColumn="0" w:oddVBand="0" w:evenVBand="0" w:oddHBand="0" w:evenHBand="0" w:firstRowFirstColumn="0" w:firstRowLastColumn="0" w:lastRowFirstColumn="0" w:lastRowLastColumn="0"/>
               <w:rPr>
                 <w:rFonts w:ascii="Courier New" w:hAnsi="Courier New" w:cs="Courier New"/>
               </w:rPr>
@@ -2797,7 +2810,7 @@
           </w:p>
           <w:p>
             <w:pPr>
-              <w:cnfStyle w:val="000000000000"/>
+              <w:cnfStyle w:val="000000000000" w:firstRow="0" w:lastRow="0" w:firstColumn="0" w:lastColumn="0" w:oddVBand="0" w:evenVBand="0" w:oddHBand="0" w:evenHBand="0" w:firstRowFirstColumn="0" w:firstRowLastColumn="0" w:lastRowFirstColumn="0" w:lastRowLastColumn="0"/>
               <w:rPr>
                 <w:rFonts w:ascii="Courier New" w:hAnsi="Courier New" w:cs="Courier New"/>
               </w:rPr>
@@ -2811,7 +2824,7 @@
           </w:p>
           <w:p>
             <w:pPr>
-              <w:cnfStyle w:val="000000000000"/>
+              <w:cnfStyle w:val="000000000000" w:firstRow="0" w:lastRow="0" w:firstColumn="0" w:lastColumn="0" w:oddVBand="0" w:evenVBand="0" w:oddHBand="0" w:evenHBand="0" w:firstRowFirstColumn="0" w:firstRowLastColumn="0" w:lastRowFirstColumn="0" w:lastRowLastColumn="0"/>
               <w:rPr>
                 <w:rFonts w:ascii="Courier New" w:hAnsi="Courier New" w:cs="Courier New"/>
               </w:rPr>
@@ -2825,7 +2838,7 @@
           </w:p>
           <w:p>
             <w:pPr>
-              <w:cnfStyle w:val="000000000000"/>
+              <w:cnfStyle w:val="000000000000" w:firstRow="0" w:lastRow="0" w:firstColumn="0" w:lastColumn="0" w:oddVBand="0" w:evenVBand="0" w:oddHBand="0" w:evenHBand="0" w:firstRowFirstColumn="0" w:firstRowLastColumn="0" w:lastRowFirstColumn="0" w:lastRowLastColumn="0"/>
               <w:rPr>
                 <w:rFonts w:ascii="Courier New" w:hAnsi="Courier New" w:cs="Courier New"/>
               </w:rPr>
@@ -2839,7 +2852,7 @@
           </w:p>
           <w:p>
             <w:pPr>
-              <w:cnfStyle w:val="000000000000"/>
+              <w:cnfStyle w:val="000000000000" w:firstRow="0" w:lastRow="0" w:firstColumn="0" w:lastColumn="0" w:oddVBand="0" w:evenVBand="0" w:oddHBand="0" w:evenHBand="0" w:firstRowFirstColumn="0" w:firstRowLastColumn="0" w:lastRowFirstColumn="0" w:lastRowLastColumn="0"/>
               <w:rPr>
                 <w:rFonts w:ascii="Courier New" w:hAnsi="Courier New" w:cs="Courier New"/>
               </w:rPr>
@@ -2853,7 +2866,7 @@
           </w:p>
           <w:p>
             <w:pPr>
-              <w:cnfStyle w:val="000000000000"/>
+              <w:cnfStyle w:val="000000000000" w:firstRow="0" w:lastRow="0" w:firstColumn="0" w:lastColumn="0" w:oddVBand="0" w:evenVBand="0" w:oddHBand="0" w:evenHBand="0" w:firstRowFirstColumn="0" w:firstRowLastColumn="0" w:lastRowFirstColumn="0" w:lastRowLastColumn="0"/>
               <w:rPr>
                 <w:rFonts w:ascii="Courier New" w:hAnsi="Courier New" w:cs="Courier New"/>
               </w:rPr>
@@ -2869,12 +2882,12 @@
       </w:tr>
       <w:tr>
         <w:trPr>
-          <w:cnfStyle w:val="000000100000"/>
+          <w:cnfStyle w:val="000000100000" w:firstRow="0" w:lastRow="0" w:firstColumn="0" w:lastColumn="0" w:oddVBand="0" w:evenVBand="0" w:oddHBand="1" w:evenHBand="0" w:firstRowFirstColumn="0" w:firstRowLastColumn="0" w:lastRowFirstColumn="0" w:lastRowLastColumn="0"/>
           <w:trHeight w:val="454"/>
         </w:trPr>
         <w:tc>
           <w:tcPr>
-            <w:cnfStyle w:val="001000000000"/>
+            <w:cnfStyle w:val="001000000000" w:firstRow="0" w:lastRow="0" w:firstColumn="1" w:lastColumn="0" w:oddVBand="0" w:evenVBand="0" w:oddHBand="0" w:evenHBand="0" w:firstRowFirstColumn="0" w:firstRowLastColumn="0" w:lastRowFirstColumn="0" w:lastRowLastColumn="0"/>
             <w:tcW w:w="2093" w:type="dxa"/>
             <w:shd w:val="clear" w:color="auto" w:fill="92CDDC" w:themeFill="accent5" w:themeFillTint="99"/>
             <w:vAlign w:val="center"/>
@@ -2896,7 +2909,7 @@
           <w:p>
             <w:pPr>
               <w:jc w:val="right"/>
-              <w:cnfStyle w:val="000000100000"/>
+              <w:cnfStyle w:val="000000100000" w:firstRow="0" w:lastRow="0" w:firstColumn="0" w:lastColumn="0" w:oddVBand="0" w:evenVBand="0" w:oddHBand="1" w:evenHBand="0" w:firstRowFirstColumn="0" w:firstRowLastColumn="0" w:lastRowFirstColumn="0" w:lastRowLastColumn="0"/>
               <w:rPr>
                 <w:rFonts w:ascii="Courier New" w:hAnsi="Courier New" w:cs="Courier New"/>
                 <w:i/>
@@ -2920,7 +2933,7 @@
       <w:tr>
         <w:tc>
           <w:tcPr>
-            <w:cnfStyle w:val="001000000000"/>
+            <w:cnfStyle w:val="001000000000" w:firstRow="0" w:lastRow="0" w:firstColumn="1" w:lastColumn="0" w:oddVBand="0" w:evenVBand="0" w:oddHBand="0" w:evenHBand="0" w:firstRowFirstColumn="0" w:firstRowLastColumn="0" w:lastRowFirstColumn="0" w:lastRowLastColumn="0"/>
             <w:tcW w:w="2093" w:type="dxa"/>
             <w:vAlign w:val="center"/>
           </w:tcPr>
@@ -2942,7 +2955,7 @@
           </w:tcPr>
           <w:p>
             <w:pPr>
-              <w:cnfStyle w:val="000000000000"/>
+              <w:cnfStyle w:val="000000000000" w:firstRow="0" w:lastRow="0" w:firstColumn="0" w:lastColumn="0" w:oddVBand="0" w:evenVBand="0" w:oddHBand="0" w:evenHBand="0" w:firstRowFirstColumn="0" w:firstRowLastColumn="0" w:lastRowFirstColumn="0" w:lastRowLastColumn="0"/>
               <w:rPr>
                 <w:rFonts w:ascii="Courier New" w:hAnsi="Courier New" w:cs="Courier New"/>
                 <w:sz w:val="20"/>
@@ -2958,7 +2971,7 @@
           </w:p>
           <w:p>
             <w:pPr>
-              <w:cnfStyle w:val="000000000000"/>
+              <w:cnfStyle w:val="000000000000" w:firstRow="0" w:lastRow="0" w:firstColumn="0" w:lastColumn="0" w:oddVBand="0" w:evenVBand="0" w:oddHBand="0" w:evenHBand="0" w:firstRowFirstColumn="0" w:firstRowLastColumn="0" w:lastRowFirstColumn="0" w:lastRowLastColumn="0"/>
               <w:rPr>
                 <w:rFonts w:ascii="Courier New" w:hAnsi="Courier New" w:cs="Courier New"/>
                 <w:sz w:val="20"/>
@@ -2974,7 +2987,7 @@
           </w:p>
           <w:p>
             <w:pPr>
-              <w:cnfStyle w:val="000000000000"/>
+              <w:cnfStyle w:val="000000000000" w:firstRow="0" w:lastRow="0" w:firstColumn="0" w:lastColumn="0" w:oddVBand="0" w:evenVBand="0" w:oddHBand="0" w:evenHBand="0" w:firstRowFirstColumn="0" w:firstRowLastColumn="0" w:lastRowFirstColumn="0" w:lastRowLastColumn="0"/>
               <w:rPr>
                 <w:rFonts w:ascii="Courier New" w:hAnsi="Courier New" w:cs="Courier New"/>
                 <w:sz w:val="20"/>
@@ -2990,7 +3003,7 @@
           </w:p>
           <w:p>
             <w:pPr>
-              <w:cnfStyle w:val="000000000000"/>
+              <w:cnfStyle w:val="000000000000" w:firstRow="0" w:lastRow="0" w:firstColumn="0" w:lastColumn="0" w:oddVBand="0" w:evenVBand="0" w:oddHBand="0" w:evenHBand="0" w:firstRowFirstColumn="0" w:firstRowLastColumn="0" w:lastRowFirstColumn="0" w:lastRowLastColumn="0"/>
               <w:rPr>
                 <w:rFonts w:ascii="Courier New" w:hAnsi="Courier New" w:cs="Courier New"/>
                 <w:sz w:val="20"/>
@@ -3006,7 +3019,7 @@
           </w:p>
           <w:p>
             <w:pPr>
-              <w:cnfStyle w:val="000000000000"/>
+              <w:cnfStyle w:val="000000000000" w:firstRow="0" w:lastRow="0" w:firstColumn="0" w:lastColumn="0" w:oddVBand="0" w:evenVBand="0" w:oddHBand="0" w:evenHBand="0" w:firstRowFirstColumn="0" w:firstRowLastColumn="0" w:lastRowFirstColumn="0" w:lastRowLastColumn="0"/>
               <w:rPr>
                 <w:rFonts w:ascii="Courier New" w:hAnsi="Courier New" w:cs="Courier New"/>
                 <w:sz w:val="20"/>
@@ -3022,7 +3035,7 @@
           </w:p>
           <w:p>
             <w:pPr>
-              <w:cnfStyle w:val="000000000000"/>
+              <w:cnfStyle w:val="000000000000" w:firstRow="0" w:lastRow="0" w:firstColumn="0" w:lastColumn="0" w:oddVBand="0" w:evenVBand="0" w:oddHBand="0" w:evenHBand="0" w:firstRowFirstColumn="0" w:firstRowLastColumn="0" w:lastRowFirstColumn="0" w:lastRowLastColumn="0"/>
               <w:rPr>
                 <w:rFonts w:ascii="Courier New" w:hAnsi="Courier New" w:cs="Courier New"/>
                 <w:sz w:val="20"/>
@@ -3066,7 +3079,7 @@
       <w:tblPr>
         <w:tblStyle w:val="Sombreadomedio2-nfasis5"/>
         <w:tblW w:w="0" w:type="auto"/>
-        <w:tblLook w:val="04A0"/>
+        <w:tblLook w:val="04A0" w:firstRow="1" w:lastRow="0" w:firstColumn="1" w:lastColumn="0" w:noHBand="0" w:noVBand="1"/>
       </w:tblPr>
       <w:tblGrid>
         <w:gridCol w:w="2093"/>
@@ -3074,12 +3087,12 @@
       </w:tblGrid>
       <w:tr>
         <w:trPr>
-          <w:cnfStyle w:val="100000000000"/>
+          <w:cnfStyle w:val="100000000000" w:firstRow="1" w:lastRow="0" w:firstColumn="0" w:lastColumn="0" w:oddVBand="0" w:evenVBand="0" w:oddHBand="0" w:evenHBand="0" w:firstRowFirstColumn="0" w:firstRowLastColumn="0" w:lastRowFirstColumn="0" w:lastRowLastColumn="0"/>
           <w:trHeight w:val="381"/>
         </w:trPr>
         <w:tc>
           <w:tcPr>
-            <w:cnfStyle w:val="001000000100"/>
+            <w:cnfStyle w:val="001000000100" w:firstRow="0" w:lastRow="0" w:firstColumn="1" w:lastColumn="0" w:oddVBand="0" w:evenVBand="0" w:oddHBand="0" w:evenHBand="0" w:firstRowFirstColumn="1" w:firstRowLastColumn="0" w:lastRowFirstColumn="0" w:lastRowLastColumn="0"/>
             <w:tcW w:w="2093" w:type="dxa"/>
             <w:vAlign w:val="center"/>
           </w:tcPr>
@@ -3101,7 +3114,7 @@
           <w:p>
             <w:pPr>
               <w:jc w:val="right"/>
-              <w:cnfStyle w:val="100000000000"/>
+              <w:cnfStyle w:val="100000000000" w:firstRow="1" w:lastRow="0" w:firstColumn="0" w:lastColumn="0" w:oddVBand="0" w:evenVBand="0" w:oddHBand="0" w:evenHBand="0" w:firstRowFirstColumn="0" w:firstRowLastColumn="0" w:lastRowFirstColumn="0" w:lastRowLastColumn="0"/>
             </w:pPr>
             <w:r>
               <w:t>0</w:t>
@@ -3114,11 +3127,11 @@
       </w:tr>
       <w:tr>
         <w:trPr>
-          <w:cnfStyle w:val="000000100000"/>
+          <w:cnfStyle w:val="000000100000" w:firstRow="0" w:lastRow="0" w:firstColumn="0" w:lastColumn="0" w:oddVBand="0" w:evenVBand="0" w:oddHBand="1" w:evenHBand="0" w:firstRowFirstColumn="0" w:firstRowLastColumn="0" w:lastRowFirstColumn="0" w:lastRowLastColumn="0"/>
         </w:trPr>
         <w:tc>
           <w:tcPr>
-            <w:cnfStyle w:val="001000000000"/>
+            <w:cnfStyle w:val="001000000000" w:firstRow="0" w:lastRow="0" w:firstColumn="1" w:lastColumn="0" w:oddVBand="0" w:evenVBand="0" w:oddHBand="0" w:evenHBand="0" w:firstRowFirstColumn="0" w:firstRowLastColumn="0" w:lastRowFirstColumn="0" w:lastRowLastColumn="0"/>
             <w:tcW w:w="9886" w:type="dxa"/>
             <w:gridSpan w:val="2"/>
           </w:tcPr>
@@ -3131,7 +3144,7 @@
         </w:trPr>
         <w:tc>
           <w:tcPr>
-            <w:cnfStyle w:val="001000000000"/>
+            <w:cnfStyle w:val="001000000000" w:firstRow="0" w:lastRow="0" w:firstColumn="1" w:lastColumn="0" w:oddVBand="0" w:evenVBand="0" w:oddHBand="0" w:evenHBand="0" w:firstRowFirstColumn="0" w:firstRowLastColumn="0" w:lastRowFirstColumn="0" w:lastRowLastColumn="0"/>
             <w:tcW w:w="2093" w:type="dxa"/>
             <w:vAlign w:val="center"/>
           </w:tcPr>
@@ -3151,7 +3164,7 @@
           </w:tcPr>
           <w:p>
             <w:pPr>
-              <w:cnfStyle w:val="000000000000"/>
+              <w:cnfStyle w:val="000000000000" w:firstRow="0" w:lastRow="0" w:firstColumn="0" w:lastColumn="0" w:oddVBand="0" w:evenVBand="0" w:oddHBand="0" w:evenHBand="0" w:firstRowFirstColumn="0" w:firstRowLastColumn="0" w:lastRowFirstColumn="0" w:lastRowLastColumn="0"/>
               <w:rPr>
                 <w:b/>
               </w:rPr>
@@ -3164,12 +3177,12 @@
       </w:tr>
       <w:tr>
         <w:trPr>
-          <w:cnfStyle w:val="000000100000"/>
+          <w:cnfStyle w:val="000000100000" w:firstRow="0" w:lastRow="0" w:firstColumn="0" w:lastColumn="0" w:oddVBand="0" w:evenVBand="0" w:oddHBand="1" w:evenHBand="0" w:firstRowFirstColumn="0" w:firstRowLastColumn="0" w:lastRowFirstColumn="0" w:lastRowLastColumn="0"/>
           <w:trHeight w:val="454"/>
         </w:trPr>
         <w:tc>
           <w:tcPr>
-            <w:cnfStyle w:val="001000000000"/>
+            <w:cnfStyle w:val="001000000000" w:firstRow="0" w:lastRow="0" w:firstColumn="1" w:lastColumn="0" w:oddVBand="0" w:evenVBand="0" w:oddHBand="0" w:evenHBand="0" w:firstRowFirstColumn="0" w:firstRowLastColumn="0" w:lastRowFirstColumn="0" w:lastRowLastColumn="0"/>
             <w:tcW w:w="2093" w:type="dxa"/>
             <w:shd w:val="clear" w:color="auto" w:fill="92CDDC" w:themeFill="accent5" w:themeFillTint="99"/>
             <w:vAlign w:val="center"/>
@@ -3190,7 +3203,7 @@
           </w:tcPr>
           <w:p>
             <w:pPr>
-              <w:cnfStyle w:val="000000100000"/>
+              <w:cnfStyle w:val="000000100000" w:firstRow="0" w:lastRow="0" w:firstColumn="0" w:lastColumn="0" w:oddVBand="0" w:evenVBand="0" w:oddHBand="1" w:evenHBand="0" w:firstRowFirstColumn="0" w:firstRowLastColumn="0" w:lastRowFirstColumn="0" w:lastRowLastColumn="0"/>
             </w:pPr>
             <w:r>
               <w:t>Derivado de análisis</w:t>
@@ -3204,7 +3217,7 @@
         </w:trPr>
         <w:tc>
           <w:tcPr>
-            <w:cnfStyle w:val="001000000000"/>
+            <w:cnfStyle w:val="001000000000" w:firstRow="0" w:lastRow="0" w:firstColumn="1" w:lastColumn="0" w:oddVBand="0" w:evenVBand="0" w:oddHBand="0" w:evenHBand="0" w:firstRowFirstColumn="0" w:firstRowLastColumn="0" w:lastRowFirstColumn="0" w:lastRowLastColumn="0"/>
             <w:tcW w:w="2093" w:type="dxa"/>
             <w:vAlign w:val="center"/>
           </w:tcPr>
@@ -3225,7 +3238,7 @@
           <w:p>
             <w:pPr>
               <w:jc w:val="both"/>
-              <w:cnfStyle w:val="000000000000"/>
+              <w:cnfStyle w:val="000000000000" w:firstRow="0" w:lastRow="0" w:firstColumn="0" w:lastColumn="0" w:oddVBand="0" w:evenVBand="0" w:oddHBand="0" w:evenHBand="0" w:firstRowFirstColumn="0" w:firstRowLastColumn="0" w:lastRowFirstColumn="0" w:lastRowLastColumn="0"/>
               <w:rPr>
                 <w:rFonts w:ascii="Calibri" w:hAnsi="Calibri" w:cs="Calibri"/>
               </w:rPr>
@@ -3277,12 +3290,12 @@
       </w:tr>
       <w:tr>
         <w:trPr>
-          <w:cnfStyle w:val="000000100000"/>
+          <w:cnfStyle w:val="000000100000" w:firstRow="0" w:lastRow="0" w:firstColumn="0" w:lastColumn="0" w:oddVBand="0" w:evenVBand="0" w:oddHBand="1" w:evenHBand="0" w:firstRowFirstColumn="0" w:firstRowLastColumn="0" w:lastRowFirstColumn="0" w:lastRowLastColumn="0"/>
           <w:trHeight w:val="454"/>
         </w:trPr>
         <w:tc>
           <w:tcPr>
-            <w:cnfStyle w:val="001000000000"/>
+            <w:cnfStyle w:val="001000000000" w:firstRow="0" w:lastRow="0" w:firstColumn="1" w:lastColumn="0" w:oddVBand="0" w:evenVBand="0" w:oddHBand="0" w:evenHBand="0" w:firstRowFirstColumn="0" w:firstRowLastColumn="0" w:lastRowFirstColumn="0" w:lastRowLastColumn="0"/>
             <w:tcW w:w="2093" w:type="dxa"/>
             <w:shd w:val="clear" w:color="auto" w:fill="92CDDC" w:themeFill="accent5" w:themeFillTint="99"/>
             <w:vAlign w:val="center"/>
@@ -3304,7 +3317,7 @@
           <w:p>
             <w:pPr>
               <w:jc w:val="right"/>
-              <w:cnfStyle w:val="000000100000"/>
+              <w:cnfStyle w:val="000000100000" w:firstRow="0" w:lastRow="0" w:firstColumn="0" w:lastColumn="0" w:oddVBand="0" w:evenVBand="0" w:oddHBand="1" w:evenHBand="0" w:firstRowFirstColumn="0" w:firstRowLastColumn="0" w:lastRowFirstColumn="0" w:lastRowLastColumn="0"/>
               <w:rPr>
                 <w:rFonts w:ascii="Courier New" w:hAnsi="Courier New" w:cs="Courier New"/>
                 <w:i/>
@@ -3323,7 +3336,7 @@
       <w:tr>
         <w:tc>
           <w:tcPr>
-            <w:cnfStyle w:val="001000000000"/>
+            <w:cnfStyle w:val="001000000000" w:firstRow="0" w:lastRow="0" w:firstColumn="1" w:lastColumn="0" w:oddVBand="0" w:evenVBand="0" w:oddHBand="0" w:evenHBand="0" w:firstRowFirstColumn="0" w:firstRowLastColumn="0" w:lastRowFirstColumn="0" w:lastRowLastColumn="0"/>
             <w:tcW w:w="2093" w:type="dxa"/>
             <w:vAlign w:val="center"/>
           </w:tcPr>
@@ -3347,7 +3360,7 @@
           </w:tcPr>
           <w:p>
             <w:pPr>
-              <w:cnfStyle w:val="000000000000"/>
+              <w:cnfStyle w:val="000000000000" w:firstRow="0" w:lastRow="0" w:firstColumn="0" w:lastColumn="0" w:oddVBand="0" w:evenVBand="0" w:oddHBand="0" w:evenHBand="0" w:firstRowFirstColumn="0" w:firstRowLastColumn="0" w:lastRowFirstColumn="0" w:lastRowLastColumn="0"/>
               <w:rPr>
                 <w:rFonts w:ascii="Courier New" w:hAnsi="Courier New" w:cs="Courier New"/>
                 <w:sz w:val="20"/>
@@ -3365,7 +3378,7 @@
           </w:p>
           <w:p>
             <w:pPr>
-              <w:cnfStyle w:val="000000000000"/>
+              <w:cnfStyle w:val="000000000000" w:firstRow="0" w:lastRow="0" w:firstColumn="0" w:lastColumn="0" w:oddVBand="0" w:evenVBand="0" w:oddHBand="0" w:evenHBand="0" w:firstRowFirstColumn="0" w:firstRowLastColumn="0" w:lastRowFirstColumn="0" w:lastRowLastColumn="0"/>
               <w:rPr>
                 <w:rFonts w:ascii="Courier New" w:hAnsi="Courier New" w:cs="Courier New"/>
                 <w:sz w:val="20"/>
@@ -3383,7 +3396,7 @@
           </w:p>
           <w:p>
             <w:pPr>
-              <w:cnfStyle w:val="000000000000"/>
+              <w:cnfStyle w:val="000000000000" w:firstRow="0" w:lastRow="0" w:firstColumn="0" w:lastColumn="0" w:oddVBand="0" w:evenVBand="0" w:oddHBand="0" w:evenHBand="0" w:firstRowFirstColumn="0" w:firstRowLastColumn="0" w:lastRowFirstColumn="0" w:lastRowLastColumn="0"/>
               <w:rPr>
                 <w:rFonts w:ascii="Courier New" w:hAnsi="Courier New" w:cs="Courier New"/>
                 <w:sz w:val="20"/>
@@ -3401,7 +3414,7 @@
           </w:p>
           <w:p>
             <w:pPr>
-              <w:cnfStyle w:val="000000000000"/>
+              <w:cnfStyle w:val="000000000000" w:firstRow="0" w:lastRow="0" w:firstColumn="0" w:lastColumn="0" w:oddVBand="0" w:evenVBand="0" w:oddHBand="0" w:evenHBand="0" w:firstRowFirstColumn="0" w:firstRowLastColumn="0" w:lastRowFirstColumn="0" w:lastRowLastColumn="0"/>
               <w:rPr>
                 <w:rFonts w:ascii="Courier New" w:hAnsi="Courier New" w:cs="Courier New"/>
                 <w:sz w:val="20"/>
@@ -3419,7 +3432,7 @@
           </w:p>
           <w:p>
             <w:pPr>
-              <w:cnfStyle w:val="000000000000"/>
+              <w:cnfStyle w:val="000000000000" w:firstRow="0" w:lastRow="0" w:firstColumn="0" w:lastColumn="0" w:oddVBand="0" w:evenVBand="0" w:oddHBand="0" w:evenHBand="0" w:firstRowFirstColumn="0" w:firstRowLastColumn="0" w:lastRowFirstColumn="0" w:lastRowLastColumn="0"/>
               <w:rPr>
                 <w:rFonts w:ascii="Courier New" w:hAnsi="Courier New" w:cs="Courier New"/>
                 <w:sz w:val="20"/>
@@ -3437,7 +3450,7 @@
           </w:p>
           <w:p>
             <w:pPr>
-              <w:cnfStyle w:val="000000000000"/>
+              <w:cnfStyle w:val="000000000000" w:firstRow="0" w:lastRow="0" w:firstColumn="0" w:lastColumn="0" w:oddVBand="0" w:evenVBand="0" w:oddHBand="0" w:evenHBand="0" w:firstRowFirstColumn="0" w:firstRowLastColumn="0" w:lastRowFirstColumn="0" w:lastRowLastColumn="0"/>
               <w:rPr>
                 <w:rFonts w:ascii="Courier New" w:hAnsi="Courier New" w:cs="Courier New"/>
                 <w:sz w:val="20"/>
@@ -3455,7 +3468,7 @@
           </w:p>
           <w:p>
             <w:pPr>
-              <w:cnfStyle w:val="000000000000"/>
+              <w:cnfStyle w:val="000000000000" w:firstRow="0" w:lastRow="0" w:firstColumn="0" w:lastColumn="0" w:oddVBand="0" w:evenVBand="0" w:oddHBand="0" w:evenHBand="0" w:firstRowFirstColumn="0" w:firstRowLastColumn="0" w:lastRowFirstColumn="0" w:lastRowLastColumn="0"/>
               <w:rPr>
                 <w:rFonts w:ascii="Courier New" w:hAnsi="Courier New" w:cs="Courier New"/>
                 <w:sz w:val="20"/>
@@ -3473,7 +3486,7 @@
           </w:p>
           <w:p>
             <w:pPr>
-              <w:cnfStyle w:val="000000000000"/>
+              <w:cnfStyle w:val="000000000000" w:firstRow="0" w:lastRow="0" w:firstColumn="0" w:lastColumn="0" w:oddVBand="0" w:evenVBand="0" w:oddHBand="0" w:evenHBand="0" w:firstRowFirstColumn="0" w:firstRowLastColumn="0" w:lastRowFirstColumn="0" w:lastRowLastColumn="0"/>
               <w:rPr>
                 <w:rFonts w:ascii="Courier New" w:hAnsi="Courier New" w:cs="Courier New"/>
                 <w:sz w:val="20"/>
@@ -3491,7 +3504,7 @@
           </w:p>
           <w:p>
             <w:pPr>
-              <w:cnfStyle w:val="000000000000"/>
+              <w:cnfStyle w:val="000000000000" w:firstRow="0" w:lastRow="0" w:firstColumn="0" w:lastColumn="0" w:oddVBand="0" w:evenVBand="0" w:oddHBand="0" w:evenHBand="0" w:firstRowFirstColumn="0" w:firstRowLastColumn="0" w:lastRowFirstColumn="0" w:lastRowLastColumn="0"/>
               <w:rPr>
                 <w:rFonts w:ascii="Courier New" w:hAnsi="Courier New" w:cs="Courier New"/>
                 <w:sz w:val="20"/>
@@ -3509,7 +3522,7 @@
           </w:p>
           <w:p>
             <w:pPr>
-              <w:cnfStyle w:val="000000000000"/>
+              <w:cnfStyle w:val="000000000000" w:firstRow="0" w:lastRow="0" w:firstColumn="0" w:lastColumn="0" w:oddVBand="0" w:evenVBand="0" w:oddHBand="0" w:evenHBand="0" w:firstRowFirstColumn="0" w:firstRowLastColumn="0" w:lastRowFirstColumn="0" w:lastRowLastColumn="0"/>
               <w:rPr>
                 <w:rFonts w:ascii="Courier New" w:hAnsi="Courier New" w:cs="Courier New"/>
                 <w:sz w:val="20"/>
@@ -3527,7 +3540,7 @@
           </w:p>
           <w:p>
             <w:pPr>
-              <w:cnfStyle w:val="000000000000"/>
+              <w:cnfStyle w:val="000000000000" w:firstRow="0" w:lastRow="0" w:firstColumn="0" w:lastColumn="0" w:oddVBand="0" w:evenVBand="0" w:oddHBand="0" w:evenHBand="0" w:firstRowFirstColumn="0" w:firstRowLastColumn="0" w:lastRowFirstColumn="0" w:lastRowLastColumn="0"/>
               <w:rPr>
                 <w:rFonts w:ascii="Courier New" w:hAnsi="Courier New" w:cs="Courier New"/>
                 <w:sz w:val="20"/>
@@ -3545,7 +3558,7 @@
           </w:p>
           <w:p>
             <w:pPr>
-              <w:cnfStyle w:val="000000000000"/>
+              <w:cnfStyle w:val="000000000000" w:firstRow="0" w:lastRow="0" w:firstColumn="0" w:lastColumn="0" w:oddVBand="0" w:evenVBand="0" w:oddHBand="0" w:evenHBand="0" w:firstRowFirstColumn="0" w:firstRowLastColumn="0" w:lastRowFirstColumn="0" w:lastRowLastColumn="0"/>
               <w:rPr>
                 <w:rFonts w:ascii="Courier New" w:hAnsi="Courier New" w:cs="Courier New"/>
                 <w:sz w:val="20"/>
@@ -3563,7 +3576,7 @@
           </w:p>
           <w:p>
             <w:pPr>
-              <w:cnfStyle w:val="000000000000"/>
+              <w:cnfStyle w:val="000000000000" w:firstRow="0" w:lastRow="0" w:firstColumn="0" w:lastColumn="0" w:oddVBand="0" w:evenVBand="0" w:oddHBand="0" w:evenHBand="0" w:firstRowFirstColumn="0" w:firstRowLastColumn="0" w:lastRowFirstColumn="0" w:lastRowLastColumn="0"/>
               <w:rPr>
                 <w:rFonts w:ascii="Courier New" w:hAnsi="Courier New" w:cs="Courier New"/>
                 <w:sz w:val="20"/>
@@ -3581,7 +3594,7 @@
           </w:p>
           <w:p>
             <w:pPr>
-              <w:cnfStyle w:val="000000000000"/>
+              <w:cnfStyle w:val="000000000000" w:firstRow="0" w:lastRow="0" w:firstColumn="0" w:lastColumn="0" w:oddVBand="0" w:evenVBand="0" w:oddHBand="0" w:evenHBand="0" w:firstRowFirstColumn="0" w:firstRowLastColumn="0" w:lastRowFirstColumn="0" w:lastRowLastColumn="0"/>
               <w:rPr>
                 <w:rFonts w:ascii="Courier New" w:hAnsi="Courier New" w:cs="Courier New"/>
                 <w:sz w:val="20"/>
@@ -3599,7 +3612,7 @@
           </w:p>
           <w:p>
             <w:pPr>
-              <w:cnfStyle w:val="000000000000"/>
+              <w:cnfStyle w:val="000000000000" w:firstRow="0" w:lastRow="0" w:firstColumn="0" w:lastColumn="0" w:oddVBand="0" w:evenVBand="0" w:oddHBand="0" w:evenHBand="0" w:firstRowFirstColumn="0" w:firstRowLastColumn="0" w:lastRowFirstColumn="0" w:lastRowLastColumn="0"/>
               <w:rPr>
                 <w:rFonts w:ascii="Courier New" w:hAnsi="Courier New" w:cs="Courier New"/>
                 <w:sz w:val="20"/>
@@ -3617,7 +3630,7 @@
           </w:p>
           <w:p>
             <w:pPr>
-              <w:cnfStyle w:val="000000000000"/>
+              <w:cnfStyle w:val="000000000000" w:firstRow="0" w:lastRow="0" w:firstColumn="0" w:lastColumn="0" w:oddVBand="0" w:evenVBand="0" w:oddHBand="0" w:evenHBand="0" w:firstRowFirstColumn="0" w:firstRowLastColumn="0" w:lastRowFirstColumn="0" w:lastRowLastColumn="0"/>
               <w:rPr>
                 <w:rFonts w:ascii="Courier New" w:hAnsi="Courier New" w:cs="Courier New"/>
                 <w:sz w:val="20"/>
@@ -3635,7 +3648,7 @@
           </w:p>
           <w:p>
             <w:pPr>
-              <w:cnfStyle w:val="000000000000"/>
+              <w:cnfStyle w:val="000000000000" w:firstRow="0" w:lastRow="0" w:firstColumn="0" w:lastColumn="0" w:oddVBand="0" w:evenVBand="0" w:oddHBand="0" w:evenHBand="0" w:firstRowFirstColumn="0" w:firstRowLastColumn="0" w:lastRowFirstColumn="0" w:lastRowLastColumn="0"/>
               <w:rPr>
                 <w:rFonts w:ascii="Courier New" w:hAnsi="Courier New" w:cs="Courier New"/>
                 <w:sz w:val="20"/>
@@ -3653,7 +3666,7 @@
           </w:p>
           <w:p>
             <w:pPr>
-              <w:cnfStyle w:val="000000000000"/>
+              <w:cnfStyle w:val="000000000000" w:firstRow="0" w:lastRow="0" w:firstColumn="0" w:lastColumn="0" w:oddVBand="0" w:evenVBand="0" w:oddHBand="0" w:evenHBand="0" w:firstRowFirstColumn="0" w:firstRowLastColumn="0" w:lastRowFirstColumn="0" w:lastRowLastColumn="0"/>
               <w:rPr>
                 <w:rFonts w:ascii="Courier New" w:hAnsi="Courier New" w:cs="Courier New"/>
                 <w:sz w:val="20"/>
@@ -3671,7 +3684,7 @@
           </w:p>
           <w:p>
             <w:pPr>
-              <w:cnfStyle w:val="000000000000"/>
+              <w:cnfStyle w:val="000000000000" w:firstRow="0" w:lastRow="0" w:firstColumn="0" w:lastColumn="0" w:oddVBand="0" w:evenVBand="0" w:oddHBand="0" w:evenHBand="0" w:firstRowFirstColumn="0" w:firstRowLastColumn="0" w:lastRowFirstColumn="0" w:lastRowLastColumn="0"/>
               <w:rPr>
                 <w:rFonts w:ascii="Courier New" w:hAnsi="Courier New" w:cs="Courier New"/>
                 <w:sz w:val="20"/>
@@ -3689,7 +3702,7 @@
           </w:p>
           <w:p>
             <w:pPr>
-              <w:cnfStyle w:val="000000000000"/>
+              <w:cnfStyle w:val="000000000000" w:firstRow="0" w:lastRow="0" w:firstColumn="0" w:lastColumn="0" w:oddVBand="0" w:evenVBand="0" w:oddHBand="0" w:evenHBand="0" w:firstRowFirstColumn="0" w:firstRowLastColumn="0" w:lastRowFirstColumn="0" w:lastRowLastColumn="0"/>
               <w:rPr>
                 <w:rFonts w:ascii="Courier New" w:hAnsi="Courier New" w:cs="Courier New"/>
                 <w:sz w:val="20"/>
@@ -3707,7 +3720,7 @@
           </w:p>
           <w:p>
             <w:pPr>
-              <w:cnfStyle w:val="000000000000"/>
+              <w:cnfStyle w:val="000000000000" w:firstRow="0" w:lastRow="0" w:firstColumn="0" w:lastColumn="0" w:oddVBand="0" w:evenVBand="0" w:oddHBand="0" w:evenHBand="0" w:firstRowFirstColumn="0" w:firstRowLastColumn="0" w:lastRowFirstColumn="0" w:lastRowLastColumn="0"/>
               <w:rPr>
                 <w:rFonts w:ascii="Courier New" w:hAnsi="Courier New" w:cs="Courier New"/>
               </w:rPr>
@@ -3725,12 +3738,12 @@
       </w:tr>
       <w:tr>
         <w:trPr>
-          <w:cnfStyle w:val="000000100000"/>
+          <w:cnfStyle w:val="000000100000" w:firstRow="0" w:lastRow="0" w:firstColumn="0" w:lastColumn="0" w:oddVBand="0" w:evenVBand="0" w:oddHBand="1" w:evenHBand="0" w:firstRowFirstColumn="0" w:firstRowLastColumn="0" w:lastRowFirstColumn="0" w:lastRowLastColumn="0"/>
           <w:trHeight w:val="454"/>
         </w:trPr>
         <w:tc>
           <w:tcPr>
-            <w:cnfStyle w:val="001000000000"/>
+            <w:cnfStyle w:val="001000000000" w:firstRow="0" w:lastRow="0" w:firstColumn="1" w:lastColumn="0" w:oddVBand="0" w:evenVBand="0" w:oddHBand="0" w:evenHBand="0" w:firstRowFirstColumn="0" w:firstRowLastColumn="0" w:lastRowFirstColumn="0" w:lastRowLastColumn="0"/>
             <w:tcW w:w="2093" w:type="dxa"/>
             <w:shd w:val="clear" w:color="auto" w:fill="92CDDC" w:themeFill="accent5" w:themeFillTint="99"/>
             <w:vAlign w:val="center"/>
@@ -3752,7 +3765,7 @@
           <w:p>
             <w:pPr>
               <w:jc w:val="right"/>
-              <w:cnfStyle w:val="000000100000"/>
+              <w:cnfStyle w:val="000000100000" w:firstRow="0" w:lastRow="0" w:firstColumn="0" w:lastColumn="0" w:oddVBand="0" w:evenVBand="0" w:oddHBand="1" w:evenHBand="0" w:firstRowFirstColumn="0" w:firstRowLastColumn="0" w:lastRowFirstColumn="0" w:lastRowLastColumn="0"/>
               <w:rPr>
                 <w:rFonts w:ascii="Courier New" w:hAnsi="Courier New" w:cs="Courier New"/>
                 <w:i/>
@@ -3776,7 +3789,7 @@
       <w:tr>
         <w:tc>
           <w:tcPr>
-            <w:cnfStyle w:val="001000000000"/>
+            <w:cnfStyle w:val="001000000000" w:firstRow="0" w:lastRow="0" w:firstColumn="1" w:lastColumn="0" w:oddVBand="0" w:evenVBand="0" w:oddHBand="0" w:evenHBand="0" w:firstRowFirstColumn="0" w:firstRowLastColumn="0" w:lastRowFirstColumn="0" w:lastRowLastColumn="0"/>
             <w:tcW w:w="2093" w:type="dxa"/>
             <w:vAlign w:val="center"/>
           </w:tcPr>
@@ -3798,7 +3811,7 @@
           </w:tcPr>
           <w:p>
             <w:pPr>
-              <w:cnfStyle w:val="000000000000"/>
+              <w:cnfStyle w:val="000000000000" w:firstRow="0" w:lastRow="0" w:firstColumn="0" w:lastColumn="0" w:oddVBand="0" w:evenVBand="0" w:oddHBand="0" w:evenHBand="0" w:firstRowFirstColumn="0" w:firstRowLastColumn="0" w:lastRowFirstColumn="0" w:lastRowLastColumn="0"/>
               <w:rPr>
                 <w:rFonts w:ascii="Courier New" w:hAnsi="Courier New" w:cs="Courier New"/>
                 <w:sz w:val="20"/>
@@ -3814,7 +3827,7 @@
           </w:p>
           <w:p>
             <w:pPr>
-              <w:cnfStyle w:val="000000000000"/>
+              <w:cnfStyle w:val="000000000000" w:firstRow="0" w:lastRow="0" w:firstColumn="0" w:lastColumn="0" w:oddVBand="0" w:evenVBand="0" w:oddHBand="0" w:evenHBand="0" w:firstRowFirstColumn="0" w:firstRowLastColumn="0" w:lastRowFirstColumn="0" w:lastRowLastColumn="0"/>
               <w:rPr>
                 <w:rFonts w:ascii="Courier New" w:hAnsi="Courier New" w:cs="Courier New"/>
                 <w:sz w:val="20"/>
@@ -3830,7 +3843,7 @@
           </w:p>
           <w:p>
             <w:pPr>
-              <w:cnfStyle w:val="000000000000"/>
+              <w:cnfStyle w:val="000000000000" w:firstRow="0" w:lastRow="0" w:firstColumn="0" w:lastColumn="0" w:oddVBand="0" w:evenVBand="0" w:oddHBand="0" w:evenHBand="0" w:firstRowFirstColumn="0" w:firstRowLastColumn="0" w:lastRowFirstColumn="0" w:lastRowLastColumn="0"/>
               <w:rPr>
                 <w:rFonts w:ascii="Courier New" w:hAnsi="Courier New" w:cs="Courier New"/>
                 <w:sz w:val="20"/>
@@ -3846,7 +3859,7 @@
           </w:p>
           <w:p>
             <w:pPr>
-              <w:cnfStyle w:val="000000000000"/>
+              <w:cnfStyle w:val="000000000000" w:firstRow="0" w:lastRow="0" w:firstColumn="0" w:lastColumn="0" w:oddVBand="0" w:evenVBand="0" w:oddHBand="0" w:evenHBand="0" w:firstRowFirstColumn="0" w:firstRowLastColumn="0" w:lastRowFirstColumn="0" w:lastRowLastColumn="0"/>
               <w:rPr>
                 <w:rFonts w:ascii="Courier New" w:hAnsi="Courier New" w:cs="Courier New"/>
                 <w:sz w:val="20"/>
@@ -3862,7 +3875,7 @@
           </w:p>
           <w:p>
             <w:pPr>
-              <w:cnfStyle w:val="000000000000"/>
+              <w:cnfStyle w:val="000000000000" w:firstRow="0" w:lastRow="0" w:firstColumn="0" w:lastColumn="0" w:oddVBand="0" w:evenVBand="0" w:oddHBand="0" w:evenHBand="0" w:firstRowFirstColumn="0" w:firstRowLastColumn="0" w:lastRowFirstColumn="0" w:lastRowLastColumn="0"/>
               <w:rPr>
                 <w:rFonts w:ascii="Courier New" w:hAnsi="Courier New" w:cs="Courier New"/>
                 <w:sz w:val="20"/>
@@ -3878,7 +3891,7 @@
           </w:p>
           <w:p>
             <w:pPr>
-              <w:cnfStyle w:val="000000000000"/>
+              <w:cnfStyle w:val="000000000000" w:firstRow="0" w:lastRow="0" w:firstColumn="0" w:lastColumn="0" w:oddVBand="0" w:evenVBand="0" w:oddHBand="0" w:evenHBand="0" w:firstRowFirstColumn="0" w:firstRowLastColumn="0" w:lastRowFirstColumn="0" w:lastRowLastColumn="0"/>
               <w:rPr>
                 <w:rFonts w:ascii="Courier New" w:hAnsi="Courier New" w:cs="Courier New"/>
                 <w:sz w:val="20"/>
@@ -3922,7 +3935,7 @@
       <w:tblPr>
         <w:tblStyle w:val="Sombreadomedio2-nfasis5"/>
         <w:tblW w:w="0" w:type="auto"/>
-        <w:tblLook w:val="04A0"/>
+        <w:tblLook w:val="04A0" w:firstRow="1" w:lastRow="0" w:firstColumn="1" w:lastColumn="0" w:noHBand="0" w:noVBand="1"/>
       </w:tblPr>
       <w:tblGrid>
         <w:gridCol w:w="2093"/>
@@ -3930,12 +3943,12 @@
       </w:tblGrid>
       <w:tr>
         <w:trPr>
-          <w:cnfStyle w:val="100000000000"/>
+          <w:cnfStyle w:val="100000000000" w:firstRow="1" w:lastRow="0" w:firstColumn="0" w:lastColumn="0" w:oddVBand="0" w:evenVBand="0" w:oddHBand="0" w:evenHBand="0" w:firstRowFirstColumn="0" w:firstRowLastColumn="0" w:lastRowFirstColumn="0" w:lastRowLastColumn="0"/>
           <w:trHeight w:val="381"/>
         </w:trPr>
         <w:tc>
           <w:tcPr>
-            <w:cnfStyle w:val="001000000100"/>
+            <w:cnfStyle w:val="001000000100" w:firstRow="0" w:lastRow="0" w:firstColumn="1" w:lastColumn="0" w:oddVBand="0" w:evenVBand="0" w:oddHBand="0" w:evenHBand="0" w:firstRowFirstColumn="1" w:firstRowLastColumn="0" w:lastRowFirstColumn="0" w:lastRowLastColumn="0"/>
             <w:tcW w:w="2093" w:type="dxa"/>
             <w:vAlign w:val="center"/>
           </w:tcPr>
@@ -3957,7 +3970,7 @@
           <w:p>
             <w:pPr>
               <w:jc w:val="right"/>
-              <w:cnfStyle w:val="100000000000"/>
+              <w:cnfStyle w:val="100000000000" w:firstRow="1" w:lastRow="0" w:firstColumn="0" w:lastColumn="0" w:oddVBand="0" w:evenVBand="0" w:oddHBand="0" w:evenHBand="0" w:firstRowFirstColumn="0" w:firstRowLastColumn="0" w:lastRowFirstColumn="0" w:lastRowLastColumn="0"/>
             </w:pPr>
             <w:r>
               <w:t>0</w:t>
@@ -3970,11 +3983,11 @@
       </w:tr>
       <w:tr>
         <w:trPr>
-          <w:cnfStyle w:val="000000100000"/>
+          <w:cnfStyle w:val="000000100000" w:firstRow="0" w:lastRow="0" w:firstColumn="0" w:lastColumn="0" w:oddVBand="0" w:evenVBand="0" w:oddHBand="1" w:evenHBand="0" w:firstRowFirstColumn="0" w:firstRowLastColumn="0" w:lastRowFirstColumn="0" w:lastRowLastColumn="0"/>
         </w:trPr>
         <w:tc>
           <w:tcPr>
-            <w:cnfStyle w:val="001000000000"/>
+            <w:cnfStyle w:val="001000000000" w:firstRow="0" w:lastRow="0" w:firstColumn="1" w:lastColumn="0" w:oddVBand="0" w:evenVBand="0" w:oddHBand="0" w:evenHBand="0" w:firstRowFirstColumn="0" w:firstRowLastColumn="0" w:lastRowFirstColumn="0" w:lastRowLastColumn="0"/>
             <w:tcW w:w="9886" w:type="dxa"/>
             <w:gridSpan w:val="2"/>
           </w:tcPr>
@@ -3987,7 +4000,7 @@
         </w:trPr>
         <w:tc>
           <w:tcPr>
-            <w:cnfStyle w:val="001000000000"/>
+            <w:cnfStyle w:val="001000000000" w:firstRow="0" w:lastRow="0" w:firstColumn="1" w:lastColumn="0" w:oddVBand="0" w:evenVBand="0" w:oddHBand="0" w:evenHBand="0" w:firstRowFirstColumn="0" w:firstRowLastColumn="0" w:lastRowFirstColumn="0" w:lastRowLastColumn="0"/>
             <w:tcW w:w="2093" w:type="dxa"/>
             <w:vAlign w:val="center"/>
           </w:tcPr>
@@ -4007,7 +4020,7 @@
           </w:tcPr>
           <w:p>
             <w:pPr>
-              <w:cnfStyle w:val="000000000000"/>
+              <w:cnfStyle w:val="000000000000" w:firstRow="0" w:lastRow="0" w:firstColumn="0" w:lastColumn="0" w:oddVBand="0" w:evenVBand="0" w:oddHBand="0" w:evenHBand="0" w:firstRowFirstColumn="0" w:firstRowLastColumn="0" w:lastRowFirstColumn="0" w:lastRowLastColumn="0"/>
               <w:rPr>
                 <w:b/>
               </w:rPr>
@@ -4020,12 +4033,12 @@
       </w:tr>
       <w:tr>
         <w:trPr>
-          <w:cnfStyle w:val="000000100000"/>
+          <w:cnfStyle w:val="000000100000" w:firstRow="0" w:lastRow="0" w:firstColumn="0" w:lastColumn="0" w:oddVBand="0" w:evenVBand="0" w:oddHBand="1" w:evenHBand="0" w:firstRowFirstColumn="0" w:firstRowLastColumn="0" w:lastRowFirstColumn="0" w:lastRowLastColumn="0"/>
           <w:trHeight w:val="454"/>
         </w:trPr>
         <w:tc>
           <w:tcPr>
-            <w:cnfStyle w:val="001000000000"/>
+            <w:cnfStyle w:val="001000000000" w:firstRow="0" w:lastRow="0" w:firstColumn="1" w:lastColumn="0" w:oddVBand="0" w:evenVBand="0" w:oddHBand="0" w:evenHBand="0" w:firstRowFirstColumn="0" w:firstRowLastColumn="0" w:lastRowFirstColumn="0" w:lastRowLastColumn="0"/>
             <w:tcW w:w="2093" w:type="dxa"/>
             <w:shd w:val="clear" w:color="auto" w:fill="92CDDC" w:themeFill="accent5" w:themeFillTint="99"/>
             <w:vAlign w:val="center"/>
@@ -4046,7 +4059,7 @@
           </w:tcPr>
           <w:p>
             <w:pPr>
-              <w:cnfStyle w:val="000000100000"/>
+              <w:cnfStyle w:val="000000100000" w:firstRow="0" w:lastRow="0" w:firstColumn="0" w:lastColumn="0" w:oddVBand="0" w:evenVBand="0" w:oddHBand="1" w:evenHBand="0" w:firstRowFirstColumn="0" w:firstRowLastColumn="0" w:lastRowFirstColumn="0" w:lastRowLastColumn="0"/>
             </w:pPr>
             <w:r>
               <w:t>Derivado de análisis</w:t>
@@ -4060,7 +4073,7 @@
         </w:trPr>
         <w:tc>
           <w:tcPr>
-            <w:cnfStyle w:val="001000000000"/>
+            <w:cnfStyle w:val="001000000000" w:firstRow="0" w:lastRow="0" w:firstColumn="1" w:lastColumn="0" w:oddVBand="0" w:evenVBand="0" w:oddHBand="0" w:evenHBand="0" w:firstRowFirstColumn="0" w:firstRowLastColumn="0" w:lastRowFirstColumn="0" w:lastRowLastColumn="0"/>
             <w:tcW w:w="2093" w:type="dxa"/>
             <w:vAlign w:val="center"/>
           </w:tcPr>
@@ -4081,7 +4094,7 @@
           <w:p>
             <w:pPr>
               <w:jc w:val="both"/>
-              <w:cnfStyle w:val="000000000000"/>
+              <w:cnfStyle w:val="000000000000" w:firstRow="0" w:lastRow="0" w:firstColumn="0" w:lastColumn="0" w:oddVBand="0" w:evenVBand="0" w:oddHBand="0" w:evenHBand="0" w:firstRowFirstColumn="0" w:firstRowLastColumn="0" w:lastRowFirstColumn="0" w:lastRowLastColumn="0"/>
               <w:rPr>
                 <w:rFonts w:ascii="Calibri" w:hAnsi="Calibri" w:cs="Calibri"/>
               </w:rPr>
@@ -4103,12 +4116,12 @@
       </w:tr>
       <w:tr>
         <w:trPr>
-          <w:cnfStyle w:val="000000100000"/>
+          <w:cnfStyle w:val="000000100000" w:firstRow="0" w:lastRow="0" w:firstColumn="0" w:lastColumn="0" w:oddVBand="0" w:evenVBand="0" w:oddHBand="1" w:evenHBand="0" w:firstRowFirstColumn="0" w:firstRowLastColumn="0" w:lastRowFirstColumn="0" w:lastRowLastColumn="0"/>
           <w:trHeight w:val="454"/>
         </w:trPr>
         <w:tc>
           <w:tcPr>
-            <w:cnfStyle w:val="001000000000"/>
+            <w:cnfStyle w:val="001000000000" w:firstRow="0" w:lastRow="0" w:firstColumn="1" w:lastColumn="0" w:oddVBand="0" w:evenVBand="0" w:oddHBand="0" w:evenHBand="0" w:firstRowFirstColumn="0" w:firstRowLastColumn="0" w:lastRowFirstColumn="0" w:lastRowLastColumn="0"/>
             <w:tcW w:w="2093" w:type="dxa"/>
             <w:shd w:val="clear" w:color="auto" w:fill="92CDDC" w:themeFill="accent5" w:themeFillTint="99"/>
             <w:vAlign w:val="center"/>
@@ -4130,7 +4143,7 @@
           <w:p>
             <w:pPr>
               <w:jc w:val="right"/>
-              <w:cnfStyle w:val="000000100000"/>
+              <w:cnfStyle w:val="000000100000" w:firstRow="0" w:lastRow="0" w:firstColumn="0" w:lastColumn="0" w:oddVBand="0" w:evenVBand="0" w:oddHBand="1" w:evenHBand="0" w:firstRowFirstColumn="0" w:firstRowLastColumn="0" w:lastRowFirstColumn="0" w:lastRowLastColumn="0"/>
               <w:rPr>
                 <w:rFonts w:ascii="Courier New" w:hAnsi="Courier New" w:cs="Courier New"/>
                 <w:i/>
@@ -4149,7 +4162,7 @@
       <w:tr>
         <w:tc>
           <w:tcPr>
-            <w:cnfStyle w:val="001000000000"/>
+            <w:cnfStyle w:val="001000000000" w:firstRow="0" w:lastRow="0" w:firstColumn="1" w:lastColumn="0" w:oddVBand="0" w:evenVBand="0" w:oddHBand="0" w:evenHBand="0" w:firstRowFirstColumn="0" w:firstRowLastColumn="0" w:lastRowFirstColumn="0" w:lastRowLastColumn="0"/>
             <w:tcW w:w="2093" w:type="dxa"/>
             <w:vAlign w:val="center"/>
           </w:tcPr>
@@ -4173,7 +4186,7 @@
           </w:tcPr>
           <w:p>
             <w:pPr>
-              <w:cnfStyle w:val="000000000000"/>
+              <w:cnfStyle w:val="000000000000" w:firstRow="0" w:lastRow="0" w:firstColumn="0" w:lastColumn="0" w:oddVBand="0" w:evenVBand="0" w:oddHBand="0" w:evenHBand="0" w:firstRowFirstColumn="0" w:firstRowLastColumn="0" w:lastRowFirstColumn="0" w:lastRowLastColumn="0"/>
               <w:rPr>
                 <w:rFonts w:ascii="Courier New" w:hAnsi="Courier New" w:cs="Courier New"/>
                 <w:sz w:val="18"/>
@@ -4191,7 +4204,7 @@
           </w:p>
           <w:p>
             <w:pPr>
-              <w:cnfStyle w:val="000000000000"/>
+              <w:cnfStyle w:val="000000000000" w:firstRow="0" w:lastRow="0" w:firstColumn="0" w:lastColumn="0" w:oddVBand="0" w:evenVBand="0" w:oddHBand="0" w:evenHBand="0" w:firstRowFirstColumn="0" w:firstRowLastColumn="0" w:lastRowFirstColumn="0" w:lastRowLastColumn="0"/>
               <w:rPr>
                 <w:rFonts w:ascii="Courier New" w:hAnsi="Courier New" w:cs="Courier New"/>
                 <w:sz w:val="18"/>
@@ -4209,7 +4222,7 @@
           </w:p>
           <w:p>
             <w:pPr>
-              <w:cnfStyle w:val="000000000000"/>
+              <w:cnfStyle w:val="000000000000" w:firstRow="0" w:lastRow="0" w:firstColumn="0" w:lastColumn="0" w:oddVBand="0" w:evenVBand="0" w:oddHBand="0" w:evenHBand="0" w:firstRowFirstColumn="0" w:firstRowLastColumn="0" w:lastRowFirstColumn="0" w:lastRowLastColumn="0"/>
               <w:rPr>
                 <w:rFonts w:ascii="Courier New" w:hAnsi="Courier New" w:cs="Courier New"/>
                 <w:sz w:val="18"/>
@@ -4227,7 +4240,7 @@
           </w:p>
           <w:p>
             <w:pPr>
-              <w:cnfStyle w:val="000000000000"/>
+              <w:cnfStyle w:val="000000000000" w:firstRow="0" w:lastRow="0" w:firstColumn="0" w:lastColumn="0" w:oddVBand="0" w:evenVBand="0" w:oddHBand="0" w:evenHBand="0" w:firstRowFirstColumn="0" w:firstRowLastColumn="0" w:lastRowFirstColumn="0" w:lastRowLastColumn="0"/>
               <w:rPr>
                 <w:rFonts w:ascii="Courier New" w:hAnsi="Courier New" w:cs="Courier New"/>
                 <w:sz w:val="18"/>
@@ -4245,7 +4258,7 @@
           </w:p>
           <w:p>
             <w:pPr>
-              <w:cnfStyle w:val="000000000000"/>
+              <w:cnfStyle w:val="000000000000" w:firstRow="0" w:lastRow="0" w:firstColumn="0" w:lastColumn="0" w:oddVBand="0" w:evenVBand="0" w:oddHBand="0" w:evenHBand="0" w:firstRowFirstColumn="0" w:firstRowLastColumn="0" w:lastRowFirstColumn="0" w:lastRowLastColumn="0"/>
               <w:rPr>
                 <w:rFonts w:ascii="Courier New" w:hAnsi="Courier New" w:cs="Courier New"/>
                 <w:sz w:val="18"/>
@@ -4263,7 +4276,7 @@
           </w:p>
           <w:p>
             <w:pPr>
-              <w:cnfStyle w:val="000000000000"/>
+              <w:cnfStyle w:val="000000000000" w:firstRow="0" w:lastRow="0" w:firstColumn="0" w:lastColumn="0" w:oddVBand="0" w:evenVBand="0" w:oddHBand="0" w:evenHBand="0" w:firstRowFirstColumn="0" w:firstRowLastColumn="0" w:lastRowFirstColumn="0" w:lastRowLastColumn="0"/>
               <w:rPr>
                 <w:rFonts w:ascii="Courier New" w:hAnsi="Courier New" w:cs="Courier New"/>
                 <w:sz w:val="18"/>
@@ -4281,7 +4294,7 @@
           </w:p>
           <w:p>
             <w:pPr>
-              <w:cnfStyle w:val="000000000000"/>
+              <w:cnfStyle w:val="000000000000" w:firstRow="0" w:lastRow="0" w:firstColumn="0" w:lastColumn="0" w:oddVBand="0" w:evenVBand="0" w:oddHBand="0" w:evenHBand="0" w:firstRowFirstColumn="0" w:firstRowLastColumn="0" w:lastRowFirstColumn="0" w:lastRowLastColumn="0"/>
               <w:rPr>
                 <w:rFonts w:ascii="Courier New" w:hAnsi="Courier New" w:cs="Courier New"/>
                 <w:sz w:val="18"/>
@@ -4299,7 +4312,7 @@
           </w:p>
           <w:p>
             <w:pPr>
-              <w:cnfStyle w:val="000000000000"/>
+              <w:cnfStyle w:val="000000000000" w:firstRow="0" w:lastRow="0" w:firstColumn="0" w:lastColumn="0" w:oddVBand="0" w:evenVBand="0" w:oddHBand="0" w:evenHBand="0" w:firstRowFirstColumn="0" w:firstRowLastColumn="0" w:lastRowFirstColumn="0" w:lastRowLastColumn="0"/>
               <w:rPr>
                 <w:rFonts w:ascii="Courier New" w:hAnsi="Courier New" w:cs="Courier New"/>
                 <w:sz w:val="18"/>
@@ -4317,7 +4330,7 @@
           </w:p>
           <w:p>
             <w:pPr>
-              <w:cnfStyle w:val="000000000000"/>
+              <w:cnfStyle w:val="000000000000" w:firstRow="0" w:lastRow="0" w:firstColumn="0" w:lastColumn="0" w:oddVBand="0" w:evenVBand="0" w:oddHBand="0" w:evenHBand="0" w:firstRowFirstColumn="0" w:firstRowLastColumn="0" w:lastRowFirstColumn="0" w:lastRowLastColumn="0"/>
               <w:rPr>
                 <w:rFonts w:ascii="Courier New" w:hAnsi="Courier New" w:cs="Courier New"/>
                 <w:sz w:val="18"/>
@@ -4335,7 +4348,7 @@
           </w:p>
           <w:p>
             <w:pPr>
-              <w:cnfStyle w:val="000000000000"/>
+              <w:cnfStyle w:val="000000000000" w:firstRow="0" w:lastRow="0" w:firstColumn="0" w:lastColumn="0" w:oddVBand="0" w:evenVBand="0" w:oddHBand="0" w:evenHBand="0" w:firstRowFirstColumn="0" w:firstRowLastColumn="0" w:lastRowFirstColumn="0" w:lastRowLastColumn="0"/>
               <w:rPr>
                 <w:rFonts w:ascii="Courier New" w:hAnsi="Courier New" w:cs="Courier New"/>
                 <w:sz w:val="18"/>
@@ -4353,7 +4366,7 @@
           </w:p>
           <w:p>
             <w:pPr>
-              <w:cnfStyle w:val="000000000000"/>
+              <w:cnfStyle w:val="000000000000" w:firstRow="0" w:lastRow="0" w:firstColumn="0" w:lastColumn="0" w:oddVBand="0" w:evenVBand="0" w:oddHBand="0" w:evenHBand="0" w:firstRowFirstColumn="0" w:firstRowLastColumn="0" w:lastRowFirstColumn="0" w:lastRowLastColumn="0"/>
               <w:rPr>
                 <w:rFonts w:ascii="Courier New" w:hAnsi="Courier New" w:cs="Courier New"/>
                 <w:sz w:val="18"/>
@@ -4371,7 +4384,7 @@
           </w:p>
           <w:p>
             <w:pPr>
-              <w:cnfStyle w:val="000000000000"/>
+              <w:cnfStyle w:val="000000000000" w:firstRow="0" w:lastRow="0" w:firstColumn="0" w:lastColumn="0" w:oddVBand="0" w:evenVBand="0" w:oddHBand="0" w:evenHBand="0" w:firstRowFirstColumn="0" w:firstRowLastColumn="0" w:lastRowFirstColumn="0" w:lastRowLastColumn="0"/>
               <w:rPr>
                 <w:rFonts w:ascii="Courier New" w:hAnsi="Courier New" w:cs="Courier New"/>
                 <w:sz w:val="18"/>
@@ -4389,7 +4402,7 @@
           </w:p>
           <w:p>
             <w:pPr>
-              <w:cnfStyle w:val="000000000000"/>
+              <w:cnfStyle w:val="000000000000" w:firstRow="0" w:lastRow="0" w:firstColumn="0" w:lastColumn="0" w:oddVBand="0" w:evenVBand="0" w:oddHBand="0" w:evenHBand="0" w:firstRowFirstColumn="0" w:firstRowLastColumn="0" w:lastRowFirstColumn="0" w:lastRowLastColumn="0"/>
               <w:rPr>
                 <w:rFonts w:ascii="Courier New" w:hAnsi="Courier New" w:cs="Courier New"/>
                 <w:sz w:val="18"/>
@@ -4407,7 +4420,7 @@
           </w:p>
           <w:p>
             <w:pPr>
-              <w:cnfStyle w:val="000000000000"/>
+              <w:cnfStyle w:val="000000000000" w:firstRow="0" w:lastRow="0" w:firstColumn="0" w:lastColumn="0" w:oddVBand="0" w:evenVBand="0" w:oddHBand="0" w:evenHBand="0" w:firstRowFirstColumn="0" w:firstRowLastColumn="0" w:lastRowFirstColumn="0" w:lastRowLastColumn="0"/>
               <w:rPr>
                 <w:rFonts w:ascii="Courier New" w:hAnsi="Courier New" w:cs="Courier New"/>
                 <w:sz w:val="18"/>
@@ -4425,7 +4438,7 @@
           </w:p>
           <w:p>
             <w:pPr>
-              <w:cnfStyle w:val="000000000000"/>
+              <w:cnfStyle w:val="000000000000" w:firstRow="0" w:lastRow="0" w:firstColumn="0" w:lastColumn="0" w:oddVBand="0" w:evenVBand="0" w:oddHBand="0" w:evenHBand="0" w:firstRowFirstColumn="0" w:firstRowLastColumn="0" w:lastRowFirstColumn="0" w:lastRowLastColumn="0"/>
               <w:rPr>
                 <w:rFonts w:ascii="Courier New" w:hAnsi="Courier New" w:cs="Courier New"/>
                 <w:sz w:val="18"/>
@@ -4443,7 +4456,7 @@
           </w:p>
           <w:p>
             <w:pPr>
-              <w:cnfStyle w:val="000000000000"/>
+              <w:cnfStyle w:val="000000000000" w:firstRow="0" w:lastRow="0" w:firstColumn="0" w:lastColumn="0" w:oddVBand="0" w:evenVBand="0" w:oddHBand="0" w:evenHBand="0" w:firstRowFirstColumn="0" w:firstRowLastColumn="0" w:lastRowFirstColumn="0" w:lastRowLastColumn="0"/>
               <w:rPr>
                 <w:rFonts w:ascii="Courier New" w:hAnsi="Courier New" w:cs="Courier New"/>
                 <w:sz w:val="18"/>
@@ -4461,7 +4474,7 @@
           </w:p>
           <w:p>
             <w:pPr>
-              <w:cnfStyle w:val="000000000000"/>
+              <w:cnfStyle w:val="000000000000" w:firstRow="0" w:lastRow="0" w:firstColumn="0" w:lastColumn="0" w:oddVBand="0" w:evenVBand="0" w:oddHBand="0" w:evenHBand="0" w:firstRowFirstColumn="0" w:firstRowLastColumn="0" w:lastRowFirstColumn="0" w:lastRowLastColumn="0"/>
               <w:rPr>
                 <w:rFonts w:ascii="Courier New" w:hAnsi="Courier New" w:cs="Courier New"/>
                 <w:sz w:val="18"/>
@@ -4479,7 +4492,7 @@
           </w:p>
           <w:p>
             <w:pPr>
-              <w:cnfStyle w:val="000000000000"/>
+              <w:cnfStyle w:val="000000000000" w:firstRow="0" w:lastRow="0" w:firstColumn="0" w:lastColumn="0" w:oddVBand="0" w:evenVBand="0" w:oddHBand="0" w:evenHBand="0" w:firstRowFirstColumn="0" w:firstRowLastColumn="0" w:lastRowFirstColumn="0" w:lastRowLastColumn="0"/>
               <w:rPr>
                 <w:rFonts w:ascii="Courier New" w:hAnsi="Courier New" w:cs="Courier New"/>
                 <w:sz w:val="18"/>
@@ -4497,7 +4510,7 @@
           </w:p>
           <w:p>
             <w:pPr>
-              <w:cnfStyle w:val="000000000000"/>
+              <w:cnfStyle w:val="000000000000" w:firstRow="0" w:lastRow="0" w:firstColumn="0" w:lastColumn="0" w:oddVBand="0" w:evenVBand="0" w:oddHBand="0" w:evenHBand="0" w:firstRowFirstColumn="0" w:firstRowLastColumn="0" w:lastRowFirstColumn="0" w:lastRowLastColumn="0"/>
               <w:rPr>
                 <w:rFonts w:ascii="Courier New" w:hAnsi="Courier New" w:cs="Courier New"/>
                 <w:sz w:val="18"/>
@@ -4515,7 +4528,7 @@
           </w:p>
           <w:p>
             <w:pPr>
-              <w:cnfStyle w:val="000000000000"/>
+              <w:cnfStyle w:val="000000000000" w:firstRow="0" w:lastRow="0" w:firstColumn="0" w:lastColumn="0" w:oddVBand="0" w:evenVBand="0" w:oddHBand="0" w:evenHBand="0" w:firstRowFirstColumn="0" w:firstRowLastColumn="0" w:lastRowFirstColumn="0" w:lastRowLastColumn="0"/>
               <w:rPr>
                 <w:rFonts w:ascii="Courier New" w:hAnsi="Courier New" w:cs="Courier New"/>
                 <w:sz w:val="18"/>
@@ -4533,7 +4546,7 @@
           </w:p>
           <w:p>
             <w:pPr>
-              <w:cnfStyle w:val="000000000000"/>
+              <w:cnfStyle w:val="000000000000" w:firstRow="0" w:lastRow="0" w:firstColumn="0" w:lastColumn="0" w:oddVBand="0" w:evenVBand="0" w:oddHBand="0" w:evenHBand="0" w:firstRowFirstColumn="0" w:firstRowLastColumn="0" w:lastRowFirstColumn="0" w:lastRowLastColumn="0"/>
               <w:rPr>
                 <w:rFonts w:ascii="Courier New" w:hAnsi="Courier New" w:cs="Courier New"/>
                 <w:sz w:val="18"/>
@@ -4551,7 +4564,7 @@
           </w:p>
           <w:p>
             <w:pPr>
-              <w:cnfStyle w:val="000000000000"/>
+              <w:cnfStyle w:val="000000000000" w:firstRow="0" w:lastRow="0" w:firstColumn="0" w:lastColumn="0" w:oddVBand="0" w:evenVBand="0" w:oddHBand="0" w:evenHBand="0" w:firstRowFirstColumn="0" w:firstRowLastColumn="0" w:lastRowFirstColumn="0" w:lastRowLastColumn="0"/>
               <w:rPr>
                 <w:rFonts w:ascii="Courier New" w:hAnsi="Courier New" w:cs="Courier New"/>
                 <w:sz w:val="18"/>
@@ -4569,7 +4582,7 @@
           </w:p>
           <w:p>
             <w:pPr>
-              <w:cnfStyle w:val="000000000000"/>
+              <w:cnfStyle w:val="000000000000" w:firstRow="0" w:lastRow="0" w:firstColumn="0" w:lastColumn="0" w:oddVBand="0" w:evenVBand="0" w:oddHBand="0" w:evenHBand="0" w:firstRowFirstColumn="0" w:firstRowLastColumn="0" w:lastRowFirstColumn="0" w:lastRowLastColumn="0"/>
               <w:rPr>
                 <w:rFonts w:ascii="Courier New" w:hAnsi="Courier New" w:cs="Courier New"/>
                 <w:sz w:val="18"/>
@@ -4587,7 +4600,7 @@
           </w:p>
           <w:p>
             <w:pPr>
-              <w:cnfStyle w:val="000000000000"/>
+              <w:cnfStyle w:val="000000000000" w:firstRow="0" w:lastRow="0" w:firstColumn="0" w:lastColumn="0" w:oddVBand="0" w:evenVBand="0" w:oddHBand="0" w:evenHBand="0" w:firstRowFirstColumn="0" w:firstRowLastColumn="0" w:lastRowFirstColumn="0" w:lastRowLastColumn="0"/>
               <w:rPr>
                 <w:rFonts w:ascii="Courier New" w:hAnsi="Courier New" w:cs="Courier New"/>
                 <w:sz w:val="18"/>
@@ -4605,7 +4618,7 @@
           </w:p>
           <w:p>
             <w:pPr>
-              <w:cnfStyle w:val="000000000000"/>
+              <w:cnfStyle w:val="000000000000" w:firstRow="0" w:lastRow="0" w:firstColumn="0" w:lastColumn="0" w:oddVBand="0" w:evenVBand="0" w:oddHBand="0" w:evenHBand="0" w:firstRowFirstColumn="0" w:firstRowLastColumn="0" w:lastRowFirstColumn="0" w:lastRowLastColumn="0"/>
               <w:rPr>
                 <w:rFonts w:ascii="Courier New" w:hAnsi="Courier New" w:cs="Courier New"/>
                 <w:sz w:val="18"/>
@@ -4623,7 +4636,7 @@
           </w:p>
           <w:p>
             <w:pPr>
-              <w:cnfStyle w:val="000000000000"/>
+              <w:cnfStyle w:val="000000000000" w:firstRow="0" w:lastRow="0" w:firstColumn="0" w:lastColumn="0" w:oddVBand="0" w:evenVBand="0" w:oddHBand="0" w:evenHBand="0" w:firstRowFirstColumn="0" w:firstRowLastColumn="0" w:lastRowFirstColumn="0" w:lastRowLastColumn="0"/>
               <w:rPr>
                 <w:rFonts w:ascii="Courier New" w:hAnsi="Courier New" w:cs="Courier New"/>
                 <w:sz w:val="18"/>
@@ -4641,7 +4654,7 @@
           </w:p>
           <w:p>
             <w:pPr>
-              <w:cnfStyle w:val="000000000000"/>
+              <w:cnfStyle w:val="000000000000" w:firstRow="0" w:lastRow="0" w:firstColumn="0" w:lastColumn="0" w:oddVBand="0" w:evenVBand="0" w:oddHBand="0" w:evenHBand="0" w:firstRowFirstColumn="0" w:firstRowLastColumn="0" w:lastRowFirstColumn="0" w:lastRowLastColumn="0"/>
               <w:rPr>
                 <w:rFonts w:ascii="Courier New" w:hAnsi="Courier New" w:cs="Courier New"/>
                 <w:sz w:val="18"/>
@@ -4659,7 +4672,7 @@
           </w:p>
           <w:p>
             <w:pPr>
-              <w:cnfStyle w:val="000000000000"/>
+              <w:cnfStyle w:val="000000000000" w:firstRow="0" w:lastRow="0" w:firstColumn="0" w:lastColumn="0" w:oddVBand="0" w:evenVBand="0" w:oddHBand="0" w:evenHBand="0" w:firstRowFirstColumn="0" w:firstRowLastColumn="0" w:lastRowFirstColumn="0" w:lastRowLastColumn="0"/>
               <w:rPr>
                 <w:rFonts w:ascii="Courier New" w:hAnsi="Courier New" w:cs="Courier New"/>
                 <w:sz w:val="18"/>
@@ -4677,7 +4690,7 @@
           </w:p>
           <w:p>
             <w:pPr>
-              <w:cnfStyle w:val="000000000000"/>
+              <w:cnfStyle w:val="000000000000" w:firstRow="0" w:lastRow="0" w:firstColumn="0" w:lastColumn="0" w:oddVBand="0" w:evenVBand="0" w:oddHBand="0" w:evenHBand="0" w:firstRowFirstColumn="0" w:firstRowLastColumn="0" w:lastRowFirstColumn="0" w:lastRowLastColumn="0"/>
               <w:rPr>
                 <w:rFonts w:ascii="Courier New" w:hAnsi="Courier New" w:cs="Courier New"/>
                 <w:sz w:val="18"/>
@@ -4695,7 +4708,7 @@
           </w:p>
           <w:p>
             <w:pPr>
-              <w:cnfStyle w:val="000000000000"/>
+              <w:cnfStyle w:val="000000000000" w:firstRow="0" w:lastRow="0" w:firstColumn="0" w:lastColumn="0" w:oddVBand="0" w:evenVBand="0" w:oddHBand="0" w:evenHBand="0" w:firstRowFirstColumn="0" w:firstRowLastColumn="0" w:lastRowFirstColumn="0" w:lastRowLastColumn="0"/>
               <w:rPr>
                 <w:rFonts w:ascii="Courier New" w:hAnsi="Courier New" w:cs="Courier New"/>
                 <w:sz w:val="18"/>
@@ -4713,7 +4726,7 @@
           </w:p>
           <w:p>
             <w:pPr>
-              <w:cnfStyle w:val="000000000000"/>
+              <w:cnfStyle w:val="000000000000" w:firstRow="0" w:lastRow="0" w:firstColumn="0" w:lastColumn="0" w:oddVBand="0" w:evenVBand="0" w:oddHBand="0" w:evenHBand="0" w:firstRowFirstColumn="0" w:firstRowLastColumn="0" w:lastRowFirstColumn="0" w:lastRowLastColumn="0"/>
               <w:rPr>
                 <w:rFonts w:ascii="Courier New" w:hAnsi="Courier New" w:cs="Courier New"/>
                 <w:sz w:val="18"/>
@@ -4731,7 +4744,7 @@
           </w:p>
           <w:p>
             <w:pPr>
-              <w:cnfStyle w:val="000000000000"/>
+              <w:cnfStyle w:val="000000000000" w:firstRow="0" w:lastRow="0" w:firstColumn="0" w:lastColumn="0" w:oddVBand="0" w:evenVBand="0" w:oddHBand="0" w:evenHBand="0" w:firstRowFirstColumn="0" w:firstRowLastColumn="0" w:lastRowFirstColumn="0" w:lastRowLastColumn="0"/>
               <w:rPr>
                 <w:rFonts w:ascii="Courier New" w:hAnsi="Courier New" w:cs="Courier New"/>
                 <w:sz w:val="18"/>
@@ -4749,7 +4762,7 @@
           </w:p>
           <w:p>
             <w:pPr>
-              <w:cnfStyle w:val="000000000000"/>
+              <w:cnfStyle w:val="000000000000" w:firstRow="0" w:lastRow="0" w:firstColumn="0" w:lastColumn="0" w:oddVBand="0" w:evenVBand="0" w:oddHBand="0" w:evenHBand="0" w:firstRowFirstColumn="0" w:firstRowLastColumn="0" w:lastRowFirstColumn="0" w:lastRowLastColumn="0"/>
               <w:rPr>
                 <w:rFonts w:ascii="Courier New" w:hAnsi="Courier New" w:cs="Courier New"/>
                 <w:sz w:val="18"/>
@@ -4767,7 +4780,7 @@
           </w:p>
           <w:p>
             <w:pPr>
-              <w:cnfStyle w:val="000000000000"/>
+              <w:cnfStyle w:val="000000000000" w:firstRow="0" w:lastRow="0" w:firstColumn="0" w:lastColumn="0" w:oddVBand="0" w:evenVBand="0" w:oddHBand="0" w:evenHBand="0" w:firstRowFirstColumn="0" w:firstRowLastColumn="0" w:lastRowFirstColumn="0" w:lastRowLastColumn="0"/>
               <w:rPr>
                 <w:rFonts w:ascii="Courier New" w:hAnsi="Courier New" w:cs="Courier New"/>
                 <w:sz w:val="18"/>
@@ -4785,7 +4798,7 @@
           </w:p>
           <w:p>
             <w:pPr>
-              <w:cnfStyle w:val="000000000000"/>
+              <w:cnfStyle w:val="000000000000" w:firstRow="0" w:lastRow="0" w:firstColumn="0" w:lastColumn="0" w:oddVBand="0" w:evenVBand="0" w:oddHBand="0" w:evenHBand="0" w:firstRowFirstColumn="0" w:firstRowLastColumn="0" w:lastRowFirstColumn="0" w:lastRowLastColumn="0"/>
               <w:rPr>
                 <w:rFonts w:ascii="Courier New" w:hAnsi="Courier New" w:cs="Courier New"/>
                 <w:sz w:val="18"/>
@@ -4803,7 +4816,7 @@
           </w:p>
           <w:p>
             <w:pPr>
-              <w:cnfStyle w:val="000000000000"/>
+              <w:cnfStyle w:val="000000000000" w:firstRow="0" w:lastRow="0" w:firstColumn="0" w:lastColumn="0" w:oddVBand="0" w:evenVBand="0" w:oddHBand="0" w:evenHBand="0" w:firstRowFirstColumn="0" w:firstRowLastColumn="0" w:lastRowFirstColumn="0" w:lastRowLastColumn="0"/>
               <w:rPr>
                 <w:rFonts w:ascii="Courier New" w:hAnsi="Courier New" w:cs="Courier New"/>
                 <w:sz w:val="18"/>
@@ -4821,7 +4834,7 @@
           </w:p>
           <w:p>
             <w:pPr>
-              <w:cnfStyle w:val="000000000000"/>
+              <w:cnfStyle w:val="000000000000" w:firstRow="0" w:lastRow="0" w:firstColumn="0" w:lastColumn="0" w:oddVBand="0" w:evenVBand="0" w:oddHBand="0" w:evenHBand="0" w:firstRowFirstColumn="0" w:firstRowLastColumn="0" w:lastRowFirstColumn="0" w:lastRowLastColumn="0"/>
               <w:rPr>
                 <w:rFonts w:ascii="Courier New" w:hAnsi="Courier New" w:cs="Courier New"/>
                 <w:sz w:val="18"/>
@@ -4839,7 +4852,7 @@
           </w:p>
           <w:p>
             <w:pPr>
-              <w:cnfStyle w:val="000000000000"/>
+              <w:cnfStyle w:val="000000000000" w:firstRow="0" w:lastRow="0" w:firstColumn="0" w:lastColumn="0" w:oddVBand="0" w:evenVBand="0" w:oddHBand="0" w:evenHBand="0" w:firstRowFirstColumn="0" w:firstRowLastColumn="0" w:lastRowFirstColumn="0" w:lastRowLastColumn="0"/>
               <w:rPr>
                 <w:rFonts w:ascii="Courier New" w:hAnsi="Courier New" w:cs="Courier New"/>
                 <w:sz w:val="18"/>
@@ -4857,7 +4870,7 @@
           </w:p>
           <w:p>
             <w:pPr>
-              <w:cnfStyle w:val="000000000000"/>
+              <w:cnfStyle w:val="000000000000" w:firstRow="0" w:lastRow="0" w:firstColumn="0" w:lastColumn="0" w:oddVBand="0" w:evenVBand="0" w:oddHBand="0" w:evenHBand="0" w:firstRowFirstColumn="0" w:firstRowLastColumn="0" w:lastRowFirstColumn="0" w:lastRowLastColumn="0"/>
               <w:rPr>
                 <w:rFonts w:ascii="Courier New" w:hAnsi="Courier New" w:cs="Courier New"/>
                 <w:sz w:val="18"/>
@@ -4875,7 +4888,7 @@
           </w:p>
           <w:p>
             <w:pPr>
-              <w:cnfStyle w:val="000000000000"/>
+              <w:cnfStyle w:val="000000000000" w:firstRow="0" w:lastRow="0" w:firstColumn="0" w:lastColumn="0" w:oddVBand="0" w:evenVBand="0" w:oddHBand="0" w:evenHBand="0" w:firstRowFirstColumn="0" w:firstRowLastColumn="0" w:lastRowFirstColumn="0" w:lastRowLastColumn="0"/>
               <w:rPr>
                 <w:rFonts w:ascii="Courier New" w:hAnsi="Courier New" w:cs="Courier New"/>
                 <w:sz w:val="18"/>
@@ -4893,7 +4906,7 @@
           </w:p>
           <w:p>
             <w:pPr>
-              <w:cnfStyle w:val="000000000000"/>
+              <w:cnfStyle w:val="000000000000" w:firstRow="0" w:lastRow="0" w:firstColumn="0" w:lastColumn="0" w:oddVBand="0" w:evenVBand="0" w:oddHBand="0" w:evenHBand="0" w:firstRowFirstColumn="0" w:firstRowLastColumn="0" w:lastRowFirstColumn="0" w:lastRowLastColumn="0"/>
               <w:rPr>
                 <w:rFonts w:ascii="Courier New" w:hAnsi="Courier New" w:cs="Courier New"/>
                 <w:sz w:val="18"/>
@@ -4911,7 +4924,7 @@
           </w:p>
           <w:p>
             <w:pPr>
-              <w:cnfStyle w:val="000000000000"/>
+              <w:cnfStyle w:val="000000000000" w:firstRow="0" w:lastRow="0" w:firstColumn="0" w:lastColumn="0" w:oddVBand="0" w:evenVBand="0" w:oddHBand="0" w:evenHBand="0" w:firstRowFirstColumn="0" w:firstRowLastColumn="0" w:lastRowFirstColumn="0" w:lastRowLastColumn="0"/>
               <w:rPr>
                 <w:rFonts w:ascii="Courier New" w:hAnsi="Courier New" w:cs="Courier New"/>
                 <w:sz w:val="18"/>
@@ -4929,7 +4942,7 @@
           </w:p>
           <w:p>
             <w:pPr>
-              <w:cnfStyle w:val="000000000000"/>
+              <w:cnfStyle w:val="000000000000" w:firstRow="0" w:lastRow="0" w:firstColumn="0" w:lastColumn="0" w:oddVBand="0" w:evenVBand="0" w:oddHBand="0" w:evenHBand="0" w:firstRowFirstColumn="0" w:firstRowLastColumn="0" w:lastRowFirstColumn="0" w:lastRowLastColumn="0"/>
               <w:rPr>
                 <w:rFonts w:ascii="Courier New" w:hAnsi="Courier New" w:cs="Courier New"/>
                 <w:sz w:val="18"/>
@@ -4949,12 +4962,12 @@
       </w:tr>
       <w:tr>
         <w:trPr>
-          <w:cnfStyle w:val="000000100000"/>
+          <w:cnfStyle w:val="000000100000" w:firstRow="0" w:lastRow="0" w:firstColumn="0" w:lastColumn="0" w:oddVBand="0" w:evenVBand="0" w:oddHBand="1" w:evenHBand="0" w:firstRowFirstColumn="0" w:firstRowLastColumn="0" w:lastRowFirstColumn="0" w:lastRowLastColumn="0"/>
           <w:trHeight w:val="454"/>
         </w:trPr>
         <w:tc>
           <w:tcPr>
-            <w:cnfStyle w:val="001000000000"/>
+            <w:cnfStyle w:val="001000000000" w:firstRow="0" w:lastRow="0" w:firstColumn="1" w:lastColumn="0" w:oddVBand="0" w:evenVBand="0" w:oddHBand="0" w:evenHBand="0" w:firstRowFirstColumn="0" w:firstRowLastColumn="0" w:lastRowFirstColumn="0" w:lastRowLastColumn="0"/>
             <w:tcW w:w="2093" w:type="dxa"/>
             <w:shd w:val="clear" w:color="auto" w:fill="92CDDC" w:themeFill="accent5" w:themeFillTint="99"/>
             <w:vAlign w:val="center"/>
@@ -4976,7 +4989,7 @@
           <w:p>
             <w:pPr>
               <w:jc w:val="right"/>
-              <w:cnfStyle w:val="000000100000"/>
+              <w:cnfStyle w:val="000000100000" w:firstRow="0" w:lastRow="0" w:firstColumn="0" w:lastColumn="0" w:oddVBand="0" w:evenVBand="0" w:oddHBand="1" w:evenHBand="0" w:firstRowFirstColumn="0" w:firstRowLastColumn="0" w:lastRowFirstColumn="0" w:lastRowLastColumn="0"/>
               <w:rPr>
                 <w:rFonts w:ascii="Courier New" w:hAnsi="Courier New" w:cs="Courier New"/>
                 <w:i/>
@@ -5000,7 +5013,7 @@
       <w:tr>
         <w:tc>
           <w:tcPr>
-            <w:cnfStyle w:val="001000000000"/>
+            <w:cnfStyle w:val="001000000000" w:firstRow="0" w:lastRow="0" w:firstColumn="1" w:lastColumn="0" w:oddVBand="0" w:evenVBand="0" w:oddHBand="0" w:evenHBand="0" w:firstRowFirstColumn="0" w:firstRowLastColumn="0" w:lastRowFirstColumn="0" w:lastRowLastColumn="0"/>
             <w:tcW w:w="2093" w:type="dxa"/>
             <w:vAlign w:val="center"/>
           </w:tcPr>
@@ -5022,7 +5035,7 @@
           </w:tcPr>
           <w:p>
             <w:pPr>
-              <w:cnfStyle w:val="000000000000"/>
+              <w:cnfStyle w:val="000000000000" w:firstRow="0" w:lastRow="0" w:firstColumn="0" w:lastColumn="0" w:oddVBand="0" w:evenVBand="0" w:oddHBand="0" w:evenHBand="0" w:firstRowFirstColumn="0" w:firstRowLastColumn="0" w:lastRowFirstColumn="0" w:lastRowLastColumn="0"/>
               <w:rPr>
                 <w:rFonts w:ascii="Courier New" w:hAnsi="Courier New" w:cs="Courier New"/>
                 <w:sz w:val="18"/>
@@ -5040,7 +5053,7 @@
           </w:p>
           <w:p>
             <w:pPr>
-              <w:cnfStyle w:val="000000000000"/>
+              <w:cnfStyle w:val="000000000000" w:firstRow="0" w:lastRow="0" w:firstColumn="0" w:lastColumn="0" w:oddVBand="0" w:evenVBand="0" w:oddHBand="0" w:evenHBand="0" w:firstRowFirstColumn="0" w:firstRowLastColumn="0" w:lastRowFirstColumn="0" w:lastRowLastColumn="0"/>
               <w:rPr>
                 <w:rFonts w:ascii="Courier New" w:hAnsi="Courier New" w:cs="Courier New"/>
                 <w:sz w:val="18"/>
@@ -5058,7 +5071,7 @@
           </w:p>
           <w:p>
             <w:pPr>
-              <w:cnfStyle w:val="000000000000"/>
+              <w:cnfStyle w:val="000000000000" w:firstRow="0" w:lastRow="0" w:firstColumn="0" w:lastColumn="0" w:oddVBand="0" w:evenVBand="0" w:oddHBand="0" w:evenHBand="0" w:firstRowFirstColumn="0" w:firstRowLastColumn="0" w:lastRowFirstColumn="0" w:lastRowLastColumn="0"/>
               <w:rPr>
                 <w:rFonts w:ascii="Courier New" w:hAnsi="Courier New" w:cs="Courier New"/>
                 <w:sz w:val="18"/>
@@ -5076,7 +5089,7 @@
           </w:p>
           <w:p>
             <w:pPr>
-              <w:cnfStyle w:val="000000000000"/>
+              <w:cnfStyle w:val="000000000000" w:firstRow="0" w:lastRow="0" w:firstColumn="0" w:lastColumn="0" w:oddVBand="0" w:evenVBand="0" w:oddHBand="0" w:evenHBand="0" w:firstRowFirstColumn="0" w:firstRowLastColumn="0" w:lastRowFirstColumn="0" w:lastRowLastColumn="0"/>
               <w:rPr>
                 <w:rFonts w:ascii="Courier New" w:hAnsi="Courier New" w:cs="Courier New"/>
                 <w:sz w:val="18"/>
@@ -5094,7 +5107,7 @@
           </w:p>
           <w:p>
             <w:pPr>
-              <w:cnfStyle w:val="000000000000"/>
+              <w:cnfStyle w:val="000000000000" w:firstRow="0" w:lastRow="0" w:firstColumn="0" w:lastColumn="0" w:oddVBand="0" w:evenVBand="0" w:oddHBand="0" w:evenHBand="0" w:firstRowFirstColumn="0" w:firstRowLastColumn="0" w:lastRowFirstColumn="0" w:lastRowLastColumn="0"/>
               <w:rPr>
                 <w:rFonts w:ascii="Courier New" w:hAnsi="Courier New" w:cs="Courier New"/>
                 <w:sz w:val="18"/>
@@ -5112,7 +5125,7 @@
           </w:p>
           <w:p>
             <w:pPr>
-              <w:cnfStyle w:val="000000000000"/>
+              <w:cnfStyle w:val="000000000000" w:firstRow="0" w:lastRow="0" w:firstColumn="0" w:lastColumn="0" w:oddVBand="0" w:evenVBand="0" w:oddHBand="0" w:evenHBand="0" w:firstRowFirstColumn="0" w:firstRowLastColumn="0" w:lastRowFirstColumn="0" w:lastRowLastColumn="0"/>
               <w:rPr>
                 <w:rFonts w:ascii="Courier New" w:hAnsi="Courier New" w:cs="Courier New"/>
                 <w:sz w:val="18"/>
@@ -5130,7 +5143,7 @@
           </w:p>
           <w:p>
             <w:pPr>
-              <w:cnfStyle w:val="000000000000"/>
+              <w:cnfStyle w:val="000000000000" w:firstRow="0" w:lastRow="0" w:firstColumn="0" w:lastColumn="0" w:oddVBand="0" w:evenVBand="0" w:oddHBand="0" w:evenHBand="0" w:firstRowFirstColumn="0" w:firstRowLastColumn="0" w:lastRowFirstColumn="0" w:lastRowLastColumn="0"/>
               <w:rPr>
                 <w:rFonts w:ascii="Courier New" w:hAnsi="Courier New" w:cs="Courier New"/>
                 <w:sz w:val="18"/>
@@ -5148,7 +5161,7 @@
           </w:p>
           <w:p>
             <w:pPr>
-              <w:cnfStyle w:val="000000000000"/>
+              <w:cnfStyle w:val="000000000000" w:firstRow="0" w:lastRow="0" w:firstColumn="0" w:lastColumn="0" w:oddVBand="0" w:evenVBand="0" w:oddHBand="0" w:evenHBand="0" w:firstRowFirstColumn="0" w:firstRowLastColumn="0" w:lastRowFirstColumn="0" w:lastRowLastColumn="0"/>
               <w:rPr>
                 <w:rFonts w:ascii="Courier New" w:hAnsi="Courier New" w:cs="Courier New"/>
                 <w:sz w:val="20"/>
@@ -5177,7 +5190,7 @@
       <w:tblPr>
         <w:tblStyle w:val="Sombreadomedio2-nfasis5"/>
         <w:tblW w:w="0" w:type="auto"/>
-        <w:tblLook w:val="04A0"/>
+        <w:tblLook w:val="04A0" w:firstRow="1" w:lastRow="0" w:firstColumn="1" w:lastColumn="0" w:noHBand="0" w:noVBand="1"/>
       </w:tblPr>
       <w:tblGrid>
         <w:gridCol w:w="2093"/>
@@ -5185,12 +5198,12 @@
       </w:tblGrid>
       <w:tr>
         <w:trPr>
-          <w:cnfStyle w:val="100000000000"/>
+          <w:cnfStyle w:val="100000000000" w:firstRow="1" w:lastRow="0" w:firstColumn="0" w:lastColumn="0" w:oddVBand="0" w:evenVBand="0" w:oddHBand="0" w:evenHBand="0" w:firstRowFirstColumn="0" w:firstRowLastColumn="0" w:lastRowFirstColumn="0" w:lastRowLastColumn="0"/>
           <w:trHeight w:val="381"/>
         </w:trPr>
         <w:tc>
           <w:tcPr>
-            <w:cnfStyle w:val="001000000100"/>
+            <w:cnfStyle w:val="001000000100" w:firstRow="0" w:lastRow="0" w:firstColumn="1" w:lastColumn="0" w:oddVBand="0" w:evenVBand="0" w:oddHBand="0" w:evenHBand="0" w:firstRowFirstColumn="1" w:firstRowLastColumn="0" w:lastRowFirstColumn="0" w:lastRowLastColumn="0"/>
             <w:tcW w:w="2093" w:type="dxa"/>
             <w:vAlign w:val="center"/>
           </w:tcPr>
@@ -5212,7 +5225,7 @@
           <w:p>
             <w:pPr>
               <w:jc w:val="right"/>
-              <w:cnfStyle w:val="100000000000"/>
+              <w:cnfStyle w:val="100000000000" w:firstRow="1" w:lastRow="0" w:firstColumn="0" w:lastColumn="0" w:oddVBand="0" w:evenVBand="0" w:oddHBand="0" w:evenHBand="0" w:firstRowFirstColumn="0" w:firstRowLastColumn="0" w:lastRowFirstColumn="0" w:lastRowLastColumn="0"/>
             </w:pPr>
             <w:r>
               <w:t>08</w:t>
@@ -5222,11 +5235,11 @@
       </w:tr>
       <w:tr>
         <w:trPr>
-          <w:cnfStyle w:val="000000100000"/>
+          <w:cnfStyle w:val="000000100000" w:firstRow="0" w:lastRow="0" w:firstColumn="0" w:lastColumn="0" w:oddVBand="0" w:evenVBand="0" w:oddHBand="1" w:evenHBand="0" w:firstRowFirstColumn="0" w:firstRowLastColumn="0" w:lastRowFirstColumn="0" w:lastRowLastColumn="0"/>
         </w:trPr>
         <w:tc>
           <w:tcPr>
-            <w:cnfStyle w:val="001000000000"/>
+            <w:cnfStyle w:val="001000000000" w:firstRow="0" w:lastRow="0" w:firstColumn="1" w:lastColumn="0" w:oddVBand="0" w:evenVBand="0" w:oddHBand="0" w:evenHBand="0" w:firstRowFirstColumn="0" w:firstRowLastColumn="0" w:lastRowFirstColumn="0" w:lastRowLastColumn="0"/>
             <w:tcW w:w="9886" w:type="dxa"/>
             <w:gridSpan w:val="2"/>
           </w:tcPr>
@@ -5239,7 +5252,7 @@
         </w:trPr>
         <w:tc>
           <w:tcPr>
-            <w:cnfStyle w:val="001000000000"/>
+            <w:cnfStyle w:val="001000000000" w:firstRow="0" w:lastRow="0" w:firstColumn="1" w:lastColumn="0" w:oddVBand="0" w:evenVBand="0" w:oddHBand="0" w:evenHBand="0" w:firstRowFirstColumn="0" w:firstRowLastColumn="0" w:lastRowFirstColumn="0" w:lastRowLastColumn="0"/>
             <w:tcW w:w="2093" w:type="dxa"/>
             <w:vAlign w:val="center"/>
           </w:tcPr>
@@ -5259,7 +5272,7 @@
           </w:tcPr>
           <w:p>
             <w:pPr>
-              <w:cnfStyle w:val="000000000000"/>
+              <w:cnfStyle w:val="000000000000" w:firstRow="0" w:lastRow="0" w:firstColumn="0" w:lastColumn="0" w:oddVBand="0" w:evenVBand="0" w:oddHBand="0" w:evenHBand="0" w:firstRowFirstColumn="0" w:firstRowLastColumn="0" w:lastRowFirstColumn="0" w:lastRowLastColumn="0"/>
               <w:rPr>
                 <w:b/>
               </w:rPr>
@@ -5272,12 +5285,12 @@
       </w:tr>
       <w:tr>
         <w:trPr>
-          <w:cnfStyle w:val="000000100000"/>
+          <w:cnfStyle w:val="000000100000" w:firstRow="0" w:lastRow="0" w:firstColumn="0" w:lastColumn="0" w:oddVBand="0" w:evenVBand="0" w:oddHBand="1" w:evenHBand="0" w:firstRowFirstColumn="0" w:firstRowLastColumn="0" w:lastRowFirstColumn="0" w:lastRowLastColumn="0"/>
           <w:trHeight w:val="454"/>
         </w:trPr>
         <w:tc>
           <w:tcPr>
-            <w:cnfStyle w:val="001000000000"/>
+            <w:cnfStyle w:val="001000000000" w:firstRow="0" w:lastRow="0" w:firstColumn="1" w:lastColumn="0" w:oddVBand="0" w:evenVBand="0" w:oddHBand="0" w:evenHBand="0" w:firstRowFirstColumn="0" w:firstRowLastColumn="0" w:lastRowFirstColumn="0" w:lastRowLastColumn="0"/>
             <w:tcW w:w="2093" w:type="dxa"/>
             <w:shd w:val="clear" w:color="auto" w:fill="92CDDC" w:themeFill="accent5" w:themeFillTint="99"/>
             <w:vAlign w:val="center"/>
@@ -5298,7 +5311,7 @@
           </w:tcPr>
           <w:p>
             <w:pPr>
-              <w:cnfStyle w:val="000000100000"/>
+              <w:cnfStyle w:val="000000100000" w:firstRow="0" w:lastRow="0" w:firstColumn="0" w:lastColumn="0" w:oddVBand="0" w:evenVBand="0" w:oddHBand="1" w:evenHBand="0" w:firstRowFirstColumn="0" w:firstRowLastColumn="0" w:lastRowFirstColumn="0" w:lastRowLastColumn="0"/>
             </w:pPr>
             <w:r>
               <w:t>Derivado de análisis</w:t>
@@ -5312,7 +5325,7 @@
         </w:trPr>
         <w:tc>
           <w:tcPr>
-            <w:cnfStyle w:val="001000000000"/>
+            <w:cnfStyle w:val="001000000000" w:firstRow="0" w:lastRow="0" w:firstColumn="1" w:lastColumn="0" w:oddVBand="0" w:evenVBand="0" w:oddHBand="0" w:evenHBand="0" w:firstRowFirstColumn="0" w:firstRowLastColumn="0" w:lastRowFirstColumn="0" w:lastRowLastColumn="0"/>
             <w:tcW w:w="2093" w:type="dxa"/>
             <w:vAlign w:val="center"/>
           </w:tcPr>
@@ -5333,7 +5346,7 @@
           <w:p>
             <w:pPr>
               <w:jc w:val="both"/>
-              <w:cnfStyle w:val="000000000000"/>
+              <w:cnfStyle w:val="000000000000" w:firstRow="0" w:lastRow="0" w:firstColumn="0" w:lastColumn="0" w:oddVBand="0" w:evenVBand="0" w:oddHBand="0" w:evenHBand="0" w:firstRowFirstColumn="0" w:firstRowLastColumn="0" w:lastRowFirstColumn="0" w:lastRowLastColumn="0"/>
               <w:rPr>
                 <w:rFonts w:ascii="Calibri" w:hAnsi="Calibri" w:cs="Calibri"/>
               </w:rPr>
@@ -5355,12 +5368,12 @@
       </w:tr>
       <w:tr>
         <w:trPr>
-          <w:cnfStyle w:val="000000100000"/>
+          <w:cnfStyle w:val="000000100000" w:firstRow="0" w:lastRow="0" w:firstColumn="0" w:lastColumn="0" w:oddVBand="0" w:evenVBand="0" w:oddHBand="1" w:evenHBand="0" w:firstRowFirstColumn="0" w:firstRowLastColumn="0" w:lastRowFirstColumn="0" w:lastRowLastColumn="0"/>
           <w:trHeight w:val="454"/>
         </w:trPr>
         <w:tc>
           <w:tcPr>
-            <w:cnfStyle w:val="001000000000"/>
+            <w:cnfStyle w:val="001000000000" w:firstRow="0" w:lastRow="0" w:firstColumn="1" w:lastColumn="0" w:oddVBand="0" w:evenVBand="0" w:oddHBand="0" w:evenHBand="0" w:firstRowFirstColumn="0" w:firstRowLastColumn="0" w:lastRowFirstColumn="0" w:lastRowLastColumn="0"/>
             <w:tcW w:w="2093" w:type="dxa"/>
             <w:shd w:val="clear" w:color="auto" w:fill="92CDDC" w:themeFill="accent5" w:themeFillTint="99"/>
             <w:vAlign w:val="center"/>
@@ -5382,7 +5395,7 @@
           <w:p>
             <w:pPr>
               <w:jc w:val="right"/>
-              <w:cnfStyle w:val="000000100000"/>
+              <w:cnfStyle w:val="000000100000" w:firstRow="0" w:lastRow="0" w:firstColumn="0" w:lastColumn="0" w:oddVBand="0" w:evenVBand="0" w:oddHBand="1" w:evenHBand="0" w:firstRowFirstColumn="0" w:firstRowLastColumn="0" w:lastRowFirstColumn="0" w:lastRowLastColumn="0"/>
               <w:rPr>
                 <w:rFonts w:ascii="Courier New" w:hAnsi="Courier New" w:cs="Courier New"/>
                 <w:i/>
@@ -5401,7 +5414,7 @@
       <w:tr>
         <w:tc>
           <w:tcPr>
-            <w:cnfStyle w:val="001000000000"/>
+            <w:cnfStyle w:val="001000000000" w:firstRow="0" w:lastRow="0" w:firstColumn="1" w:lastColumn="0" w:oddVBand="0" w:evenVBand="0" w:oddHBand="0" w:evenHBand="0" w:firstRowFirstColumn="0" w:firstRowLastColumn="0" w:lastRowFirstColumn="0" w:lastRowLastColumn="0"/>
             <w:tcW w:w="2093" w:type="dxa"/>
           </w:tcPr>
           <w:p>
@@ -5425,7 +5438,7 @@
           </w:tcPr>
           <w:p>
             <w:pPr>
-              <w:cnfStyle w:val="000000000000"/>
+              <w:cnfStyle w:val="000000000000" w:firstRow="0" w:lastRow="0" w:firstColumn="0" w:lastColumn="0" w:oddVBand="0" w:evenVBand="0" w:oddHBand="0" w:evenHBand="0" w:firstRowFirstColumn="0" w:firstRowLastColumn="0" w:lastRowFirstColumn="0" w:lastRowLastColumn="0"/>
               <w:rPr>
                 <w:rFonts w:ascii="Courier New" w:hAnsi="Courier New" w:cs="Courier New"/>
               </w:rPr>
@@ -5443,12 +5456,12 @@
       </w:tr>
       <w:tr>
         <w:trPr>
-          <w:cnfStyle w:val="000000100000"/>
+          <w:cnfStyle w:val="000000100000" w:firstRow="0" w:lastRow="0" w:firstColumn="0" w:lastColumn="0" w:oddVBand="0" w:evenVBand="0" w:oddHBand="1" w:evenHBand="0" w:firstRowFirstColumn="0" w:firstRowLastColumn="0" w:lastRowFirstColumn="0" w:lastRowLastColumn="0"/>
           <w:trHeight w:val="454"/>
         </w:trPr>
         <w:tc>
           <w:tcPr>
-            <w:cnfStyle w:val="001000000000"/>
+            <w:cnfStyle w:val="001000000000" w:firstRow="0" w:lastRow="0" w:firstColumn="1" w:lastColumn="0" w:oddVBand="0" w:evenVBand="0" w:oddHBand="0" w:evenHBand="0" w:firstRowFirstColumn="0" w:firstRowLastColumn="0" w:lastRowFirstColumn="0" w:lastRowLastColumn="0"/>
             <w:tcW w:w="2093" w:type="dxa"/>
             <w:shd w:val="clear" w:color="auto" w:fill="92CDDC" w:themeFill="accent5" w:themeFillTint="99"/>
             <w:vAlign w:val="center"/>
@@ -5470,7 +5483,7 @@
           <w:p>
             <w:pPr>
               <w:jc w:val="right"/>
-              <w:cnfStyle w:val="000000100000"/>
+              <w:cnfStyle w:val="000000100000" w:firstRow="0" w:lastRow="0" w:firstColumn="0" w:lastColumn="0" w:oddVBand="0" w:evenVBand="0" w:oddHBand="1" w:evenHBand="0" w:firstRowFirstColumn="0" w:firstRowLastColumn="0" w:lastRowFirstColumn="0" w:lastRowLastColumn="0"/>
               <w:rPr>
                 <w:rFonts w:ascii="Courier New" w:hAnsi="Courier New" w:cs="Courier New"/>
                 <w:i/>
@@ -5494,7 +5507,7 @@
       <w:tr>
         <w:tc>
           <w:tcPr>
-            <w:cnfStyle w:val="001000000000"/>
+            <w:cnfStyle w:val="001000000000" w:firstRow="0" w:lastRow="0" w:firstColumn="1" w:lastColumn="0" w:oddVBand="0" w:evenVBand="0" w:oddHBand="0" w:evenHBand="0" w:firstRowFirstColumn="0" w:firstRowLastColumn="0" w:lastRowFirstColumn="0" w:lastRowLastColumn="0"/>
             <w:tcW w:w="2093" w:type="dxa"/>
             <w:vAlign w:val="center"/>
           </w:tcPr>
@@ -5516,7 +5529,7 @@
           </w:tcPr>
           <w:p>
             <w:pPr>
-              <w:cnfStyle w:val="000000000000"/>
+              <w:cnfStyle w:val="000000000000" w:firstRow="0" w:lastRow="0" w:firstColumn="0" w:lastColumn="0" w:oddVBand="0" w:evenVBand="0" w:oddHBand="0" w:evenHBand="0" w:firstRowFirstColumn="0" w:firstRowLastColumn="0" w:lastRowFirstColumn="0" w:lastRowLastColumn="0"/>
               <w:rPr>
                 <w:rFonts w:ascii="Courier New" w:hAnsi="Courier New" w:cs="Courier New"/>
                 <w:sz w:val="20"/>
@@ -5532,7 +5545,7 @@
           </w:p>
           <w:p>
             <w:pPr>
-              <w:cnfStyle w:val="000000000000"/>
+              <w:cnfStyle w:val="000000000000" w:firstRow="0" w:lastRow="0" w:firstColumn="0" w:lastColumn="0" w:oddVBand="0" w:evenVBand="0" w:oddHBand="0" w:evenHBand="0" w:firstRowFirstColumn="0" w:firstRowLastColumn="0" w:lastRowFirstColumn="0" w:lastRowLastColumn="0"/>
               <w:rPr>
                 <w:rFonts w:ascii="Courier New" w:hAnsi="Courier New" w:cs="Courier New"/>
                 <w:sz w:val="20"/>
@@ -5548,7 +5561,7 @@
           </w:p>
           <w:p>
             <w:pPr>
-              <w:cnfStyle w:val="000000000000"/>
+              <w:cnfStyle w:val="000000000000" w:firstRow="0" w:lastRow="0" w:firstColumn="0" w:lastColumn="0" w:oddVBand="0" w:evenVBand="0" w:oddHBand="0" w:evenHBand="0" w:firstRowFirstColumn="0" w:firstRowLastColumn="0" w:lastRowFirstColumn="0" w:lastRowLastColumn="0"/>
               <w:rPr>
                 <w:rFonts w:ascii="Courier New" w:hAnsi="Courier New" w:cs="Courier New"/>
                 <w:sz w:val="20"/>
@@ -5564,7 +5577,7 @@
           </w:p>
           <w:p>
             <w:pPr>
-              <w:cnfStyle w:val="000000000000"/>
+              <w:cnfStyle w:val="000000000000" w:firstRow="0" w:lastRow="0" w:firstColumn="0" w:lastColumn="0" w:oddVBand="0" w:evenVBand="0" w:oddHBand="0" w:evenHBand="0" w:firstRowFirstColumn="0" w:firstRowLastColumn="0" w:lastRowFirstColumn="0" w:lastRowLastColumn="0"/>
               <w:rPr>
                 <w:rFonts w:ascii="Courier New" w:hAnsi="Courier New" w:cs="Courier New"/>
                 <w:sz w:val="20"/>
@@ -5580,7 +5593,7 @@
           </w:p>
           <w:p>
             <w:pPr>
-              <w:cnfStyle w:val="000000000000"/>
+              <w:cnfStyle w:val="000000000000" w:firstRow="0" w:lastRow="0" w:firstColumn="0" w:lastColumn="0" w:oddVBand="0" w:evenVBand="0" w:oddHBand="0" w:evenHBand="0" w:firstRowFirstColumn="0" w:firstRowLastColumn="0" w:lastRowFirstColumn="0" w:lastRowLastColumn="0"/>
               <w:rPr>
                 <w:rFonts w:ascii="Courier New" w:hAnsi="Courier New" w:cs="Courier New"/>
                 <w:sz w:val="20"/>
@@ -5596,7 +5609,7 @@
           </w:p>
           <w:p>
             <w:pPr>
-              <w:cnfStyle w:val="000000000000"/>
+              <w:cnfStyle w:val="000000000000" w:firstRow="0" w:lastRow="0" w:firstColumn="0" w:lastColumn="0" w:oddVBand="0" w:evenVBand="0" w:oddHBand="0" w:evenHBand="0" w:firstRowFirstColumn="0" w:firstRowLastColumn="0" w:lastRowFirstColumn="0" w:lastRowLastColumn="0"/>
               <w:rPr>
                 <w:rFonts w:ascii="Courier New" w:hAnsi="Courier New" w:cs="Courier New"/>
                 <w:sz w:val="20"/>
@@ -5612,7 +5625,7 @@
           </w:p>
           <w:p>
             <w:pPr>
-              <w:cnfStyle w:val="000000000000"/>
+              <w:cnfStyle w:val="000000000000" w:firstRow="0" w:lastRow="0" w:firstColumn="0" w:lastColumn="0" w:oddVBand="0" w:evenVBand="0" w:oddHBand="0" w:evenHBand="0" w:firstRowFirstColumn="0" w:firstRowLastColumn="0" w:lastRowFirstColumn="0" w:lastRowLastColumn="0"/>
               <w:rPr>
                 <w:rFonts w:ascii="Courier New" w:hAnsi="Courier New" w:cs="Courier New"/>
                 <w:sz w:val="20"/>
@@ -5628,7 +5641,7 @@
           </w:p>
           <w:p>
             <w:pPr>
-              <w:cnfStyle w:val="000000000000"/>
+              <w:cnfStyle w:val="000000000000" w:firstRow="0" w:lastRow="0" w:firstColumn="0" w:lastColumn="0" w:oddVBand="0" w:evenVBand="0" w:oddHBand="0" w:evenHBand="0" w:firstRowFirstColumn="0" w:firstRowLastColumn="0" w:lastRowFirstColumn="0" w:lastRowLastColumn="0"/>
               <w:rPr>
                 <w:rFonts w:ascii="Courier New" w:hAnsi="Courier New" w:cs="Courier New"/>
                 <w:sz w:val="20"/>
@@ -5644,7 +5657,7 @@
           </w:p>
           <w:p>
             <w:pPr>
-              <w:cnfStyle w:val="000000000000"/>
+              <w:cnfStyle w:val="000000000000" w:firstRow="0" w:lastRow="0" w:firstColumn="0" w:lastColumn="0" w:oddVBand="0" w:evenVBand="0" w:oddHBand="0" w:evenHBand="0" w:firstRowFirstColumn="0" w:firstRowLastColumn="0" w:lastRowFirstColumn="0" w:lastRowLastColumn="0"/>
               <w:rPr>
                 <w:rFonts w:ascii="Courier New" w:hAnsi="Courier New" w:cs="Courier New"/>
                 <w:sz w:val="20"/>
@@ -5660,7 +5673,7 @@
           </w:p>
           <w:p>
             <w:pPr>
-              <w:cnfStyle w:val="000000000000"/>
+              <w:cnfStyle w:val="000000000000" w:firstRow="0" w:lastRow="0" w:firstColumn="0" w:lastColumn="0" w:oddVBand="0" w:evenVBand="0" w:oddHBand="0" w:evenHBand="0" w:firstRowFirstColumn="0" w:firstRowLastColumn="0" w:lastRowFirstColumn="0" w:lastRowLastColumn="0"/>
               <w:rPr>
                 <w:rFonts w:ascii="Courier New" w:hAnsi="Courier New" w:cs="Courier New"/>
                 <w:sz w:val="20"/>
@@ -5676,7 +5689,7 @@
           </w:p>
           <w:p>
             <w:pPr>
-              <w:cnfStyle w:val="000000000000"/>
+              <w:cnfStyle w:val="000000000000" w:firstRow="0" w:lastRow="0" w:firstColumn="0" w:lastColumn="0" w:oddVBand="0" w:evenVBand="0" w:oddHBand="0" w:evenHBand="0" w:firstRowFirstColumn="0" w:firstRowLastColumn="0" w:lastRowFirstColumn="0" w:lastRowLastColumn="0"/>
               <w:rPr>
                 <w:rFonts w:ascii="Courier New" w:hAnsi="Courier New" w:cs="Courier New"/>
                 <w:sz w:val="20"/>
@@ -5692,7 +5705,7 @@
           </w:p>
           <w:p>
             <w:pPr>
-              <w:cnfStyle w:val="000000000000"/>
+              <w:cnfStyle w:val="000000000000" w:firstRow="0" w:lastRow="0" w:firstColumn="0" w:lastColumn="0" w:oddVBand="0" w:evenVBand="0" w:oddHBand="0" w:evenHBand="0" w:firstRowFirstColumn="0" w:firstRowLastColumn="0" w:lastRowFirstColumn="0" w:lastRowLastColumn="0"/>
               <w:rPr>
                 <w:rFonts w:ascii="Courier New" w:hAnsi="Courier New" w:cs="Courier New"/>
                 <w:sz w:val="20"/>
@@ -5736,7 +5749,7 @@
       <w:tblPr>
         <w:tblStyle w:val="Sombreadomedio2-nfasis5"/>
         <w:tblW w:w="0" w:type="auto"/>
-        <w:tblLook w:val="04A0"/>
+        <w:tblLook w:val="04A0" w:firstRow="1" w:lastRow="0" w:firstColumn="1" w:lastColumn="0" w:noHBand="0" w:noVBand="1"/>
       </w:tblPr>
       <w:tblGrid>
         <w:gridCol w:w="2093"/>
@@ -5744,12 +5757,12 @@
       </w:tblGrid>
       <w:tr>
         <w:trPr>
-          <w:cnfStyle w:val="100000000000"/>
+          <w:cnfStyle w:val="100000000000" w:firstRow="1" w:lastRow="0" w:firstColumn="0" w:lastColumn="0" w:oddVBand="0" w:evenVBand="0" w:oddHBand="0" w:evenHBand="0" w:firstRowFirstColumn="0" w:firstRowLastColumn="0" w:lastRowFirstColumn="0" w:lastRowLastColumn="0"/>
           <w:trHeight w:val="381"/>
         </w:trPr>
         <w:tc>
           <w:tcPr>
-            <w:cnfStyle w:val="001000000100"/>
+            <w:cnfStyle w:val="001000000100" w:firstRow="0" w:lastRow="0" w:firstColumn="1" w:lastColumn="0" w:oddVBand="0" w:evenVBand="0" w:oddHBand="0" w:evenHBand="0" w:firstRowFirstColumn="1" w:firstRowLastColumn="0" w:lastRowFirstColumn="0" w:lastRowLastColumn="0"/>
             <w:tcW w:w="2093" w:type="dxa"/>
             <w:vAlign w:val="center"/>
           </w:tcPr>
@@ -5771,7 +5784,7 @@
           <w:p>
             <w:pPr>
               <w:jc w:val="right"/>
-              <w:cnfStyle w:val="100000000000"/>
+              <w:cnfStyle w:val="100000000000" w:firstRow="1" w:lastRow="0" w:firstColumn="0" w:lastColumn="0" w:oddVBand="0" w:evenVBand="0" w:oddHBand="0" w:evenHBand="0" w:firstRowFirstColumn="0" w:firstRowLastColumn="0" w:lastRowFirstColumn="0" w:lastRowLastColumn="0"/>
             </w:pPr>
             <w:r>
               <w:t>09</w:t>
@@ -5781,11 +5794,11 @@
       </w:tr>
       <w:tr>
         <w:trPr>
-          <w:cnfStyle w:val="000000100000"/>
+          <w:cnfStyle w:val="000000100000" w:firstRow="0" w:lastRow="0" w:firstColumn="0" w:lastColumn="0" w:oddVBand="0" w:evenVBand="0" w:oddHBand="1" w:evenHBand="0" w:firstRowFirstColumn="0" w:firstRowLastColumn="0" w:lastRowFirstColumn="0" w:lastRowLastColumn="0"/>
         </w:trPr>
         <w:tc>
           <w:tcPr>
-            <w:cnfStyle w:val="001000000000"/>
+            <w:cnfStyle w:val="001000000000" w:firstRow="0" w:lastRow="0" w:firstColumn="1" w:lastColumn="0" w:oddVBand="0" w:evenVBand="0" w:oddHBand="0" w:evenHBand="0" w:firstRowFirstColumn="0" w:firstRowLastColumn="0" w:lastRowFirstColumn="0" w:lastRowLastColumn="0"/>
             <w:tcW w:w="9886" w:type="dxa"/>
             <w:gridSpan w:val="2"/>
           </w:tcPr>
@@ -5798,7 +5811,7 @@
         </w:trPr>
         <w:tc>
           <w:tcPr>
-            <w:cnfStyle w:val="001000000000"/>
+            <w:cnfStyle w:val="001000000000" w:firstRow="0" w:lastRow="0" w:firstColumn="1" w:lastColumn="0" w:oddVBand="0" w:evenVBand="0" w:oddHBand="0" w:evenHBand="0" w:firstRowFirstColumn="0" w:firstRowLastColumn="0" w:lastRowFirstColumn="0" w:lastRowLastColumn="0"/>
             <w:tcW w:w="2093" w:type="dxa"/>
             <w:vAlign w:val="center"/>
           </w:tcPr>
@@ -5818,7 +5831,7 @@
           </w:tcPr>
           <w:p>
             <w:pPr>
-              <w:cnfStyle w:val="000000000000"/>
+              <w:cnfStyle w:val="000000000000" w:firstRow="0" w:lastRow="0" w:firstColumn="0" w:lastColumn="0" w:oddVBand="0" w:evenVBand="0" w:oddHBand="0" w:evenHBand="0" w:firstRowFirstColumn="0" w:firstRowLastColumn="0" w:lastRowFirstColumn="0" w:lastRowLastColumn="0"/>
               <w:rPr>
                 <w:b/>
               </w:rPr>
@@ -5831,12 +5844,12 @@
       </w:tr>
       <w:tr>
         <w:trPr>
-          <w:cnfStyle w:val="000000100000"/>
+          <w:cnfStyle w:val="000000100000" w:firstRow="0" w:lastRow="0" w:firstColumn="0" w:lastColumn="0" w:oddVBand="0" w:evenVBand="0" w:oddHBand="1" w:evenHBand="0" w:firstRowFirstColumn="0" w:firstRowLastColumn="0" w:lastRowFirstColumn="0" w:lastRowLastColumn="0"/>
           <w:trHeight w:val="454"/>
         </w:trPr>
         <w:tc>
           <w:tcPr>
-            <w:cnfStyle w:val="001000000000"/>
+            <w:cnfStyle w:val="001000000000" w:firstRow="0" w:lastRow="0" w:firstColumn="1" w:lastColumn="0" w:oddVBand="0" w:evenVBand="0" w:oddHBand="0" w:evenHBand="0" w:firstRowFirstColumn="0" w:firstRowLastColumn="0" w:lastRowFirstColumn="0" w:lastRowLastColumn="0"/>
             <w:tcW w:w="2093" w:type="dxa"/>
             <w:shd w:val="clear" w:color="auto" w:fill="92CDDC" w:themeFill="accent5" w:themeFillTint="99"/>
             <w:vAlign w:val="center"/>
@@ -5857,7 +5870,7 @@
           </w:tcPr>
           <w:p>
             <w:pPr>
-              <w:cnfStyle w:val="000000100000"/>
+              <w:cnfStyle w:val="000000100000" w:firstRow="0" w:lastRow="0" w:firstColumn="0" w:lastColumn="0" w:oddVBand="0" w:evenVBand="0" w:oddHBand="1" w:evenHBand="0" w:firstRowFirstColumn="0" w:firstRowLastColumn="0" w:lastRowFirstColumn="0" w:lastRowLastColumn="0"/>
             </w:pPr>
             <w:r>
               <w:t>Derivado de análisis</w:t>
@@ -5871,7 +5884,7 @@
         </w:trPr>
         <w:tc>
           <w:tcPr>
-            <w:cnfStyle w:val="001000000000"/>
+            <w:cnfStyle w:val="001000000000" w:firstRow="0" w:lastRow="0" w:firstColumn="1" w:lastColumn="0" w:oddVBand="0" w:evenVBand="0" w:oddHBand="0" w:evenHBand="0" w:firstRowFirstColumn="0" w:firstRowLastColumn="0" w:lastRowFirstColumn="0" w:lastRowLastColumn="0"/>
             <w:tcW w:w="2093" w:type="dxa"/>
             <w:vAlign w:val="center"/>
           </w:tcPr>
@@ -5892,7 +5905,7 @@
           <w:p>
             <w:pPr>
               <w:jc w:val="both"/>
-              <w:cnfStyle w:val="000000000000"/>
+              <w:cnfStyle w:val="000000000000" w:firstRow="0" w:lastRow="0" w:firstColumn="0" w:lastColumn="0" w:oddVBand="0" w:evenVBand="0" w:oddHBand="0" w:evenHBand="0" w:firstRowFirstColumn="0" w:firstRowLastColumn="0" w:lastRowFirstColumn="0" w:lastRowLastColumn="0"/>
               <w:rPr>
                 <w:rFonts w:ascii="Calibri" w:hAnsi="Calibri" w:cs="Calibri"/>
               </w:rPr>
@@ -5901,25 +5914,33 @@
               <w:rPr>
                 <w:rFonts w:ascii="Calibri" w:hAnsi="Calibri" w:cs="Calibri"/>
               </w:rPr>
-              <w:t xml:space="preserve">El sistema no tiene solución, una de las filas nulas </w:t>
-            </w:r>
+              <w:t xml:space="preserve">El sistema no tiene solución, una de las filas </w:t>
+            </w:r>
+            <w:proofErr w:type="gramStart"/>
             <w:r>
               <w:rPr>
                 <w:rFonts w:ascii="Calibri" w:hAnsi="Calibri" w:cs="Calibri"/>
               </w:rPr>
+              <w:t xml:space="preserve">nulas </w:t>
+            </w:r>
+            <w:r>
+              <w:rPr>
+                <w:rFonts w:ascii="Calibri" w:hAnsi="Calibri" w:cs="Calibri"/>
+              </w:rPr>
               <w:t>.</w:t>
             </w:r>
+            <w:proofErr w:type="gramEnd"/>
           </w:p>
         </w:tc>
       </w:tr>
       <w:tr>
         <w:trPr>
-          <w:cnfStyle w:val="000000100000"/>
+          <w:cnfStyle w:val="000000100000" w:firstRow="0" w:lastRow="0" w:firstColumn="0" w:lastColumn="0" w:oddVBand="0" w:evenVBand="0" w:oddHBand="1" w:evenHBand="0" w:firstRowFirstColumn="0" w:firstRowLastColumn="0" w:lastRowFirstColumn="0" w:lastRowLastColumn="0"/>
           <w:trHeight w:val="454"/>
         </w:trPr>
         <w:tc>
           <w:tcPr>
-            <w:cnfStyle w:val="001000000000"/>
+            <w:cnfStyle w:val="001000000000" w:firstRow="0" w:lastRow="0" w:firstColumn="1" w:lastColumn="0" w:oddVBand="0" w:evenVBand="0" w:oddHBand="0" w:evenHBand="0" w:firstRowFirstColumn="0" w:firstRowLastColumn="0" w:lastRowFirstColumn="0" w:lastRowLastColumn="0"/>
             <w:tcW w:w="2093" w:type="dxa"/>
             <w:shd w:val="clear" w:color="auto" w:fill="92CDDC" w:themeFill="accent5" w:themeFillTint="99"/>
             <w:vAlign w:val="center"/>
@@ -5941,7 +5962,7 @@
           <w:p>
             <w:pPr>
               <w:jc w:val="right"/>
-              <w:cnfStyle w:val="000000100000"/>
+              <w:cnfStyle w:val="000000100000" w:firstRow="0" w:lastRow="0" w:firstColumn="0" w:lastColumn="0" w:oddVBand="0" w:evenVBand="0" w:oddHBand="1" w:evenHBand="0" w:firstRowFirstColumn="0" w:firstRowLastColumn="0" w:lastRowFirstColumn="0" w:lastRowLastColumn="0"/>
               <w:rPr>
                 <w:rFonts w:ascii="Courier New" w:hAnsi="Courier New" w:cs="Courier New"/>
                 <w:i/>
@@ -5960,7 +5981,7 @@
       <w:tr>
         <w:tc>
           <w:tcPr>
-            <w:cnfStyle w:val="001000000000"/>
+            <w:cnfStyle w:val="001000000000" w:firstRow="0" w:lastRow="0" w:firstColumn="1" w:lastColumn="0" w:oddVBand="0" w:evenVBand="0" w:oddHBand="0" w:evenHBand="0" w:firstRowFirstColumn="0" w:firstRowLastColumn="0" w:lastRowFirstColumn="0" w:lastRowLastColumn="0"/>
             <w:tcW w:w="2093" w:type="dxa"/>
             <w:vAlign w:val="center"/>
           </w:tcPr>
@@ -5984,7 +6005,7 @@
           </w:tcPr>
           <w:p>
             <w:pPr>
-              <w:cnfStyle w:val="000000000000"/>
+              <w:cnfStyle w:val="000000000000" w:firstRow="0" w:lastRow="0" w:firstColumn="0" w:lastColumn="0" w:oddVBand="0" w:evenVBand="0" w:oddHBand="0" w:evenHBand="0" w:firstRowFirstColumn="0" w:firstRowLastColumn="0" w:lastRowFirstColumn="0" w:lastRowLastColumn="0"/>
               <w:rPr>
                 <w:rFonts w:ascii="Courier New" w:hAnsi="Courier New" w:cs="Courier New"/>
                 <w:sz w:val="20"/>
@@ -6004,12 +6025,12 @@
       </w:tr>
       <w:tr>
         <w:trPr>
-          <w:cnfStyle w:val="000000100000"/>
+          <w:cnfStyle w:val="000000100000" w:firstRow="0" w:lastRow="0" w:firstColumn="0" w:lastColumn="0" w:oddVBand="0" w:evenVBand="0" w:oddHBand="1" w:evenHBand="0" w:firstRowFirstColumn="0" w:firstRowLastColumn="0" w:lastRowFirstColumn="0" w:lastRowLastColumn="0"/>
           <w:trHeight w:val="454"/>
         </w:trPr>
         <w:tc>
           <w:tcPr>
-            <w:cnfStyle w:val="001000000000"/>
+            <w:cnfStyle w:val="001000000000" w:firstRow="0" w:lastRow="0" w:firstColumn="1" w:lastColumn="0" w:oddVBand="0" w:evenVBand="0" w:oddHBand="0" w:evenHBand="0" w:firstRowFirstColumn="0" w:firstRowLastColumn="0" w:lastRowFirstColumn="0" w:lastRowLastColumn="0"/>
             <w:tcW w:w="2093" w:type="dxa"/>
             <w:shd w:val="clear" w:color="auto" w:fill="92CDDC" w:themeFill="accent5" w:themeFillTint="99"/>
             <w:vAlign w:val="center"/>
@@ -6031,7 +6052,7 @@
           <w:p>
             <w:pPr>
               <w:jc w:val="right"/>
-              <w:cnfStyle w:val="000000100000"/>
+              <w:cnfStyle w:val="000000100000" w:firstRow="0" w:lastRow="0" w:firstColumn="0" w:lastColumn="0" w:oddVBand="0" w:evenVBand="0" w:oddHBand="1" w:evenHBand="0" w:firstRowFirstColumn="0" w:firstRowLastColumn="0" w:lastRowFirstColumn="0" w:lastRowLastColumn="0"/>
               <w:rPr>
                 <w:rFonts w:ascii="Courier New" w:hAnsi="Courier New" w:cs="Courier New"/>
                 <w:i/>
@@ -6055,7 +6076,7 @@
       <w:tr>
         <w:tc>
           <w:tcPr>
-            <w:cnfStyle w:val="001000000000"/>
+            <w:cnfStyle w:val="001000000000" w:firstRow="0" w:lastRow="0" w:firstColumn="1" w:lastColumn="0" w:oddVBand="0" w:evenVBand="0" w:oddHBand="0" w:evenHBand="0" w:firstRowFirstColumn="0" w:firstRowLastColumn="0" w:lastRowFirstColumn="0" w:lastRowLastColumn="0"/>
             <w:tcW w:w="2093" w:type="dxa"/>
             <w:vAlign w:val="center"/>
           </w:tcPr>
@@ -6077,7 +6098,7 @@
           </w:tcPr>
           <w:p>
             <w:pPr>
-              <w:cnfStyle w:val="000000000000"/>
+              <w:cnfStyle w:val="000000000000" w:firstRow="0" w:lastRow="0" w:firstColumn="0" w:lastColumn="0" w:oddVBand="0" w:evenVBand="0" w:oddHBand="0" w:evenHBand="0" w:firstRowFirstColumn="0" w:firstRowLastColumn="0" w:lastRowFirstColumn="0" w:lastRowLastColumn="0"/>
               <w:rPr>
                 <w:rFonts w:ascii="Courier New" w:hAnsi="Courier New" w:cs="Courier New"/>
                 <w:sz w:val="20"/>
@@ -6093,7 +6114,7 @@
           </w:p>
           <w:p>
             <w:pPr>
-              <w:cnfStyle w:val="000000000000"/>
+              <w:cnfStyle w:val="000000000000" w:firstRow="0" w:lastRow="0" w:firstColumn="0" w:lastColumn="0" w:oddVBand="0" w:evenVBand="0" w:oddHBand="0" w:evenHBand="0" w:firstRowFirstColumn="0" w:firstRowLastColumn="0" w:lastRowFirstColumn="0" w:lastRowLastColumn="0"/>
               <w:rPr>
                 <w:rFonts w:ascii="Courier New" w:hAnsi="Courier New" w:cs="Courier New"/>
                 <w:sz w:val="20"/>
@@ -6137,7 +6158,7 @@
       <w:tblPr>
         <w:tblStyle w:val="Sombreadomedio2-nfasis5"/>
         <w:tblW w:w="0" w:type="auto"/>
-        <w:tblLook w:val="04A0"/>
+        <w:tblLook w:val="04A0" w:firstRow="1" w:lastRow="0" w:firstColumn="1" w:lastColumn="0" w:noHBand="0" w:noVBand="1"/>
       </w:tblPr>
       <w:tblGrid>
         <w:gridCol w:w="2093"/>
@@ -6145,12 +6166,12 @@
       </w:tblGrid>
       <w:tr>
         <w:trPr>
-          <w:cnfStyle w:val="100000000000"/>
+          <w:cnfStyle w:val="100000000000" w:firstRow="1" w:lastRow="0" w:firstColumn="0" w:lastColumn="0" w:oddVBand="0" w:evenVBand="0" w:oddHBand="0" w:evenHBand="0" w:firstRowFirstColumn="0" w:firstRowLastColumn="0" w:lastRowFirstColumn="0" w:lastRowLastColumn="0"/>
           <w:trHeight w:val="381"/>
         </w:trPr>
         <w:tc>
           <w:tcPr>
-            <w:cnfStyle w:val="001000000100"/>
+            <w:cnfStyle w:val="001000000100" w:firstRow="0" w:lastRow="0" w:firstColumn="1" w:lastColumn="0" w:oddVBand="0" w:evenVBand="0" w:oddHBand="0" w:evenHBand="0" w:firstRowFirstColumn="1" w:firstRowLastColumn="0" w:lastRowFirstColumn="0" w:lastRowLastColumn="0"/>
             <w:tcW w:w="2093" w:type="dxa"/>
             <w:vAlign w:val="center"/>
           </w:tcPr>
@@ -6172,7 +6193,7 @@
           <w:p>
             <w:pPr>
               <w:jc w:val="right"/>
-              <w:cnfStyle w:val="100000000000"/>
+              <w:cnfStyle w:val="100000000000" w:firstRow="1" w:lastRow="0" w:firstColumn="0" w:lastColumn="0" w:oddVBand="0" w:evenVBand="0" w:oddHBand="0" w:evenHBand="0" w:firstRowFirstColumn="0" w:firstRowLastColumn="0" w:lastRowFirstColumn="0" w:lastRowLastColumn="0"/>
             </w:pPr>
             <w:r>
               <w:t>10</w:t>
@@ -6182,11 +6203,11 @@
       </w:tr>
       <w:tr>
         <w:trPr>
-          <w:cnfStyle w:val="000000100000"/>
+          <w:cnfStyle w:val="000000100000" w:firstRow="0" w:lastRow="0" w:firstColumn="0" w:lastColumn="0" w:oddVBand="0" w:evenVBand="0" w:oddHBand="1" w:evenHBand="0" w:firstRowFirstColumn="0" w:firstRowLastColumn="0" w:lastRowFirstColumn="0" w:lastRowLastColumn="0"/>
         </w:trPr>
         <w:tc>
           <w:tcPr>
-            <w:cnfStyle w:val="001000000000"/>
+            <w:cnfStyle w:val="001000000000" w:firstRow="0" w:lastRow="0" w:firstColumn="1" w:lastColumn="0" w:oddVBand="0" w:evenVBand="0" w:oddHBand="0" w:evenHBand="0" w:firstRowFirstColumn="0" w:firstRowLastColumn="0" w:lastRowFirstColumn="0" w:lastRowLastColumn="0"/>
             <w:tcW w:w="9886" w:type="dxa"/>
             <w:gridSpan w:val="2"/>
           </w:tcPr>
@@ -6199,7 +6220,7 @@
         </w:trPr>
         <w:tc>
           <w:tcPr>
-            <w:cnfStyle w:val="001000000000"/>
+            <w:cnfStyle w:val="001000000000" w:firstRow="0" w:lastRow="0" w:firstColumn="1" w:lastColumn="0" w:oddVBand="0" w:evenVBand="0" w:oddHBand="0" w:evenHBand="0" w:firstRowFirstColumn="0" w:firstRowLastColumn="0" w:lastRowFirstColumn="0" w:lastRowLastColumn="0"/>
             <w:tcW w:w="2093" w:type="dxa"/>
             <w:vAlign w:val="center"/>
           </w:tcPr>
@@ -6219,7 +6240,7 @@
           </w:tcPr>
           <w:p>
             <w:pPr>
-              <w:cnfStyle w:val="000000000000"/>
+              <w:cnfStyle w:val="000000000000" w:firstRow="0" w:lastRow="0" w:firstColumn="0" w:lastColumn="0" w:oddVBand="0" w:evenVBand="0" w:oddHBand="0" w:evenHBand="0" w:firstRowFirstColumn="0" w:firstRowLastColumn="0" w:lastRowFirstColumn="0" w:lastRowLastColumn="0"/>
               <w:rPr>
                 <w:b/>
               </w:rPr>
@@ -6232,12 +6253,12 @@
       </w:tr>
       <w:tr>
         <w:trPr>
-          <w:cnfStyle w:val="000000100000"/>
+          <w:cnfStyle w:val="000000100000" w:firstRow="0" w:lastRow="0" w:firstColumn="0" w:lastColumn="0" w:oddVBand="0" w:evenVBand="0" w:oddHBand="1" w:evenHBand="0" w:firstRowFirstColumn="0" w:firstRowLastColumn="0" w:lastRowFirstColumn="0" w:lastRowLastColumn="0"/>
           <w:trHeight w:val="454"/>
         </w:trPr>
         <w:tc>
           <w:tcPr>
-            <w:cnfStyle w:val="001000000000"/>
+            <w:cnfStyle w:val="001000000000" w:firstRow="0" w:lastRow="0" w:firstColumn="1" w:lastColumn="0" w:oddVBand="0" w:evenVBand="0" w:oddHBand="0" w:evenHBand="0" w:firstRowFirstColumn="0" w:firstRowLastColumn="0" w:lastRowFirstColumn="0" w:lastRowLastColumn="0"/>
             <w:tcW w:w="2093" w:type="dxa"/>
             <w:shd w:val="clear" w:color="auto" w:fill="92CDDC" w:themeFill="accent5" w:themeFillTint="99"/>
             <w:vAlign w:val="center"/>
@@ -6258,7 +6279,7 @@
           </w:tcPr>
           <w:p>
             <w:pPr>
-              <w:cnfStyle w:val="000000100000"/>
+              <w:cnfStyle w:val="000000100000" w:firstRow="0" w:lastRow="0" w:firstColumn="0" w:lastColumn="0" w:oddVBand="0" w:evenVBand="0" w:oddHBand="1" w:evenHBand="0" w:firstRowFirstColumn="0" w:firstRowLastColumn="0" w:lastRowFirstColumn="0" w:lastRowLastColumn="0"/>
             </w:pPr>
             <w:r>
               <w:t>Derivado de análisis</w:t>
@@ -6272,7 +6293,7 @@
         </w:trPr>
         <w:tc>
           <w:tcPr>
-            <w:cnfStyle w:val="001000000000"/>
+            <w:cnfStyle w:val="001000000000" w:firstRow="0" w:lastRow="0" w:firstColumn="1" w:lastColumn="0" w:oddVBand="0" w:evenVBand="0" w:oddHBand="0" w:evenHBand="0" w:firstRowFirstColumn="0" w:firstRowLastColumn="0" w:lastRowFirstColumn="0" w:lastRowLastColumn="0"/>
             <w:tcW w:w="2093" w:type="dxa"/>
             <w:vAlign w:val="center"/>
           </w:tcPr>
@@ -6293,7 +6314,7 @@
           <w:p>
             <w:pPr>
               <w:jc w:val="both"/>
-              <w:cnfStyle w:val="000000000000"/>
+              <w:cnfStyle w:val="000000000000" w:firstRow="0" w:lastRow="0" w:firstColumn="0" w:lastColumn="0" w:oddVBand="0" w:evenVBand="0" w:oddHBand="0" w:evenHBand="0" w:firstRowFirstColumn="0" w:firstRowLastColumn="0" w:lastRowFirstColumn="0" w:lastRowLastColumn="0"/>
               <w:rPr>
                 <w:rFonts w:ascii="Calibri" w:hAnsi="Calibri" w:cs="Calibri"/>
               </w:rPr>
@@ -6309,12 +6330,12 @@
       </w:tr>
       <w:tr>
         <w:trPr>
-          <w:cnfStyle w:val="000000100000"/>
+          <w:cnfStyle w:val="000000100000" w:firstRow="0" w:lastRow="0" w:firstColumn="0" w:lastColumn="0" w:oddVBand="0" w:evenVBand="0" w:oddHBand="1" w:evenHBand="0" w:firstRowFirstColumn="0" w:firstRowLastColumn="0" w:lastRowFirstColumn="0" w:lastRowLastColumn="0"/>
           <w:trHeight w:val="454"/>
         </w:trPr>
         <w:tc>
           <w:tcPr>
-            <w:cnfStyle w:val="001000000000"/>
+            <w:cnfStyle w:val="001000000000" w:firstRow="0" w:lastRow="0" w:firstColumn="1" w:lastColumn="0" w:oddVBand="0" w:evenVBand="0" w:oddHBand="0" w:evenHBand="0" w:firstRowFirstColumn="0" w:firstRowLastColumn="0" w:lastRowFirstColumn="0" w:lastRowLastColumn="0"/>
             <w:tcW w:w="2093" w:type="dxa"/>
             <w:shd w:val="clear" w:color="auto" w:fill="92CDDC" w:themeFill="accent5" w:themeFillTint="99"/>
             <w:vAlign w:val="center"/>
@@ -6336,7 +6357,7 @@
           <w:p>
             <w:pPr>
               <w:jc w:val="right"/>
-              <w:cnfStyle w:val="000000100000"/>
+              <w:cnfStyle w:val="000000100000" w:firstRow="0" w:lastRow="0" w:firstColumn="0" w:lastColumn="0" w:oddVBand="0" w:evenVBand="0" w:oddHBand="1" w:evenHBand="0" w:firstRowFirstColumn="0" w:firstRowLastColumn="0" w:lastRowFirstColumn="0" w:lastRowLastColumn="0"/>
               <w:rPr>
                 <w:rFonts w:ascii="Courier New" w:hAnsi="Courier New" w:cs="Courier New"/>
                 <w:i/>
@@ -6355,7 +6376,7 @@
       <w:tr>
         <w:tc>
           <w:tcPr>
-            <w:cnfStyle w:val="001000000000"/>
+            <w:cnfStyle w:val="001000000000" w:firstRow="0" w:lastRow="0" w:firstColumn="1" w:lastColumn="0" w:oddVBand="0" w:evenVBand="0" w:oddHBand="0" w:evenHBand="0" w:firstRowFirstColumn="0" w:firstRowLastColumn="0" w:lastRowFirstColumn="0" w:lastRowLastColumn="0"/>
             <w:tcW w:w="2093" w:type="dxa"/>
             <w:vAlign w:val="center"/>
           </w:tcPr>
@@ -6379,7 +6400,7 @@
           </w:tcPr>
           <w:p>
             <w:pPr>
-              <w:cnfStyle w:val="000000000000"/>
+              <w:cnfStyle w:val="000000000000" w:firstRow="0" w:lastRow="0" w:firstColumn="0" w:lastColumn="0" w:oddVBand="0" w:evenVBand="0" w:oddHBand="0" w:evenHBand="0" w:firstRowFirstColumn="0" w:firstRowLastColumn="0" w:lastRowFirstColumn="0" w:lastRowLastColumn="0"/>
               <w:rPr>
                 <w:rFonts w:ascii="Courier New" w:hAnsi="Courier New" w:cs="Courier New"/>
                 <w:sz w:val="20"/>
@@ -6399,12 +6420,12 @@
       </w:tr>
       <w:tr>
         <w:trPr>
-          <w:cnfStyle w:val="000000100000"/>
+          <w:cnfStyle w:val="000000100000" w:firstRow="0" w:lastRow="0" w:firstColumn="0" w:lastColumn="0" w:oddVBand="0" w:evenVBand="0" w:oddHBand="1" w:evenHBand="0" w:firstRowFirstColumn="0" w:firstRowLastColumn="0" w:lastRowFirstColumn="0" w:lastRowLastColumn="0"/>
           <w:trHeight w:val="454"/>
         </w:trPr>
         <w:tc>
           <w:tcPr>
-            <w:cnfStyle w:val="001000000000"/>
+            <w:cnfStyle w:val="001000000000" w:firstRow="0" w:lastRow="0" w:firstColumn="1" w:lastColumn="0" w:oddVBand="0" w:evenVBand="0" w:oddHBand="0" w:evenHBand="0" w:firstRowFirstColumn="0" w:firstRowLastColumn="0" w:lastRowFirstColumn="0" w:lastRowLastColumn="0"/>
             <w:tcW w:w="2093" w:type="dxa"/>
             <w:shd w:val="clear" w:color="auto" w:fill="92CDDC" w:themeFill="accent5" w:themeFillTint="99"/>
             <w:vAlign w:val="center"/>
@@ -6426,7 +6447,7 @@
           <w:p>
             <w:pPr>
               <w:jc w:val="right"/>
-              <w:cnfStyle w:val="000000100000"/>
+              <w:cnfStyle w:val="000000100000" w:firstRow="0" w:lastRow="0" w:firstColumn="0" w:lastColumn="0" w:oddVBand="0" w:evenVBand="0" w:oddHBand="1" w:evenHBand="0" w:firstRowFirstColumn="0" w:firstRowLastColumn="0" w:lastRowFirstColumn="0" w:lastRowLastColumn="0"/>
               <w:rPr>
                 <w:rFonts w:ascii="Courier New" w:hAnsi="Courier New" w:cs="Courier New"/>
                 <w:i/>
@@ -6444,7 +6465,7 @@
       <w:tr>
         <w:tc>
           <w:tcPr>
-            <w:cnfStyle w:val="001000000000"/>
+            <w:cnfStyle w:val="001000000000" w:firstRow="0" w:lastRow="0" w:firstColumn="1" w:lastColumn="0" w:oddVBand="0" w:evenVBand="0" w:oddHBand="0" w:evenHBand="0" w:firstRowFirstColumn="0" w:firstRowLastColumn="0" w:lastRowFirstColumn="0" w:lastRowLastColumn="0"/>
             <w:tcW w:w="2093" w:type="dxa"/>
             <w:vAlign w:val="center"/>
           </w:tcPr>
@@ -6466,7 +6487,7 @@
           </w:tcPr>
           <w:p>
             <w:pPr>
-              <w:cnfStyle w:val="000000000000"/>
+              <w:cnfStyle w:val="000000000000" w:firstRow="0" w:lastRow="0" w:firstColumn="0" w:lastColumn="0" w:oddVBand="0" w:evenVBand="0" w:oddHBand="0" w:evenHBand="0" w:firstRowFirstColumn="0" w:firstRowLastColumn="0" w:lastRowFirstColumn="0" w:lastRowLastColumn="0"/>
               <w:rPr>
                 <w:rFonts w:ascii="Courier New" w:hAnsi="Courier New" w:cs="Courier New"/>
                 <w:sz w:val="20"/>
@@ -6511,7 +6532,7 @@
       <w:tblPr>
         <w:tblStyle w:val="Sombreadomedio2-nfasis5"/>
         <w:tblW w:w="0" w:type="auto"/>
-        <w:tblLook w:val="04A0"/>
+        <w:tblLook w:val="04A0" w:firstRow="1" w:lastRow="0" w:firstColumn="1" w:lastColumn="0" w:noHBand="0" w:noVBand="1"/>
       </w:tblPr>
       <w:tblGrid>
         <w:gridCol w:w="2093"/>
@@ -6519,12 +6540,12 @@
       </w:tblGrid>
       <w:tr>
         <w:trPr>
-          <w:cnfStyle w:val="100000000000"/>
+          <w:cnfStyle w:val="100000000000" w:firstRow="1" w:lastRow="0" w:firstColumn="0" w:lastColumn="0" w:oddVBand="0" w:evenVBand="0" w:oddHBand="0" w:evenHBand="0" w:firstRowFirstColumn="0" w:firstRowLastColumn="0" w:lastRowFirstColumn="0" w:lastRowLastColumn="0"/>
           <w:trHeight w:val="381"/>
         </w:trPr>
         <w:tc>
           <w:tcPr>
-            <w:cnfStyle w:val="001000000100"/>
+            <w:cnfStyle w:val="001000000100" w:firstRow="0" w:lastRow="0" w:firstColumn="1" w:lastColumn="0" w:oddVBand="0" w:evenVBand="0" w:oddHBand="0" w:evenHBand="0" w:firstRowFirstColumn="1" w:firstRowLastColumn="0" w:lastRowFirstColumn="0" w:lastRowLastColumn="0"/>
             <w:tcW w:w="2093" w:type="dxa"/>
             <w:vAlign w:val="center"/>
           </w:tcPr>
@@ -6546,7 +6567,7 @@
           <w:p>
             <w:pPr>
               <w:jc w:val="right"/>
-              <w:cnfStyle w:val="100000000000"/>
+              <w:cnfStyle w:val="100000000000" w:firstRow="1" w:lastRow="0" w:firstColumn="0" w:lastColumn="0" w:oddVBand="0" w:evenVBand="0" w:oddHBand="0" w:evenHBand="0" w:firstRowFirstColumn="0" w:firstRowLastColumn="0" w:lastRowFirstColumn="0" w:lastRowLastColumn="0"/>
             </w:pPr>
             <w:r>
               <w:t>11</w:t>
@@ -6556,11 +6577,11 @@
       </w:tr>
       <w:tr>
         <w:trPr>
-          <w:cnfStyle w:val="000000100000"/>
+          <w:cnfStyle w:val="000000100000" w:firstRow="0" w:lastRow="0" w:firstColumn="0" w:lastColumn="0" w:oddVBand="0" w:evenVBand="0" w:oddHBand="1" w:evenHBand="0" w:firstRowFirstColumn="0" w:firstRowLastColumn="0" w:lastRowFirstColumn="0" w:lastRowLastColumn="0"/>
         </w:trPr>
         <w:tc>
           <w:tcPr>
-            <w:cnfStyle w:val="001000000000"/>
+            <w:cnfStyle w:val="001000000000" w:firstRow="0" w:lastRow="0" w:firstColumn="1" w:lastColumn="0" w:oddVBand="0" w:evenVBand="0" w:oddHBand="0" w:evenHBand="0" w:firstRowFirstColumn="0" w:firstRowLastColumn="0" w:lastRowFirstColumn="0" w:lastRowLastColumn="0"/>
             <w:tcW w:w="9886" w:type="dxa"/>
             <w:gridSpan w:val="2"/>
           </w:tcPr>
@@ -6573,7 +6594,7 @@
         </w:trPr>
         <w:tc>
           <w:tcPr>
-            <w:cnfStyle w:val="001000000000"/>
+            <w:cnfStyle w:val="001000000000" w:firstRow="0" w:lastRow="0" w:firstColumn="1" w:lastColumn="0" w:oddVBand="0" w:evenVBand="0" w:oddHBand="0" w:evenHBand="0" w:firstRowFirstColumn="0" w:firstRowLastColumn="0" w:lastRowFirstColumn="0" w:lastRowLastColumn="0"/>
             <w:tcW w:w="2093" w:type="dxa"/>
             <w:vAlign w:val="center"/>
           </w:tcPr>
@@ -6593,7 +6614,7 @@
           </w:tcPr>
           <w:p>
             <w:pPr>
-              <w:cnfStyle w:val="000000000000"/>
+              <w:cnfStyle w:val="000000000000" w:firstRow="0" w:lastRow="0" w:firstColumn="0" w:lastColumn="0" w:oddVBand="0" w:evenVBand="0" w:oddHBand="0" w:evenHBand="0" w:firstRowFirstColumn="0" w:firstRowLastColumn="0" w:lastRowFirstColumn="0" w:lastRowLastColumn="0"/>
               <w:rPr>
                 <w:b/>
               </w:rPr>
@@ -6606,12 +6627,12 @@
       </w:tr>
       <w:tr>
         <w:trPr>
-          <w:cnfStyle w:val="000000100000"/>
+          <w:cnfStyle w:val="000000100000" w:firstRow="0" w:lastRow="0" w:firstColumn="0" w:lastColumn="0" w:oddVBand="0" w:evenVBand="0" w:oddHBand="1" w:evenHBand="0" w:firstRowFirstColumn="0" w:firstRowLastColumn="0" w:lastRowFirstColumn="0" w:lastRowLastColumn="0"/>
           <w:trHeight w:val="454"/>
         </w:trPr>
         <w:tc>
           <w:tcPr>
-            <w:cnfStyle w:val="001000000000"/>
+            <w:cnfStyle w:val="001000000000" w:firstRow="0" w:lastRow="0" w:firstColumn="1" w:lastColumn="0" w:oddVBand="0" w:evenVBand="0" w:oddHBand="0" w:evenHBand="0" w:firstRowFirstColumn="0" w:firstRowLastColumn="0" w:lastRowFirstColumn="0" w:lastRowLastColumn="0"/>
             <w:tcW w:w="2093" w:type="dxa"/>
             <w:shd w:val="clear" w:color="auto" w:fill="92CDDC" w:themeFill="accent5" w:themeFillTint="99"/>
             <w:vAlign w:val="center"/>
@@ -6632,7 +6653,7 @@
           </w:tcPr>
           <w:p>
             <w:pPr>
-              <w:cnfStyle w:val="000000100000"/>
+              <w:cnfStyle w:val="000000100000" w:firstRow="0" w:lastRow="0" w:firstColumn="0" w:lastColumn="0" w:oddVBand="0" w:evenVBand="0" w:oddHBand="1" w:evenHBand="0" w:firstRowFirstColumn="0" w:firstRowLastColumn="0" w:lastRowFirstColumn="0" w:lastRowLastColumn="0"/>
             </w:pPr>
             <w:r>
               <w:t>Derivado de análisis</w:t>
@@ -6646,7 +6667,7 @@
         </w:trPr>
         <w:tc>
           <w:tcPr>
-            <w:cnfStyle w:val="001000000000"/>
+            <w:cnfStyle w:val="001000000000" w:firstRow="0" w:lastRow="0" w:firstColumn="1" w:lastColumn="0" w:oddVBand="0" w:evenVBand="0" w:oddHBand="0" w:evenHBand="0" w:firstRowFirstColumn="0" w:firstRowLastColumn="0" w:lastRowFirstColumn="0" w:lastRowLastColumn="0"/>
             <w:tcW w:w="2093" w:type="dxa"/>
             <w:vAlign w:val="center"/>
           </w:tcPr>
@@ -6667,7 +6688,7 @@
           <w:p>
             <w:pPr>
               <w:jc w:val="both"/>
-              <w:cnfStyle w:val="000000000000"/>
+              <w:cnfStyle w:val="000000000000" w:firstRow="0" w:lastRow="0" w:firstColumn="0" w:lastColumn="0" w:oddVBand="0" w:evenVBand="0" w:oddHBand="0" w:evenHBand="0" w:firstRowFirstColumn="0" w:firstRowLastColumn="0" w:lastRowFirstColumn="0" w:lastRowLastColumn="0"/>
               <w:rPr>
                 <w:rFonts w:ascii="Calibri" w:hAnsi="Calibri" w:cs="Calibri"/>
               </w:rPr>
@@ -6683,12 +6704,12 @@
       </w:tr>
       <w:tr>
         <w:trPr>
-          <w:cnfStyle w:val="000000100000"/>
+          <w:cnfStyle w:val="000000100000" w:firstRow="0" w:lastRow="0" w:firstColumn="0" w:lastColumn="0" w:oddVBand="0" w:evenVBand="0" w:oddHBand="1" w:evenHBand="0" w:firstRowFirstColumn="0" w:firstRowLastColumn="0" w:lastRowFirstColumn="0" w:lastRowLastColumn="0"/>
           <w:trHeight w:val="454"/>
         </w:trPr>
         <w:tc>
           <w:tcPr>
-            <w:cnfStyle w:val="001000000000"/>
+            <w:cnfStyle w:val="001000000000" w:firstRow="0" w:lastRow="0" w:firstColumn="1" w:lastColumn="0" w:oddVBand="0" w:evenVBand="0" w:oddHBand="0" w:evenHBand="0" w:firstRowFirstColumn="0" w:firstRowLastColumn="0" w:lastRowFirstColumn="0" w:lastRowLastColumn="0"/>
             <w:tcW w:w="2093" w:type="dxa"/>
             <w:shd w:val="clear" w:color="auto" w:fill="92CDDC" w:themeFill="accent5" w:themeFillTint="99"/>
             <w:vAlign w:val="center"/>
@@ -6710,7 +6731,7 @@
           <w:p>
             <w:pPr>
               <w:jc w:val="right"/>
-              <w:cnfStyle w:val="000000100000"/>
+              <w:cnfStyle w:val="000000100000" w:firstRow="0" w:lastRow="0" w:firstColumn="0" w:lastColumn="0" w:oddVBand="0" w:evenVBand="0" w:oddHBand="1" w:evenHBand="0" w:firstRowFirstColumn="0" w:firstRowLastColumn="0" w:lastRowFirstColumn="0" w:lastRowLastColumn="0"/>
               <w:rPr>
                 <w:rFonts w:ascii="Courier New" w:hAnsi="Courier New" w:cs="Courier New"/>
                 <w:i/>
@@ -6729,7 +6750,7 @@
       <w:tr>
         <w:tc>
           <w:tcPr>
-            <w:cnfStyle w:val="001000000000"/>
+            <w:cnfStyle w:val="001000000000" w:firstRow="0" w:lastRow="0" w:firstColumn="1" w:lastColumn="0" w:oddVBand="0" w:evenVBand="0" w:oddHBand="0" w:evenHBand="0" w:firstRowFirstColumn="0" w:firstRowLastColumn="0" w:lastRowFirstColumn="0" w:lastRowLastColumn="0"/>
             <w:tcW w:w="2093" w:type="dxa"/>
             <w:vAlign w:val="center"/>
           </w:tcPr>
@@ -6753,7 +6774,7 @@
           </w:tcPr>
           <w:p>
             <w:pPr>
-              <w:cnfStyle w:val="000000000000"/>
+              <w:cnfStyle w:val="000000000000" w:firstRow="0" w:lastRow="0" w:firstColumn="0" w:lastColumn="0" w:oddVBand="0" w:evenVBand="0" w:oddHBand="0" w:evenHBand="0" w:firstRowFirstColumn="0" w:firstRowLastColumn="0" w:lastRowFirstColumn="0" w:lastRowLastColumn="0"/>
               <w:rPr>
                 <w:rFonts w:ascii="Courier New" w:hAnsi="Courier New" w:cs="Courier New"/>
                 <w:sz w:val="20"/>
@@ -6773,12 +6794,12 @@
       </w:tr>
       <w:tr>
         <w:trPr>
-          <w:cnfStyle w:val="000000100000"/>
+          <w:cnfStyle w:val="000000100000" w:firstRow="0" w:lastRow="0" w:firstColumn="0" w:lastColumn="0" w:oddVBand="0" w:evenVBand="0" w:oddHBand="1" w:evenHBand="0" w:firstRowFirstColumn="0" w:firstRowLastColumn="0" w:lastRowFirstColumn="0" w:lastRowLastColumn="0"/>
           <w:trHeight w:val="454"/>
         </w:trPr>
         <w:tc>
           <w:tcPr>
-            <w:cnfStyle w:val="001000000000"/>
+            <w:cnfStyle w:val="001000000000" w:firstRow="0" w:lastRow="0" w:firstColumn="1" w:lastColumn="0" w:oddVBand="0" w:evenVBand="0" w:oddHBand="0" w:evenHBand="0" w:firstRowFirstColumn="0" w:firstRowLastColumn="0" w:lastRowFirstColumn="0" w:lastRowLastColumn="0"/>
             <w:tcW w:w="2093" w:type="dxa"/>
             <w:shd w:val="clear" w:color="auto" w:fill="92CDDC" w:themeFill="accent5" w:themeFillTint="99"/>
             <w:vAlign w:val="center"/>
@@ -6800,7 +6821,7 @@
           <w:p>
             <w:pPr>
               <w:jc w:val="right"/>
-              <w:cnfStyle w:val="000000100000"/>
+              <w:cnfStyle w:val="000000100000" w:firstRow="0" w:lastRow="0" w:firstColumn="0" w:lastColumn="0" w:oddVBand="0" w:evenVBand="0" w:oddHBand="1" w:evenHBand="0" w:firstRowFirstColumn="0" w:firstRowLastColumn="0" w:lastRowFirstColumn="0" w:lastRowLastColumn="0"/>
               <w:rPr>
                 <w:rFonts w:ascii="Courier New" w:hAnsi="Courier New" w:cs="Courier New"/>
                 <w:i/>
@@ -6824,7 +6845,7 @@
       <w:tr>
         <w:tc>
           <w:tcPr>
-            <w:cnfStyle w:val="001000000000"/>
+            <w:cnfStyle w:val="001000000000" w:firstRow="0" w:lastRow="0" w:firstColumn="1" w:lastColumn="0" w:oddVBand="0" w:evenVBand="0" w:oddHBand="0" w:evenHBand="0" w:firstRowFirstColumn="0" w:firstRowLastColumn="0" w:lastRowFirstColumn="0" w:lastRowLastColumn="0"/>
             <w:tcW w:w="2093" w:type="dxa"/>
             <w:vAlign w:val="center"/>
           </w:tcPr>
@@ -6846,7 +6867,7 @@
           </w:tcPr>
           <w:p>
             <w:pPr>
-              <w:cnfStyle w:val="000000000000"/>
+              <w:cnfStyle w:val="000000000000" w:firstRow="0" w:lastRow="0" w:firstColumn="0" w:lastColumn="0" w:oddVBand="0" w:evenVBand="0" w:oddHBand="0" w:evenHBand="0" w:firstRowFirstColumn="0" w:firstRowLastColumn="0" w:lastRowFirstColumn="0" w:lastRowLastColumn="0"/>
               <w:rPr>
                 <w:rFonts w:ascii="Courier New" w:hAnsi="Courier New" w:cs="Courier New"/>
                 <w:sz w:val="20"/>
@@ -6864,7 +6885,7 @@
           </w:p>
           <w:p>
             <w:pPr>
-              <w:cnfStyle w:val="000000000000"/>
+              <w:cnfStyle w:val="000000000000" w:firstRow="0" w:lastRow="0" w:firstColumn="0" w:lastColumn="0" w:oddVBand="0" w:evenVBand="0" w:oddHBand="0" w:evenHBand="0" w:firstRowFirstColumn="0" w:firstRowLastColumn="0" w:lastRowFirstColumn="0" w:lastRowLastColumn="0"/>
               <w:rPr>
                 <w:rFonts w:ascii="Courier New" w:hAnsi="Courier New" w:cs="Courier New"/>
                 <w:sz w:val="20"/>
@@ -6909,7 +6930,7 @@
       <w:tblPr>
         <w:tblStyle w:val="Sombreadomedio2-nfasis5"/>
         <w:tblW w:w="0" w:type="auto"/>
-        <w:tblLook w:val="04A0"/>
+        <w:tblLook w:val="04A0" w:firstRow="1" w:lastRow="0" w:firstColumn="1" w:lastColumn="0" w:noHBand="0" w:noVBand="1"/>
       </w:tblPr>
       <w:tblGrid>
         <w:gridCol w:w="2093"/>
@@ -6917,12 +6938,12 @@
       </w:tblGrid>
       <w:tr>
         <w:trPr>
-          <w:cnfStyle w:val="100000000000"/>
+          <w:cnfStyle w:val="100000000000" w:firstRow="1" w:lastRow="0" w:firstColumn="0" w:lastColumn="0" w:oddVBand="0" w:evenVBand="0" w:oddHBand="0" w:evenHBand="0" w:firstRowFirstColumn="0" w:firstRowLastColumn="0" w:lastRowFirstColumn="0" w:lastRowLastColumn="0"/>
           <w:trHeight w:val="381"/>
         </w:trPr>
         <w:tc>
           <w:tcPr>
-            <w:cnfStyle w:val="001000000100"/>
+            <w:cnfStyle w:val="001000000100" w:firstRow="0" w:lastRow="0" w:firstColumn="1" w:lastColumn="0" w:oddVBand="0" w:evenVBand="0" w:oddHBand="0" w:evenHBand="0" w:firstRowFirstColumn="1" w:firstRowLastColumn="0" w:lastRowFirstColumn="0" w:lastRowLastColumn="0"/>
             <w:tcW w:w="2093" w:type="dxa"/>
             <w:vAlign w:val="center"/>
           </w:tcPr>
@@ -6944,7 +6965,7 @@
           <w:p>
             <w:pPr>
               <w:jc w:val="right"/>
-              <w:cnfStyle w:val="100000000000"/>
+              <w:cnfStyle w:val="100000000000" w:firstRow="1" w:lastRow="0" w:firstColumn="0" w:lastColumn="0" w:oddVBand="0" w:evenVBand="0" w:oddHBand="0" w:evenHBand="0" w:firstRowFirstColumn="0" w:firstRowLastColumn="0" w:lastRowFirstColumn="0" w:lastRowLastColumn="0"/>
             </w:pPr>
             <w:r>
               <w:t>1</w:t>
@@ -6957,11 +6978,11 @@
       </w:tr>
       <w:tr>
         <w:trPr>
-          <w:cnfStyle w:val="000000100000"/>
+          <w:cnfStyle w:val="000000100000" w:firstRow="0" w:lastRow="0" w:firstColumn="0" w:lastColumn="0" w:oddVBand="0" w:evenVBand="0" w:oddHBand="1" w:evenHBand="0" w:firstRowFirstColumn="0" w:firstRowLastColumn="0" w:lastRowFirstColumn="0" w:lastRowLastColumn="0"/>
         </w:trPr>
         <w:tc>
           <w:tcPr>
-            <w:cnfStyle w:val="001000000000"/>
+            <w:cnfStyle w:val="001000000000" w:firstRow="0" w:lastRow="0" w:firstColumn="1" w:lastColumn="0" w:oddVBand="0" w:evenVBand="0" w:oddHBand="0" w:evenHBand="0" w:firstRowFirstColumn="0" w:firstRowLastColumn="0" w:lastRowFirstColumn="0" w:lastRowLastColumn="0"/>
             <w:tcW w:w="9886" w:type="dxa"/>
             <w:gridSpan w:val="2"/>
           </w:tcPr>
@@ -6974,7 +6995,7 @@
         </w:trPr>
         <w:tc>
           <w:tcPr>
-            <w:cnfStyle w:val="001000000000"/>
+            <w:cnfStyle w:val="001000000000" w:firstRow="0" w:lastRow="0" w:firstColumn="1" w:lastColumn="0" w:oddVBand="0" w:evenVBand="0" w:oddHBand="0" w:evenHBand="0" w:firstRowFirstColumn="0" w:firstRowLastColumn="0" w:lastRowFirstColumn="0" w:lastRowLastColumn="0"/>
             <w:tcW w:w="2093" w:type="dxa"/>
             <w:vAlign w:val="center"/>
           </w:tcPr>
@@ -6994,7 +7015,7 @@
           </w:tcPr>
           <w:p>
             <w:pPr>
-              <w:cnfStyle w:val="000000000000"/>
+              <w:cnfStyle w:val="000000000000" w:firstRow="0" w:lastRow="0" w:firstColumn="0" w:lastColumn="0" w:oddVBand="0" w:evenVBand="0" w:oddHBand="0" w:evenHBand="0" w:firstRowFirstColumn="0" w:firstRowLastColumn="0" w:lastRowFirstColumn="0" w:lastRowLastColumn="0"/>
               <w:rPr>
                 <w:b/>
               </w:rPr>
@@ -7007,12 +7028,12 @@
       </w:tr>
       <w:tr>
         <w:trPr>
-          <w:cnfStyle w:val="000000100000"/>
+          <w:cnfStyle w:val="000000100000" w:firstRow="0" w:lastRow="0" w:firstColumn="0" w:lastColumn="0" w:oddVBand="0" w:evenVBand="0" w:oddHBand="1" w:evenHBand="0" w:firstRowFirstColumn="0" w:firstRowLastColumn="0" w:lastRowFirstColumn="0" w:lastRowLastColumn="0"/>
           <w:trHeight w:val="454"/>
         </w:trPr>
         <w:tc>
           <w:tcPr>
-            <w:cnfStyle w:val="001000000000"/>
+            <w:cnfStyle w:val="001000000000" w:firstRow="0" w:lastRow="0" w:firstColumn="1" w:lastColumn="0" w:oddVBand="0" w:evenVBand="0" w:oddHBand="0" w:evenHBand="0" w:firstRowFirstColumn="0" w:firstRowLastColumn="0" w:lastRowFirstColumn="0" w:lastRowLastColumn="0"/>
             <w:tcW w:w="2093" w:type="dxa"/>
             <w:shd w:val="clear" w:color="auto" w:fill="92CDDC" w:themeFill="accent5" w:themeFillTint="99"/>
             <w:vAlign w:val="center"/>
@@ -7033,7 +7054,7 @@
           </w:tcPr>
           <w:p>
             <w:pPr>
-              <w:cnfStyle w:val="000000100000"/>
+              <w:cnfStyle w:val="000000100000" w:firstRow="0" w:lastRow="0" w:firstColumn="0" w:lastColumn="0" w:oddVBand="0" w:evenVBand="0" w:oddHBand="1" w:evenHBand="0" w:firstRowFirstColumn="0" w:firstRowLastColumn="0" w:lastRowFirstColumn="0" w:lastRowLastColumn="0"/>
             </w:pPr>
             <w:r>
               <w:t>Derivado de análisis</w:t>
@@ -7047,7 +7068,7 @@
         </w:trPr>
         <w:tc>
           <w:tcPr>
-            <w:cnfStyle w:val="001000000000"/>
+            <w:cnfStyle w:val="001000000000" w:firstRow="0" w:lastRow="0" w:firstColumn="1" w:lastColumn="0" w:oddVBand="0" w:evenVBand="0" w:oddHBand="0" w:evenHBand="0" w:firstRowFirstColumn="0" w:firstRowLastColumn="0" w:lastRowFirstColumn="0" w:lastRowLastColumn="0"/>
             <w:tcW w:w="2093" w:type="dxa"/>
             <w:vAlign w:val="center"/>
           </w:tcPr>
@@ -7068,7 +7089,7 @@
           <w:p>
             <w:pPr>
               <w:jc w:val="both"/>
-              <w:cnfStyle w:val="000000000000"/>
+              <w:cnfStyle w:val="000000000000" w:firstRow="0" w:lastRow="0" w:firstColumn="0" w:lastColumn="0" w:oddVBand="0" w:evenVBand="0" w:oddHBand="0" w:evenHBand="0" w:firstRowFirstColumn="0" w:firstRowLastColumn="0" w:lastRowFirstColumn="0" w:lastRowLastColumn="0"/>
               <w:rPr>
                 <w:rFonts w:ascii="Calibri" w:hAnsi="Calibri" w:cs="Calibri"/>
               </w:rPr>
@@ -7096,12 +7117,12 @@
       </w:tr>
       <w:tr>
         <w:trPr>
-          <w:cnfStyle w:val="000000100000"/>
+          <w:cnfStyle w:val="000000100000" w:firstRow="0" w:lastRow="0" w:firstColumn="0" w:lastColumn="0" w:oddVBand="0" w:evenVBand="0" w:oddHBand="1" w:evenHBand="0" w:firstRowFirstColumn="0" w:firstRowLastColumn="0" w:lastRowFirstColumn="0" w:lastRowLastColumn="0"/>
           <w:trHeight w:val="454"/>
         </w:trPr>
         <w:tc>
           <w:tcPr>
-            <w:cnfStyle w:val="001000000000"/>
+            <w:cnfStyle w:val="001000000000" w:firstRow="0" w:lastRow="0" w:firstColumn="1" w:lastColumn="0" w:oddVBand="0" w:evenVBand="0" w:oddHBand="0" w:evenHBand="0" w:firstRowFirstColumn="0" w:firstRowLastColumn="0" w:lastRowFirstColumn="0" w:lastRowLastColumn="0"/>
             <w:tcW w:w="2093" w:type="dxa"/>
             <w:shd w:val="clear" w:color="auto" w:fill="92CDDC" w:themeFill="accent5" w:themeFillTint="99"/>
             <w:vAlign w:val="center"/>
@@ -7123,7 +7144,7 @@
           <w:p>
             <w:pPr>
               <w:jc w:val="right"/>
-              <w:cnfStyle w:val="000000100000"/>
+              <w:cnfStyle w:val="000000100000" w:firstRow="0" w:lastRow="0" w:firstColumn="0" w:lastColumn="0" w:oddVBand="0" w:evenVBand="0" w:oddHBand="1" w:evenHBand="0" w:firstRowFirstColumn="0" w:firstRowLastColumn="0" w:lastRowFirstColumn="0" w:lastRowLastColumn="0"/>
               <w:rPr>
                 <w:rFonts w:ascii="Courier New" w:hAnsi="Courier New" w:cs="Courier New"/>
                 <w:i/>
@@ -7142,7 +7163,7 @@
       <w:tr>
         <w:tc>
           <w:tcPr>
-            <w:cnfStyle w:val="001000000000"/>
+            <w:cnfStyle w:val="001000000000" w:firstRow="0" w:lastRow="0" w:firstColumn="1" w:lastColumn="0" w:oddVBand="0" w:evenVBand="0" w:oddHBand="0" w:evenHBand="0" w:firstRowFirstColumn="0" w:firstRowLastColumn="0" w:lastRowFirstColumn="0" w:lastRowLastColumn="0"/>
             <w:tcW w:w="2093" w:type="dxa"/>
             <w:vAlign w:val="center"/>
           </w:tcPr>
@@ -7166,7 +7187,7 @@
           </w:tcPr>
           <w:p>
             <w:pPr>
-              <w:cnfStyle w:val="000000000000"/>
+              <w:cnfStyle w:val="000000000000" w:firstRow="0" w:lastRow="0" w:firstColumn="0" w:lastColumn="0" w:oddVBand="0" w:evenVBand="0" w:oddHBand="0" w:evenHBand="0" w:firstRowFirstColumn="0" w:firstRowLastColumn="0" w:lastRowFirstColumn="0" w:lastRowLastColumn="0"/>
               <w:rPr>
                 <w:rFonts w:ascii="Courier New" w:hAnsi="Courier New" w:cs="Courier New"/>
                 <w:sz w:val="20"/>
@@ -7186,12 +7207,12 @@
       </w:tr>
       <w:tr>
         <w:trPr>
-          <w:cnfStyle w:val="000000100000"/>
+          <w:cnfStyle w:val="000000100000" w:firstRow="0" w:lastRow="0" w:firstColumn="0" w:lastColumn="0" w:oddVBand="0" w:evenVBand="0" w:oddHBand="1" w:evenHBand="0" w:firstRowFirstColumn="0" w:firstRowLastColumn="0" w:lastRowFirstColumn="0" w:lastRowLastColumn="0"/>
           <w:trHeight w:val="454"/>
         </w:trPr>
         <w:tc>
           <w:tcPr>
-            <w:cnfStyle w:val="001000000000"/>
+            <w:cnfStyle w:val="001000000000" w:firstRow="0" w:lastRow="0" w:firstColumn="1" w:lastColumn="0" w:oddVBand="0" w:evenVBand="0" w:oddHBand="0" w:evenHBand="0" w:firstRowFirstColumn="0" w:firstRowLastColumn="0" w:lastRowFirstColumn="0" w:lastRowLastColumn="0"/>
             <w:tcW w:w="2093" w:type="dxa"/>
             <w:shd w:val="clear" w:color="auto" w:fill="92CDDC" w:themeFill="accent5" w:themeFillTint="99"/>
             <w:vAlign w:val="center"/>
@@ -7213,7 +7234,7 @@
           <w:p>
             <w:pPr>
               <w:jc w:val="right"/>
-              <w:cnfStyle w:val="000000100000"/>
+              <w:cnfStyle w:val="000000100000" w:firstRow="0" w:lastRow="0" w:firstColumn="0" w:lastColumn="0" w:oddVBand="0" w:evenVBand="0" w:oddHBand="1" w:evenHBand="0" w:firstRowFirstColumn="0" w:firstRowLastColumn="0" w:lastRowFirstColumn="0" w:lastRowLastColumn="0"/>
               <w:rPr>
                 <w:rFonts w:ascii="Courier New" w:hAnsi="Courier New" w:cs="Courier New"/>
                 <w:i/>
@@ -7237,7 +7258,7 @@
       <w:tr>
         <w:tc>
           <w:tcPr>
-            <w:cnfStyle w:val="001000000000"/>
+            <w:cnfStyle w:val="001000000000" w:firstRow="0" w:lastRow="0" w:firstColumn="1" w:lastColumn="0" w:oddVBand="0" w:evenVBand="0" w:oddHBand="0" w:evenHBand="0" w:firstRowFirstColumn="0" w:firstRowLastColumn="0" w:lastRowFirstColumn="0" w:lastRowLastColumn="0"/>
             <w:tcW w:w="2093" w:type="dxa"/>
             <w:vAlign w:val="center"/>
           </w:tcPr>
@@ -7259,7 +7280,7 @@
           </w:tcPr>
           <w:p>
             <w:pPr>
-              <w:cnfStyle w:val="000000000000"/>
+              <w:cnfStyle w:val="000000000000" w:firstRow="0" w:lastRow="0" w:firstColumn="0" w:lastColumn="0" w:oddVBand="0" w:evenVBand="0" w:oddHBand="0" w:evenHBand="0" w:firstRowFirstColumn="0" w:firstRowLastColumn="0" w:lastRowFirstColumn="0" w:lastRowLastColumn="0"/>
               <w:rPr>
                 <w:rFonts w:ascii="Courier New" w:hAnsi="Courier New" w:cs="Courier New"/>
                 <w:sz w:val="20"/>
@@ -7277,7 +7298,7 @@
           </w:p>
           <w:p>
             <w:pPr>
-              <w:cnfStyle w:val="000000000000"/>
+              <w:cnfStyle w:val="000000000000" w:firstRow="0" w:lastRow="0" w:firstColumn="0" w:lastColumn="0" w:oddVBand="0" w:evenVBand="0" w:oddHBand="0" w:evenHBand="0" w:firstRowFirstColumn="0" w:firstRowLastColumn="0" w:lastRowFirstColumn="0" w:lastRowLastColumn="0"/>
               <w:rPr>
                 <w:rFonts w:ascii="Courier New" w:hAnsi="Courier New" w:cs="Courier New"/>
                 <w:sz w:val="20"/>
@@ -7322,7 +7343,7 @@
       <w:tblPr>
         <w:tblStyle w:val="Sombreadomedio2-nfasis5"/>
         <w:tblW w:w="0" w:type="auto"/>
-        <w:tblLook w:val="04A0"/>
+        <w:tblLook w:val="04A0" w:firstRow="1" w:lastRow="0" w:firstColumn="1" w:lastColumn="0" w:noHBand="0" w:noVBand="1"/>
       </w:tblPr>
       <w:tblGrid>
         <w:gridCol w:w="2093"/>
@@ -7330,12 +7351,12 @@
       </w:tblGrid>
       <w:tr>
         <w:trPr>
-          <w:cnfStyle w:val="100000000000"/>
+          <w:cnfStyle w:val="100000000000" w:firstRow="1" w:lastRow="0" w:firstColumn="0" w:lastColumn="0" w:oddVBand="0" w:evenVBand="0" w:oddHBand="0" w:evenHBand="0" w:firstRowFirstColumn="0" w:firstRowLastColumn="0" w:lastRowFirstColumn="0" w:lastRowLastColumn="0"/>
           <w:trHeight w:val="381"/>
         </w:trPr>
         <w:tc>
           <w:tcPr>
-            <w:cnfStyle w:val="001000000100"/>
+            <w:cnfStyle w:val="001000000100" w:firstRow="0" w:lastRow="0" w:firstColumn="1" w:lastColumn="0" w:oddVBand="0" w:evenVBand="0" w:oddHBand="0" w:evenHBand="0" w:firstRowFirstColumn="1" w:firstRowLastColumn="0" w:lastRowFirstColumn="0" w:lastRowLastColumn="0"/>
             <w:tcW w:w="2093" w:type="dxa"/>
             <w:vAlign w:val="center"/>
           </w:tcPr>
@@ -7357,7 +7378,7 @@
           <w:p>
             <w:pPr>
               <w:jc w:val="right"/>
-              <w:cnfStyle w:val="100000000000"/>
+              <w:cnfStyle w:val="100000000000" w:firstRow="1" w:lastRow="0" w:firstColumn="0" w:lastColumn="0" w:oddVBand="0" w:evenVBand="0" w:oddHBand="0" w:evenHBand="0" w:firstRowFirstColumn="0" w:firstRowLastColumn="0" w:lastRowFirstColumn="0" w:lastRowLastColumn="0"/>
             </w:pPr>
             <w:r>
               <w:t>13</w:t>
@@ -7367,11 +7388,11 @@
       </w:tr>
       <w:tr>
         <w:trPr>
-          <w:cnfStyle w:val="000000100000"/>
+          <w:cnfStyle w:val="000000100000" w:firstRow="0" w:lastRow="0" w:firstColumn="0" w:lastColumn="0" w:oddVBand="0" w:evenVBand="0" w:oddHBand="1" w:evenHBand="0" w:firstRowFirstColumn="0" w:firstRowLastColumn="0" w:lastRowFirstColumn="0" w:lastRowLastColumn="0"/>
         </w:trPr>
         <w:tc>
           <w:tcPr>
-            <w:cnfStyle w:val="001000000000"/>
+            <w:cnfStyle w:val="001000000000" w:firstRow="0" w:lastRow="0" w:firstColumn="1" w:lastColumn="0" w:oddVBand="0" w:evenVBand="0" w:oddHBand="0" w:evenHBand="0" w:firstRowFirstColumn="0" w:firstRowLastColumn="0" w:lastRowFirstColumn="0" w:lastRowLastColumn="0"/>
             <w:tcW w:w="9886" w:type="dxa"/>
             <w:gridSpan w:val="2"/>
           </w:tcPr>
@@ -7384,7 +7405,7 @@
         </w:trPr>
         <w:tc>
           <w:tcPr>
-            <w:cnfStyle w:val="001000000000"/>
+            <w:cnfStyle w:val="001000000000" w:firstRow="0" w:lastRow="0" w:firstColumn="1" w:lastColumn="0" w:oddVBand="0" w:evenVBand="0" w:oddHBand="0" w:evenHBand="0" w:firstRowFirstColumn="0" w:firstRowLastColumn="0" w:lastRowFirstColumn="0" w:lastRowLastColumn="0"/>
             <w:tcW w:w="2093" w:type="dxa"/>
             <w:vAlign w:val="center"/>
           </w:tcPr>
@@ -7404,7 +7425,7 @@
           </w:tcPr>
           <w:p>
             <w:pPr>
-              <w:cnfStyle w:val="000000000000"/>
+              <w:cnfStyle w:val="000000000000" w:firstRow="0" w:lastRow="0" w:firstColumn="0" w:lastColumn="0" w:oddVBand="0" w:evenVBand="0" w:oddHBand="0" w:evenHBand="0" w:firstRowFirstColumn="0" w:firstRowLastColumn="0" w:lastRowFirstColumn="0" w:lastRowLastColumn="0"/>
               <w:rPr>
                 <w:b/>
               </w:rPr>
@@ -7417,12 +7438,12 @@
       </w:tr>
       <w:tr>
         <w:trPr>
-          <w:cnfStyle w:val="000000100000"/>
+          <w:cnfStyle w:val="000000100000" w:firstRow="0" w:lastRow="0" w:firstColumn="0" w:lastColumn="0" w:oddVBand="0" w:evenVBand="0" w:oddHBand="1" w:evenHBand="0" w:firstRowFirstColumn="0" w:firstRowLastColumn="0" w:lastRowFirstColumn="0" w:lastRowLastColumn="0"/>
           <w:trHeight w:val="454"/>
         </w:trPr>
         <w:tc>
           <w:tcPr>
-            <w:cnfStyle w:val="001000000000"/>
+            <w:cnfStyle w:val="001000000000" w:firstRow="0" w:lastRow="0" w:firstColumn="1" w:lastColumn="0" w:oddVBand="0" w:evenVBand="0" w:oddHBand="0" w:evenHBand="0" w:firstRowFirstColumn="0" w:firstRowLastColumn="0" w:lastRowFirstColumn="0" w:lastRowLastColumn="0"/>
             <w:tcW w:w="2093" w:type="dxa"/>
             <w:shd w:val="clear" w:color="auto" w:fill="92CDDC" w:themeFill="accent5" w:themeFillTint="99"/>
             <w:vAlign w:val="center"/>
@@ -7443,7 +7464,7 @@
           </w:tcPr>
           <w:p>
             <w:pPr>
-              <w:cnfStyle w:val="000000100000"/>
+              <w:cnfStyle w:val="000000100000" w:firstRow="0" w:lastRow="0" w:firstColumn="0" w:lastColumn="0" w:oddVBand="0" w:evenVBand="0" w:oddHBand="1" w:evenHBand="0" w:firstRowFirstColumn="0" w:firstRowLastColumn="0" w:lastRowFirstColumn="0" w:lastRowLastColumn="0"/>
             </w:pPr>
             <w:r>
               <w:t>Fatiga</w:t>
@@ -7457,7 +7478,7 @@
         </w:trPr>
         <w:tc>
           <w:tcPr>
-            <w:cnfStyle w:val="001000000000"/>
+            <w:cnfStyle w:val="001000000000" w:firstRow="0" w:lastRow="0" w:firstColumn="1" w:lastColumn="0" w:oddVBand="0" w:evenVBand="0" w:oddHBand="0" w:evenHBand="0" w:firstRowFirstColumn="0" w:firstRowLastColumn="0" w:lastRowFirstColumn="0" w:lastRowLastColumn="0"/>
             <w:tcW w:w="2093" w:type="dxa"/>
             <w:vAlign w:val="center"/>
           </w:tcPr>
@@ -7478,7 +7499,7 @@
           <w:p>
             <w:pPr>
               <w:jc w:val="both"/>
-              <w:cnfStyle w:val="000000000000"/>
+              <w:cnfStyle w:val="000000000000" w:firstRow="0" w:lastRow="0" w:firstColumn="0" w:lastColumn="0" w:oddVBand="0" w:evenVBand="0" w:oddHBand="0" w:evenHBand="0" w:firstRowFirstColumn="0" w:firstRowLastColumn="0" w:lastRowFirstColumn="0" w:lastRowLastColumn="0"/>
               <w:rPr>
                 <w:rFonts w:ascii="Calibri" w:hAnsi="Calibri" w:cs="Calibri"/>
               </w:rPr>
@@ -7500,12 +7521,12 @@
       </w:tr>
       <w:tr>
         <w:trPr>
-          <w:cnfStyle w:val="000000100000"/>
+          <w:cnfStyle w:val="000000100000" w:firstRow="0" w:lastRow="0" w:firstColumn="0" w:lastColumn="0" w:oddVBand="0" w:evenVBand="0" w:oddHBand="1" w:evenHBand="0" w:firstRowFirstColumn="0" w:firstRowLastColumn="0" w:lastRowFirstColumn="0" w:lastRowLastColumn="0"/>
           <w:trHeight w:val="454"/>
         </w:trPr>
         <w:tc>
           <w:tcPr>
-            <w:cnfStyle w:val="001000000000"/>
+            <w:cnfStyle w:val="001000000000" w:firstRow="0" w:lastRow="0" w:firstColumn="1" w:lastColumn="0" w:oddVBand="0" w:evenVBand="0" w:oddHBand="0" w:evenHBand="0" w:firstRowFirstColumn="0" w:firstRowLastColumn="0" w:lastRowFirstColumn="0" w:lastRowLastColumn="0"/>
             <w:tcW w:w="2093" w:type="dxa"/>
             <w:shd w:val="clear" w:color="auto" w:fill="92CDDC" w:themeFill="accent5" w:themeFillTint="99"/>
             <w:vAlign w:val="center"/>
@@ -7527,7 +7548,7 @@
           <w:p>
             <w:pPr>
               <w:jc w:val="right"/>
-              <w:cnfStyle w:val="000000100000"/>
+              <w:cnfStyle w:val="000000100000" w:firstRow="0" w:lastRow="0" w:firstColumn="0" w:lastColumn="0" w:oddVBand="0" w:evenVBand="0" w:oddHBand="1" w:evenHBand="0" w:firstRowFirstColumn="0" w:firstRowLastColumn="0" w:lastRowFirstColumn="0" w:lastRowLastColumn="0"/>
               <w:rPr>
                 <w:rFonts w:ascii="Courier New" w:hAnsi="Courier New" w:cs="Courier New"/>
                 <w:i/>
@@ -7546,7 +7567,7 @@
       <w:tr>
         <w:tc>
           <w:tcPr>
-            <w:cnfStyle w:val="001000000000"/>
+            <w:cnfStyle w:val="001000000000" w:firstRow="0" w:lastRow="0" w:firstColumn="1" w:lastColumn="0" w:oddVBand="0" w:evenVBand="0" w:oddHBand="0" w:evenHBand="0" w:firstRowFirstColumn="0" w:firstRowLastColumn="0" w:lastRowFirstColumn="0" w:lastRowLastColumn="0"/>
             <w:tcW w:w="2093" w:type="dxa"/>
             <w:vAlign w:val="center"/>
           </w:tcPr>
@@ -7570,7 +7591,7 @@
           </w:tcPr>
           <w:p>
             <w:pPr>
-              <w:cnfStyle w:val="000000000000"/>
+              <w:cnfStyle w:val="000000000000" w:firstRow="0" w:lastRow="0" w:firstColumn="0" w:lastColumn="0" w:oddVBand="0" w:evenVBand="0" w:oddHBand="0" w:evenHBand="0" w:firstRowFirstColumn="0" w:firstRowLastColumn="0" w:lastRowFirstColumn="0" w:lastRowLastColumn="0"/>
               <w:rPr>
                 <w:rFonts w:ascii="Courier New" w:hAnsi="Courier New" w:cs="Courier New"/>
                 <w:sz w:val="20"/>
@@ -7590,12 +7611,12 @@
       </w:tr>
       <w:tr>
         <w:trPr>
-          <w:cnfStyle w:val="000000100000"/>
+          <w:cnfStyle w:val="000000100000" w:firstRow="0" w:lastRow="0" w:firstColumn="0" w:lastColumn="0" w:oddVBand="0" w:evenVBand="0" w:oddHBand="1" w:evenHBand="0" w:firstRowFirstColumn="0" w:firstRowLastColumn="0" w:lastRowFirstColumn="0" w:lastRowLastColumn="0"/>
           <w:trHeight w:val="454"/>
         </w:trPr>
         <w:tc>
           <w:tcPr>
-            <w:cnfStyle w:val="001000000000"/>
+            <w:cnfStyle w:val="001000000000" w:firstRow="0" w:lastRow="0" w:firstColumn="1" w:lastColumn="0" w:oddVBand="0" w:evenVBand="0" w:oddHBand="0" w:evenHBand="0" w:firstRowFirstColumn="0" w:firstRowLastColumn="0" w:lastRowFirstColumn="0" w:lastRowLastColumn="0"/>
             <w:tcW w:w="2093" w:type="dxa"/>
             <w:shd w:val="clear" w:color="auto" w:fill="92CDDC" w:themeFill="accent5" w:themeFillTint="99"/>
             <w:vAlign w:val="center"/>
@@ -7617,7 +7638,7 @@
           <w:p>
             <w:pPr>
               <w:jc w:val="right"/>
-              <w:cnfStyle w:val="000000100000"/>
+              <w:cnfStyle w:val="000000100000" w:firstRow="0" w:lastRow="0" w:firstColumn="0" w:lastColumn="0" w:oddVBand="0" w:evenVBand="0" w:oddHBand="1" w:evenHBand="0" w:firstRowFirstColumn="0" w:firstRowLastColumn="0" w:lastRowFirstColumn="0" w:lastRowLastColumn="0"/>
               <w:rPr>
                 <w:rFonts w:ascii="Courier New" w:hAnsi="Courier New" w:cs="Courier New"/>
                 <w:i/>
@@ -7641,7 +7662,7 @@
       <w:tr>
         <w:tc>
           <w:tcPr>
-            <w:cnfStyle w:val="001000000000"/>
+            <w:cnfStyle w:val="001000000000" w:firstRow="0" w:lastRow="0" w:firstColumn="1" w:lastColumn="0" w:oddVBand="0" w:evenVBand="0" w:oddHBand="0" w:evenHBand="0" w:firstRowFirstColumn="0" w:firstRowLastColumn="0" w:lastRowFirstColumn="0" w:lastRowLastColumn="0"/>
             <w:tcW w:w="2093" w:type="dxa"/>
             <w:vAlign w:val="center"/>
           </w:tcPr>
@@ -7663,7 +7684,7 @@
           </w:tcPr>
           <w:p>
             <w:pPr>
-              <w:cnfStyle w:val="000000000000"/>
+              <w:cnfStyle w:val="000000000000" w:firstRow="0" w:lastRow="0" w:firstColumn="0" w:lastColumn="0" w:oddVBand="0" w:evenVBand="0" w:oddHBand="0" w:evenHBand="0" w:firstRowFirstColumn="0" w:firstRowLastColumn="0" w:lastRowFirstColumn="0" w:lastRowLastColumn="0"/>
               <w:rPr>
                 <w:rFonts w:ascii="Courier New" w:hAnsi="Courier New" w:cs="Courier New"/>
                 <w:sz w:val="20"/>
@@ -7708,7 +7729,7 @@
       <w:tblPr>
         <w:tblStyle w:val="Sombreadomedio2-nfasis5"/>
         <w:tblW w:w="0" w:type="auto"/>
-        <w:tblLook w:val="04A0"/>
+        <w:tblLook w:val="04A0" w:firstRow="1" w:lastRow="0" w:firstColumn="1" w:lastColumn="0" w:noHBand="0" w:noVBand="1"/>
       </w:tblPr>
       <w:tblGrid>
         <w:gridCol w:w="2093"/>
@@ -7716,12 +7737,12 @@
       </w:tblGrid>
       <w:tr>
         <w:trPr>
-          <w:cnfStyle w:val="100000000000"/>
+          <w:cnfStyle w:val="100000000000" w:firstRow="1" w:lastRow="0" w:firstColumn="0" w:lastColumn="0" w:oddVBand="0" w:evenVBand="0" w:oddHBand="0" w:evenHBand="0" w:firstRowFirstColumn="0" w:firstRowLastColumn="0" w:lastRowFirstColumn="0" w:lastRowLastColumn="0"/>
           <w:trHeight w:val="381"/>
         </w:trPr>
         <w:tc>
           <w:tcPr>
-            <w:cnfStyle w:val="001000000100"/>
+            <w:cnfStyle w:val="001000000100" w:firstRow="0" w:lastRow="0" w:firstColumn="1" w:lastColumn="0" w:oddVBand="0" w:evenVBand="0" w:oddHBand="0" w:evenHBand="0" w:firstRowFirstColumn="1" w:firstRowLastColumn="0" w:lastRowFirstColumn="0" w:lastRowLastColumn="0"/>
             <w:tcW w:w="2093" w:type="dxa"/>
             <w:vAlign w:val="center"/>
           </w:tcPr>
@@ -7743,7 +7764,7 @@
           <w:p>
             <w:pPr>
               <w:jc w:val="right"/>
-              <w:cnfStyle w:val="100000000000"/>
+              <w:cnfStyle w:val="100000000000" w:firstRow="1" w:lastRow="0" w:firstColumn="0" w:lastColumn="0" w:oddVBand="0" w:evenVBand="0" w:oddHBand="0" w:evenHBand="0" w:firstRowFirstColumn="0" w:firstRowLastColumn="0" w:lastRowFirstColumn="0" w:lastRowLastColumn="0"/>
             </w:pPr>
             <w:r>
               <w:t>14</w:t>
@@ -7753,11 +7774,11 @@
       </w:tr>
       <w:tr>
         <w:trPr>
-          <w:cnfStyle w:val="000000100000"/>
+          <w:cnfStyle w:val="000000100000" w:firstRow="0" w:lastRow="0" w:firstColumn="0" w:lastColumn="0" w:oddVBand="0" w:evenVBand="0" w:oddHBand="1" w:evenHBand="0" w:firstRowFirstColumn="0" w:firstRowLastColumn="0" w:lastRowFirstColumn="0" w:lastRowLastColumn="0"/>
         </w:trPr>
         <w:tc>
           <w:tcPr>
-            <w:cnfStyle w:val="001000000000"/>
+            <w:cnfStyle w:val="001000000000" w:firstRow="0" w:lastRow="0" w:firstColumn="1" w:lastColumn="0" w:oddVBand="0" w:evenVBand="0" w:oddHBand="0" w:evenHBand="0" w:firstRowFirstColumn="0" w:firstRowLastColumn="0" w:lastRowFirstColumn="0" w:lastRowLastColumn="0"/>
             <w:tcW w:w="9886" w:type="dxa"/>
             <w:gridSpan w:val="2"/>
           </w:tcPr>
@@ -7770,7 +7791,7 @@
         </w:trPr>
         <w:tc>
           <w:tcPr>
-            <w:cnfStyle w:val="001000000000"/>
+            <w:cnfStyle w:val="001000000000" w:firstRow="0" w:lastRow="0" w:firstColumn="1" w:lastColumn="0" w:oddVBand="0" w:evenVBand="0" w:oddHBand="0" w:evenHBand="0" w:firstRowFirstColumn="0" w:firstRowLastColumn="0" w:lastRowFirstColumn="0" w:lastRowLastColumn="0"/>
             <w:tcW w:w="2093" w:type="dxa"/>
             <w:vAlign w:val="center"/>
           </w:tcPr>
@@ -7790,7 +7811,7 @@
           </w:tcPr>
           <w:p>
             <w:pPr>
-              <w:cnfStyle w:val="000000000000"/>
+              <w:cnfStyle w:val="000000000000" w:firstRow="0" w:lastRow="0" w:firstColumn="0" w:lastColumn="0" w:oddVBand="0" w:evenVBand="0" w:oddHBand="0" w:evenHBand="0" w:firstRowFirstColumn="0" w:firstRowLastColumn="0" w:lastRowFirstColumn="0" w:lastRowLastColumn="0"/>
               <w:rPr>
                 <w:b/>
               </w:rPr>
@@ -7806,12 +7827,12 @@
       </w:tr>
       <w:tr>
         <w:trPr>
-          <w:cnfStyle w:val="000000100000"/>
+          <w:cnfStyle w:val="000000100000" w:firstRow="0" w:lastRow="0" w:firstColumn="0" w:lastColumn="0" w:oddVBand="0" w:evenVBand="0" w:oddHBand="1" w:evenHBand="0" w:firstRowFirstColumn="0" w:firstRowLastColumn="0" w:lastRowFirstColumn="0" w:lastRowLastColumn="0"/>
           <w:trHeight w:val="454"/>
         </w:trPr>
         <w:tc>
           <w:tcPr>
-            <w:cnfStyle w:val="001000000000"/>
+            <w:cnfStyle w:val="001000000000" w:firstRow="0" w:lastRow="0" w:firstColumn="1" w:lastColumn="0" w:oddVBand="0" w:evenVBand="0" w:oddHBand="0" w:evenHBand="0" w:firstRowFirstColumn="0" w:firstRowLastColumn="0" w:lastRowFirstColumn="0" w:lastRowLastColumn="0"/>
             <w:tcW w:w="2093" w:type="dxa"/>
             <w:shd w:val="clear" w:color="auto" w:fill="92CDDC" w:themeFill="accent5" w:themeFillTint="99"/>
             <w:vAlign w:val="center"/>
@@ -7832,7 +7853,7 @@
           </w:tcPr>
           <w:p>
             <w:pPr>
-              <w:cnfStyle w:val="000000100000"/>
+              <w:cnfStyle w:val="000000100000" w:firstRow="0" w:lastRow="0" w:firstColumn="0" w:lastColumn="0" w:oddVBand="0" w:evenVBand="0" w:oddHBand="1" w:evenHBand="0" w:firstRowFirstColumn="0" w:firstRowLastColumn="0" w:lastRowFirstColumn="0" w:lastRowLastColumn="0"/>
             </w:pPr>
             <w:r>
               <w:t>Fatiga</w:t>
@@ -7846,7 +7867,7 @@
         </w:trPr>
         <w:tc>
           <w:tcPr>
-            <w:cnfStyle w:val="001000000000"/>
+            <w:cnfStyle w:val="001000000000" w:firstRow="0" w:lastRow="0" w:firstColumn="1" w:lastColumn="0" w:oddVBand="0" w:evenVBand="0" w:oddHBand="0" w:evenHBand="0" w:firstRowFirstColumn="0" w:firstRowLastColumn="0" w:lastRowFirstColumn="0" w:lastRowLastColumn="0"/>
             <w:tcW w:w="2093" w:type="dxa"/>
             <w:vAlign w:val="center"/>
           </w:tcPr>
@@ -7867,7 +7888,7 @@
           <w:p>
             <w:pPr>
               <w:jc w:val="both"/>
-              <w:cnfStyle w:val="000000000000"/>
+              <w:cnfStyle w:val="000000000000" w:firstRow="0" w:lastRow="0" w:firstColumn="0" w:lastColumn="0" w:oddVBand="0" w:evenVBand="0" w:oddHBand="0" w:evenHBand="0" w:firstRowFirstColumn="0" w:firstRowLastColumn="0" w:lastRowFirstColumn="0" w:lastRowLastColumn="0"/>
               <w:rPr>
                 <w:rFonts w:ascii="Calibri" w:hAnsi="Calibri" w:cs="Calibri"/>
               </w:rPr>
@@ -7889,12 +7910,12 @@
       </w:tr>
       <w:tr>
         <w:trPr>
-          <w:cnfStyle w:val="000000100000"/>
+          <w:cnfStyle w:val="000000100000" w:firstRow="0" w:lastRow="0" w:firstColumn="0" w:lastColumn="0" w:oddVBand="0" w:evenVBand="0" w:oddHBand="1" w:evenHBand="0" w:firstRowFirstColumn="0" w:firstRowLastColumn="0" w:lastRowFirstColumn="0" w:lastRowLastColumn="0"/>
           <w:trHeight w:val="454"/>
         </w:trPr>
         <w:tc>
           <w:tcPr>
-            <w:cnfStyle w:val="001000000000"/>
+            <w:cnfStyle w:val="001000000000" w:firstRow="0" w:lastRow="0" w:firstColumn="1" w:lastColumn="0" w:oddVBand="0" w:evenVBand="0" w:oddHBand="0" w:evenHBand="0" w:firstRowFirstColumn="0" w:firstRowLastColumn="0" w:lastRowFirstColumn="0" w:lastRowLastColumn="0"/>
             <w:tcW w:w="2093" w:type="dxa"/>
             <w:shd w:val="clear" w:color="auto" w:fill="92CDDC" w:themeFill="accent5" w:themeFillTint="99"/>
             <w:vAlign w:val="center"/>
@@ -7916,7 +7937,7 @@
           <w:p>
             <w:pPr>
               <w:jc w:val="right"/>
-              <w:cnfStyle w:val="000000100000"/>
+              <w:cnfStyle w:val="000000100000" w:firstRow="0" w:lastRow="0" w:firstColumn="0" w:lastColumn="0" w:oddVBand="0" w:evenVBand="0" w:oddHBand="1" w:evenHBand="0" w:firstRowFirstColumn="0" w:firstRowLastColumn="0" w:lastRowFirstColumn="0" w:lastRowLastColumn="0"/>
               <w:rPr>
                 <w:rFonts w:ascii="Courier New" w:hAnsi="Courier New" w:cs="Courier New"/>
                 <w:i/>
@@ -7935,7 +7956,7 @@
       <w:tr>
         <w:tc>
           <w:tcPr>
-            <w:cnfStyle w:val="001000000000"/>
+            <w:cnfStyle w:val="001000000000" w:firstRow="0" w:lastRow="0" w:firstColumn="1" w:lastColumn="0" w:oddVBand="0" w:evenVBand="0" w:oddHBand="0" w:evenHBand="0" w:firstRowFirstColumn="0" w:firstRowLastColumn="0" w:lastRowFirstColumn="0" w:lastRowLastColumn="0"/>
             <w:tcW w:w="2093" w:type="dxa"/>
             <w:vAlign w:val="center"/>
           </w:tcPr>
@@ -7959,7 +7980,7 @@
           </w:tcPr>
           <w:p>
             <w:pPr>
-              <w:cnfStyle w:val="000000000000"/>
+              <w:cnfStyle w:val="000000000000" w:firstRow="0" w:lastRow="0" w:firstColumn="0" w:lastColumn="0" w:oddVBand="0" w:evenVBand="0" w:oddHBand="0" w:evenHBand="0" w:firstRowFirstColumn="0" w:firstRowLastColumn="0" w:lastRowFirstColumn="0" w:lastRowLastColumn="0"/>
               <w:rPr>
                 <w:rFonts w:ascii="Courier New" w:hAnsi="Courier New" w:cs="Courier New"/>
                 <w:sz w:val="20"/>
@@ -7979,12 +8000,12 @@
       </w:tr>
       <w:tr>
         <w:trPr>
-          <w:cnfStyle w:val="000000100000"/>
+          <w:cnfStyle w:val="000000100000" w:firstRow="0" w:lastRow="0" w:firstColumn="0" w:lastColumn="0" w:oddVBand="0" w:evenVBand="0" w:oddHBand="1" w:evenHBand="0" w:firstRowFirstColumn="0" w:firstRowLastColumn="0" w:lastRowFirstColumn="0" w:lastRowLastColumn="0"/>
           <w:trHeight w:val="454"/>
         </w:trPr>
         <w:tc>
           <w:tcPr>
-            <w:cnfStyle w:val="001000000000"/>
+            <w:cnfStyle w:val="001000000000" w:firstRow="0" w:lastRow="0" w:firstColumn="1" w:lastColumn="0" w:oddVBand="0" w:evenVBand="0" w:oddHBand="0" w:evenHBand="0" w:firstRowFirstColumn="0" w:firstRowLastColumn="0" w:lastRowFirstColumn="0" w:lastRowLastColumn="0"/>
             <w:tcW w:w="2093" w:type="dxa"/>
             <w:shd w:val="clear" w:color="auto" w:fill="92CDDC" w:themeFill="accent5" w:themeFillTint="99"/>
             <w:vAlign w:val="center"/>
@@ -8006,7 +8027,7 @@
           <w:p>
             <w:pPr>
               <w:jc w:val="right"/>
-              <w:cnfStyle w:val="000000100000"/>
+              <w:cnfStyle w:val="000000100000" w:firstRow="0" w:lastRow="0" w:firstColumn="0" w:lastColumn="0" w:oddVBand="0" w:evenVBand="0" w:oddHBand="1" w:evenHBand="0" w:firstRowFirstColumn="0" w:firstRowLastColumn="0" w:lastRowFirstColumn="0" w:lastRowLastColumn="0"/>
               <w:rPr>
                 <w:rFonts w:ascii="Courier New" w:hAnsi="Courier New" w:cs="Courier New"/>
                 <w:i/>
@@ -8027,7 +8048,7 @@
       <w:tr>
         <w:tc>
           <w:tcPr>
-            <w:cnfStyle w:val="001000000000"/>
+            <w:cnfStyle w:val="001000000000" w:firstRow="0" w:lastRow="0" w:firstColumn="1" w:lastColumn="0" w:oddVBand="0" w:evenVBand="0" w:oddHBand="0" w:evenHBand="0" w:firstRowFirstColumn="0" w:firstRowLastColumn="0" w:lastRowFirstColumn="0" w:lastRowLastColumn="0"/>
             <w:tcW w:w="2093" w:type="dxa"/>
             <w:vAlign w:val="center"/>
           </w:tcPr>
@@ -8049,7 +8070,7 @@
           </w:tcPr>
           <w:p>
             <w:pPr>
-              <w:cnfStyle w:val="000000000000"/>
+              <w:cnfStyle w:val="000000000000" w:firstRow="0" w:lastRow="0" w:firstColumn="0" w:lastColumn="0" w:oddVBand="0" w:evenVBand="0" w:oddHBand="0" w:evenHBand="0" w:firstRowFirstColumn="0" w:firstRowLastColumn="0" w:lastRowFirstColumn="0" w:lastRowLastColumn="0"/>
               <w:rPr>
                 <w:rFonts w:ascii="Courier New" w:hAnsi="Courier New" w:cs="Courier New"/>
                 <w:sz w:val="20"/>
@@ -8094,7 +8115,7 @@
       <w:tblPr>
         <w:tblStyle w:val="Sombreadomedio2-nfasis5"/>
         <w:tblW w:w="0" w:type="auto"/>
-        <w:tblLook w:val="04A0"/>
+        <w:tblLook w:val="04A0" w:firstRow="1" w:lastRow="0" w:firstColumn="1" w:lastColumn="0" w:noHBand="0" w:noVBand="1"/>
       </w:tblPr>
       <w:tblGrid>
         <w:gridCol w:w="2093"/>
@@ -8102,12 +8123,12 @@
       </w:tblGrid>
       <w:tr>
         <w:trPr>
-          <w:cnfStyle w:val="100000000000"/>
+          <w:cnfStyle w:val="100000000000" w:firstRow="1" w:lastRow="0" w:firstColumn="0" w:lastColumn="0" w:oddVBand="0" w:evenVBand="0" w:oddHBand="0" w:evenHBand="0" w:firstRowFirstColumn="0" w:firstRowLastColumn="0" w:lastRowFirstColumn="0" w:lastRowLastColumn="0"/>
           <w:trHeight w:val="381"/>
         </w:trPr>
         <w:tc>
           <w:tcPr>
-            <w:cnfStyle w:val="001000000100"/>
+            <w:cnfStyle w:val="001000000100" w:firstRow="0" w:lastRow="0" w:firstColumn="1" w:lastColumn="0" w:oddVBand="0" w:evenVBand="0" w:oddHBand="0" w:evenHBand="0" w:firstRowFirstColumn="1" w:firstRowLastColumn="0" w:lastRowFirstColumn="0" w:lastRowLastColumn="0"/>
             <w:tcW w:w="2093" w:type="dxa"/>
             <w:vAlign w:val="center"/>
           </w:tcPr>
@@ -8129,7 +8150,7 @@
           <w:p>
             <w:pPr>
               <w:jc w:val="right"/>
-              <w:cnfStyle w:val="100000000000"/>
+              <w:cnfStyle w:val="100000000000" w:firstRow="1" w:lastRow="0" w:firstColumn="0" w:lastColumn="0" w:oddVBand="0" w:evenVBand="0" w:oddHBand="0" w:evenHBand="0" w:firstRowFirstColumn="0" w:firstRowLastColumn="0" w:lastRowFirstColumn="0" w:lastRowLastColumn="0"/>
             </w:pPr>
             <w:r>
               <w:t>15</w:t>
@@ -8139,11 +8160,11 @@
       </w:tr>
       <w:tr>
         <w:trPr>
-          <w:cnfStyle w:val="000000100000"/>
+          <w:cnfStyle w:val="000000100000" w:firstRow="0" w:lastRow="0" w:firstColumn="0" w:lastColumn="0" w:oddVBand="0" w:evenVBand="0" w:oddHBand="1" w:evenHBand="0" w:firstRowFirstColumn="0" w:firstRowLastColumn="0" w:lastRowFirstColumn="0" w:lastRowLastColumn="0"/>
         </w:trPr>
         <w:tc>
           <w:tcPr>
-            <w:cnfStyle w:val="001000000000"/>
+            <w:cnfStyle w:val="001000000000" w:firstRow="0" w:lastRow="0" w:firstColumn="1" w:lastColumn="0" w:oddVBand="0" w:evenVBand="0" w:oddHBand="0" w:evenHBand="0" w:firstRowFirstColumn="0" w:firstRowLastColumn="0" w:lastRowFirstColumn="0" w:lastRowLastColumn="0"/>
             <w:tcW w:w="9886" w:type="dxa"/>
             <w:gridSpan w:val="2"/>
           </w:tcPr>
@@ -8156,7 +8177,7 @@
         </w:trPr>
         <w:tc>
           <w:tcPr>
-            <w:cnfStyle w:val="001000000000"/>
+            <w:cnfStyle w:val="001000000000" w:firstRow="0" w:lastRow="0" w:firstColumn="1" w:lastColumn="0" w:oddVBand="0" w:evenVBand="0" w:oddHBand="0" w:evenHBand="0" w:firstRowFirstColumn="0" w:firstRowLastColumn="0" w:lastRowFirstColumn="0" w:lastRowLastColumn="0"/>
             <w:tcW w:w="2093" w:type="dxa"/>
             <w:vAlign w:val="center"/>
           </w:tcPr>
@@ -8176,7 +8197,7 @@
           </w:tcPr>
           <w:p>
             <w:pPr>
-              <w:cnfStyle w:val="000000000000"/>
+              <w:cnfStyle w:val="000000000000" w:firstRow="0" w:lastRow="0" w:firstColumn="0" w:lastColumn="0" w:oddVBand="0" w:evenVBand="0" w:oddHBand="0" w:evenHBand="0" w:firstRowFirstColumn="0" w:firstRowLastColumn="0" w:lastRowFirstColumn="0" w:lastRowLastColumn="0"/>
               <w:rPr>
                 <w:b/>
               </w:rPr>
@@ -8189,12 +8210,12 @@
       </w:tr>
       <w:tr>
         <w:trPr>
-          <w:cnfStyle w:val="000000100000"/>
+          <w:cnfStyle w:val="000000100000" w:firstRow="0" w:lastRow="0" w:firstColumn="0" w:lastColumn="0" w:oddVBand="0" w:evenVBand="0" w:oddHBand="1" w:evenHBand="0" w:firstRowFirstColumn="0" w:firstRowLastColumn="0" w:lastRowFirstColumn="0" w:lastRowLastColumn="0"/>
           <w:trHeight w:val="454"/>
         </w:trPr>
         <w:tc>
           <w:tcPr>
-            <w:cnfStyle w:val="001000000000"/>
+            <w:cnfStyle w:val="001000000000" w:firstRow="0" w:lastRow="0" w:firstColumn="1" w:lastColumn="0" w:oddVBand="0" w:evenVBand="0" w:oddHBand="0" w:evenHBand="0" w:firstRowFirstColumn="0" w:firstRowLastColumn="0" w:lastRowFirstColumn="0" w:lastRowLastColumn="0"/>
             <w:tcW w:w="2093" w:type="dxa"/>
             <w:shd w:val="clear" w:color="auto" w:fill="92CDDC" w:themeFill="accent5" w:themeFillTint="99"/>
             <w:vAlign w:val="center"/>
@@ -8215,7 +8236,7 @@
           </w:tcPr>
           <w:p>
             <w:pPr>
-              <w:cnfStyle w:val="000000100000"/>
+              <w:cnfStyle w:val="000000100000" w:firstRow="0" w:lastRow="0" w:firstColumn="0" w:lastColumn="0" w:oddVBand="0" w:evenVBand="0" w:oddHBand="1" w:evenHBand="0" w:firstRowFirstColumn="0" w:firstRowLastColumn="0" w:lastRowFirstColumn="0" w:lastRowLastColumn="0"/>
             </w:pPr>
             <w:r>
               <w:t>Fatiga</w:t>
@@ -8229,7 +8250,7 @@
         </w:trPr>
         <w:tc>
           <w:tcPr>
-            <w:cnfStyle w:val="001000000000"/>
+            <w:cnfStyle w:val="001000000000" w:firstRow="0" w:lastRow="0" w:firstColumn="1" w:lastColumn="0" w:oddVBand="0" w:evenVBand="0" w:oddHBand="0" w:evenHBand="0" w:firstRowFirstColumn="0" w:firstRowLastColumn="0" w:lastRowFirstColumn="0" w:lastRowLastColumn="0"/>
             <w:tcW w:w="2093" w:type="dxa"/>
             <w:vAlign w:val="center"/>
           </w:tcPr>
@@ -8250,7 +8271,7 @@
           <w:p>
             <w:pPr>
               <w:spacing w:line="360" w:lineRule="auto"/>
-              <w:cnfStyle w:val="000000000000"/>
+              <w:cnfStyle w:val="000000000000" w:firstRow="0" w:lastRow="0" w:firstColumn="0" w:lastColumn="0" w:oddVBand="0" w:evenVBand="0" w:oddHBand="0" w:evenHBand="0" w:firstRowFirstColumn="0" w:firstRowLastColumn="0" w:lastRowFirstColumn="0" w:lastRowLastColumn="0"/>
               <w:rPr>
                 <w:rFonts w:ascii="Calibri" w:hAnsi="Calibri" w:cs="Calibri"/>
               </w:rPr>
@@ -8272,12 +8293,12 @@
       </w:tr>
       <w:tr>
         <w:trPr>
-          <w:cnfStyle w:val="000000100000"/>
+          <w:cnfStyle w:val="000000100000" w:firstRow="0" w:lastRow="0" w:firstColumn="0" w:lastColumn="0" w:oddVBand="0" w:evenVBand="0" w:oddHBand="1" w:evenHBand="0" w:firstRowFirstColumn="0" w:firstRowLastColumn="0" w:lastRowFirstColumn="0" w:lastRowLastColumn="0"/>
           <w:trHeight w:val="454"/>
         </w:trPr>
         <w:tc>
           <w:tcPr>
-            <w:cnfStyle w:val="001000000000"/>
+            <w:cnfStyle w:val="001000000000" w:firstRow="0" w:lastRow="0" w:firstColumn="1" w:lastColumn="0" w:oddVBand="0" w:evenVBand="0" w:oddHBand="0" w:evenHBand="0" w:firstRowFirstColumn="0" w:firstRowLastColumn="0" w:lastRowFirstColumn="0" w:lastRowLastColumn="0"/>
             <w:tcW w:w="2093" w:type="dxa"/>
             <w:shd w:val="clear" w:color="auto" w:fill="92CDDC" w:themeFill="accent5" w:themeFillTint="99"/>
             <w:vAlign w:val="center"/>
@@ -8299,7 +8320,7 @@
           <w:p>
             <w:pPr>
               <w:jc w:val="right"/>
-              <w:cnfStyle w:val="000000100000"/>
+              <w:cnfStyle w:val="000000100000" w:firstRow="0" w:lastRow="0" w:firstColumn="0" w:lastColumn="0" w:oddVBand="0" w:evenVBand="0" w:oddHBand="1" w:evenHBand="0" w:firstRowFirstColumn="0" w:firstRowLastColumn="0" w:lastRowFirstColumn="0" w:lastRowLastColumn="0"/>
               <w:rPr>
                 <w:rFonts w:ascii="Courier New" w:hAnsi="Courier New" w:cs="Courier New"/>
                 <w:i/>
@@ -8318,7 +8339,7 @@
       <w:tr>
         <w:tc>
           <w:tcPr>
-            <w:cnfStyle w:val="001000000000"/>
+            <w:cnfStyle w:val="001000000000" w:firstRow="0" w:lastRow="0" w:firstColumn="1" w:lastColumn="0" w:oddVBand="0" w:evenVBand="0" w:oddHBand="0" w:evenHBand="0" w:firstRowFirstColumn="0" w:firstRowLastColumn="0" w:lastRowFirstColumn="0" w:lastRowLastColumn="0"/>
             <w:tcW w:w="2093" w:type="dxa"/>
             <w:vAlign w:val="center"/>
           </w:tcPr>
@@ -8342,7 +8363,7 @@
           </w:tcPr>
           <w:p>
             <w:pPr>
-              <w:cnfStyle w:val="000000000000"/>
+              <w:cnfStyle w:val="000000000000" w:firstRow="0" w:lastRow="0" w:firstColumn="0" w:lastColumn="0" w:oddVBand="0" w:evenVBand="0" w:oddHBand="0" w:evenHBand="0" w:firstRowFirstColumn="0" w:firstRowLastColumn="0" w:lastRowFirstColumn="0" w:lastRowLastColumn="0"/>
               <w:rPr>
                 <w:rFonts w:ascii="Courier New" w:hAnsi="Courier New" w:cs="Courier New"/>
                 <w:sz w:val="20"/>
@@ -8362,12 +8383,12 @@
       </w:tr>
       <w:tr>
         <w:trPr>
-          <w:cnfStyle w:val="000000100000"/>
+          <w:cnfStyle w:val="000000100000" w:firstRow="0" w:lastRow="0" w:firstColumn="0" w:lastColumn="0" w:oddVBand="0" w:evenVBand="0" w:oddHBand="1" w:evenHBand="0" w:firstRowFirstColumn="0" w:firstRowLastColumn="0" w:lastRowFirstColumn="0" w:lastRowLastColumn="0"/>
           <w:trHeight w:val="454"/>
         </w:trPr>
         <w:tc>
           <w:tcPr>
-            <w:cnfStyle w:val="001000000000"/>
+            <w:cnfStyle w:val="001000000000" w:firstRow="0" w:lastRow="0" w:firstColumn="1" w:lastColumn="0" w:oddVBand="0" w:evenVBand="0" w:oddHBand="0" w:evenHBand="0" w:firstRowFirstColumn="0" w:firstRowLastColumn="0" w:lastRowFirstColumn="0" w:lastRowLastColumn="0"/>
             <w:tcW w:w="2093" w:type="dxa"/>
             <w:shd w:val="clear" w:color="auto" w:fill="92CDDC" w:themeFill="accent5" w:themeFillTint="99"/>
             <w:vAlign w:val="center"/>
@@ -8389,7 +8410,7 @@
           <w:p>
             <w:pPr>
               <w:jc w:val="right"/>
-              <w:cnfStyle w:val="000000100000"/>
+              <w:cnfStyle w:val="000000100000" w:firstRow="0" w:lastRow="0" w:firstColumn="0" w:lastColumn="0" w:oddVBand="0" w:evenVBand="0" w:oddHBand="1" w:evenHBand="0" w:firstRowFirstColumn="0" w:firstRowLastColumn="0" w:lastRowFirstColumn="0" w:lastRowLastColumn="0"/>
               <w:rPr>
                 <w:rFonts w:ascii="Courier New" w:hAnsi="Courier New" w:cs="Courier New"/>
                 <w:i/>
@@ -8413,7 +8434,7 @@
       <w:tr>
         <w:tc>
           <w:tcPr>
-            <w:cnfStyle w:val="001000000000"/>
+            <w:cnfStyle w:val="001000000000" w:firstRow="0" w:lastRow="0" w:firstColumn="1" w:lastColumn="0" w:oddVBand="0" w:evenVBand="0" w:oddHBand="0" w:evenHBand="0" w:firstRowFirstColumn="0" w:firstRowLastColumn="0" w:lastRowFirstColumn="0" w:lastRowLastColumn="0"/>
             <w:tcW w:w="2093" w:type="dxa"/>
             <w:vAlign w:val="center"/>
           </w:tcPr>
@@ -8435,7 +8456,7 @@
           </w:tcPr>
           <w:p>
             <w:pPr>
-              <w:cnfStyle w:val="000000000000"/>
+              <w:cnfStyle w:val="000000000000" w:firstRow="0" w:lastRow="0" w:firstColumn="0" w:lastColumn="0" w:oddVBand="0" w:evenVBand="0" w:oddHBand="0" w:evenHBand="0" w:firstRowFirstColumn="0" w:firstRowLastColumn="0" w:lastRowFirstColumn="0" w:lastRowLastColumn="0"/>
               <w:rPr>
                 <w:rFonts w:ascii="Courier New" w:hAnsi="Courier New" w:cs="Courier New"/>
                 <w:sz w:val="20"/>
@@ -8453,7 +8474,7 @@
           </w:p>
           <w:p>
             <w:pPr>
-              <w:cnfStyle w:val="000000000000"/>
+              <w:cnfStyle w:val="000000000000" w:firstRow="0" w:lastRow="0" w:firstColumn="0" w:lastColumn="0" w:oddVBand="0" w:evenVBand="0" w:oddHBand="0" w:evenHBand="0" w:firstRowFirstColumn="0" w:firstRowLastColumn="0" w:lastRowFirstColumn="0" w:lastRowLastColumn="0"/>
               <w:rPr>
                 <w:rFonts w:ascii="Courier New" w:hAnsi="Courier New" w:cs="Courier New"/>
                 <w:sz w:val="20"/>
@@ -8482,7 +8503,7 @@
       </w:pPr>
     </w:p>
     <w:sectPr>
-      <w:footerReference w:type="default" r:id="rId8"/>
+      <w:footerReference w:type="default" r:id="rId9"/>
       <w:pgSz w:w="11906" w:h="16838"/>
       <w:pgMar w:top="1440" w:right="1080" w:bottom="1440" w:left="1080" w:header="708" w:footer="708" w:gutter="0"/>
       <w:cols w:space="708"/>
@@ -8494,8 +8515,8 @@
 </file>
 
 <file path=word/endnotes.xml><?xml version="1.0" encoding="utf-8"?>
-<w:endnotes xmlns:ve="http://schemas.openxmlformats.org/markup-compatibility/2006" xmlns:o="urn:schemas-microsoft-com:office:office" xmlns:r="http://schemas.openxmlformats.org/officeDocument/2006/relationships" xmlns:m="http://schemas.openxmlformats.org/officeDocument/2006/math" xmlns:v="urn:schemas-microsoft-com:vml" xmlns:wp="http://schemas.openxmlformats.org/drawingml/2006/wordprocessingDrawing" xmlns:w10="urn:schemas-microsoft-com:office:word" xmlns:w="http://schemas.openxmlformats.org/wordprocessingml/2006/main" xmlns:wne="http://schemas.microsoft.com/office/word/2006/wordml">
-  <w:endnote w:type="separator" w:id="0">
+<w:endnotes xmlns:wpc="http://schemas.microsoft.com/office/word/2010/wordprocessingCanvas" xmlns:mc="http://schemas.openxmlformats.org/markup-compatibility/2006" xmlns:o="urn:schemas-microsoft-com:office:office" xmlns:r="http://schemas.openxmlformats.org/officeDocument/2006/relationships" xmlns:m="http://schemas.openxmlformats.org/officeDocument/2006/math" xmlns:v="urn:schemas-microsoft-com:vml" xmlns:wp14="http://schemas.microsoft.com/office/word/2010/wordprocessingDrawing" xmlns:wp="http://schemas.openxmlformats.org/drawingml/2006/wordprocessingDrawing" xmlns:w10="urn:schemas-microsoft-com:office:word" xmlns:w="http://schemas.openxmlformats.org/wordprocessingml/2006/main" xmlns:w14="http://schemas.microsoft.com/office/word/2010/wordml" xmlns:wpg="http://schemas.microsoft.com/office/word/2010/wordprocessingGroup" xmlns:wpi="http://schemas.microsoft.com/office/word/2010/wordprocessingInk" xmlns:wne="http://schemas.microsoft.com/office/word/2006/wordml" xmlns:wps="http://schemas.microsoft.com/office/word/2010/wordprocessingShape" mc:Ignorable="w14 wp14">
+  <w:endnote w:type="separator" w:id="-1">
     <w:p>
       <w:pPr>
         <w:spacing w:after="0" w:line="240" w:lineRule="auto"/>
@@ -8505,7 +8526,7 @@
       </w:r>
     </w:p>
   </w:endnote>
-  <w:endnote w:type="continuationSeparator" w:id="1">
+  <w:endnote w:type="continuationSeparator" w:id="0">
     <w:p>
       <w:pPr>
         <w:spacing w:after="0" w:line="240" w:lineRule="auto"/>
@@ -8519,7 +8540,7 @@
 </file>
 
 <file path=word/footer1.xml><?xml version="1.0" encoding="utf-8"?>
-<w:ftr xmlns:ve="http://schemas.openxmlformats.org/markup-compatibility/2006" xmlns:o="urn:schemas-microsoft-com:office:office" xmlns:r="http://schemas.openxmlformats.org/officeDocument/2006/relationships" xmlns:m="http://schemas.openxmlformats.org/officeDocument/2006/math" xmlns:v="urn:schemas-microsoft-com:vml" xmlns:wp="http://schemas.openxmlformats.org/drawingml/2006/wordprocessingDrawing" xmlns:w10="urn:schemas-microsoft-com:office:word" xmlns:w="http://schemas.openxmlformats.org/wordprocessingml/2006/main" xmlns:wne="http://schemas.microsoft.com/office/word/2006/wordml">
+<w:ftr xmlns:wpc="http://schemas.microsoft.com/office/word/2010/wordprocessingCanvas" xmlns:mc="http://schemas.openxmlformats.org/markup-compatibility/2006" xmlns:o="urn:schemas-microsoft-com:office:office" xmlns:r="http://schemas.openxmlformats.org/officeDocument/2006/relationships" xmlns:m="http://schemas.openxmlformats.org/officeDocument/2006/math" xmlns:v="urn:schemas-microsoft-com:vml" xmlns:wp14="http://schemas.microsoft.com/office/word/2010/wordprocessingDrawing" xmlns:wp="http://schemas.openxmlformats.org/drawingml/2006/wordprocessingDrawing" xmlns:w10="urn:schemas-microsoft-com:office:word" xmlns:w="http://schemas.openxmlformats.org/wordprocessingml/2006/main" xmlns:w14="http://schemas.microsoft.com/office/word/2010/wordml" xmlns:wpg="http://schemas.microsoft.com/office/word/2010/wordprocessingGroup" xmlns:wpi="http://schemas.microsoft.com/office/word/2010/wordprocessingInk" xmlns:wne="http://schemas.microsoft.com/office/word/2006/wordml" xmlns:wps="http://schemas.microsoft.com/office/word/2010/wordprocessingShape" mc:Ignorable="w14 wp14">
   <w:p>
     <w:pPr>
       <w:pStyle w:val="Piedepgina"/>
@@ -8551,7 +8572,7 @@
         <w:b/>
         <w:noProof/>
       </w:rPr>
-      <w:t>15</w:t>
+      <w:t>2</w:t>
     </w:r>
     <w:r>
       <w:rPr>
@@ -8571,22 +8592,36 @@
       </w:rPr>
       <w:t xml:space="preserve">e </w:t>
     </w:r>
-    <w:fldSimple w:instr=" NUMPAGES  \* Arabic  \* MERGEFORMAT ">
-      <w:r>
-        <w:rPr>
-          <w:b/>
-          <w:noProof/>
-        </w:rPr>
-        <w:t>15</w:t>
-      </w:r>
-    </w:fldSimple>
+    <w:r>
+      <w:fldChar w:fldCharType="begin"/>
+    </w:r>
+    <w:r>
+      <w:instrText xml:space="preserve"> NUMPAGES  \* Arabic  \* MERGEFORMAT </w:instrText>
+    </w:r>
+    <w:r>
+      <w:fldChar w:fldCharType="separate"/>
+    </w:r>
+    <w:r>
+      <w:rPr>
+        <w:b/>
+        <w:noProof/>
+      </w:rPr>
+      <w:t>15</w:t>
+    </w:r>
+    <w:r>
+      <w:rPr>
+        <w:b/>
+        <w:noProof/>
+      </w:rPr>
+      <w:fldChar w:fldCharType="end"/>
+    </w:r>
   </w:p>
 </w:ftr>
 </file>
 
 <file path=word/footnotes.xml><?xml version="1.0" encoding="utf-8"?>
-<w:footnotes xmlns:ve="http://schemas.openxmlformats.org/markup-compatibility/2006" xmlns:o="urn:schemas-microsoft-com:office:office" xmlns:r="http://schemas.openxmlformats.org/officeDocument/2006/relationships" xmlns:m="http://schemas.openxmlformats.org/officeDocument/2006/math" xmlns:v="urn:schemas-microsoft-com:vml" xmlns:wp="http://schemas.openxmlformats.org/drawingml/2006/wordprocessingDrawing" xmlns:w10="urn:schemas-microsoft-com:office:word" xmlns:w="http://schemas.openxmlformats.org/wordprocessingml/2006/main" xmlns:wne="http://schemas.microsoft.com/office/word/2006/wordml">
-  <w:footnote w:type="separator" w:id="0">
+<w:footnotes xmlns:wpc="http://schemas.microsoft.com/office/word/2010/wordprocessingCanvas" xmlns:mc="http://schemas.openxmlformats.org/markup-compatibility/2006" xmlns:o="urn:schemas-microsoft-com:office:office" xmlns:r="http://schemas.openxmlformats.org/officeDocument/2006/relationships" xmlns:m="http://schemas.openxmlformats.org/officeDocument/2006/math" xmlns:v="urn:schemas-microsoft-com:vml" xmlns:wp14="http://schemas.microsoft.com/office/word/2010/wordprocessingDrawing" xmlns:wp="http://schemas.openxmlformats.org/drawingml/2006/wordprocessingDrawing" xmlns:w10="urn:schemas-microsoft-com:office:word" xmlns:w="http://schemas.openxmlformats.org/wordprocessingml/2006/main" xmlns:w14="http://schemas.microsoft.com/office/word/2010/wordml" xmlns:wpg="http://schemas.microsoft.com/office/word/2010/wordprocessingGroup" xmlns:wpi="http://schemas.microsoft.com/office/word/2010/wordprocessingInk" xmlns:wne="http://schemas.microsoft.com/office/word/2006/wordml" xmlns:wps="http://schemas.microsoft.com/office/word/2010/wordprocessingShape" mc:Ignorable="w14 wp14">
+  <w:footnote w:type="separator" w:id="-1">
     <w:p>
       <w:pPr>
         <w:spacing w:after="0" w:line="240" w:lineRule="auto"/>
@@ -8596,7 +8631,7 @@
       </w:r>
     </w:p>
   </w:footnote>
-  <w:footnote w:type="continuationSeparator" w:id="1">
+  <w:footnote w:type="continuationSeparator" w:id="0">
     <w:p>
       <w:pPr>
         <w:spacing w:after="0" w:line="240" w:lineRule="auto"/>
@@ -8610,7 +8645,7 @@
 </file>
 
 <file path=word/numbering.xml><?xml version="1.0" encoding="utf-8"?>
-<w:numbering xmlns:ve="http://schemas.openxmlformats.org/markup-compatibility/2006" xmlns:o="urn:schemas-microsoft-com:office:office" xmlns:r="http://schemas.openxmlformats.org/officeDocument/2006/relationships" xmlns:m="http://schemas.openxmlformats.org/officeDocument/2006/math" xmlns:v="urn:schemas-microsoft-com:vml" xmlns:wp="http://schemas.openxmlformats.org/drawingml/2006/wordprocessingDrawing" xmlns:w10="urn:schemas-microsoft-com:office:word" xmlns:w="http://schemas.openxmlformats.org/wordprocessingml/2006/main" xmlns:wne="http://schemas.microsoft.com/office/word/2006/wordml">
+<w:numbering xmlns:wpc="http://schemas.microsoft.com/office/word/2010/wordprocessingCanvas" xmlns:mc="http://schemas.openxmlformats.org/markup-compatibility/2006" xmlns:o="urn:schemas-microsoft-com:office:office" xmlns:r="http://schemas.openxmlformats.org/officeDocument/2006/relationships" xmlns:m="http://schemas.openxmlformats.org/officeDocument/2006/math" xmlns:v="urn:schemas-microsoft-com:vml" xmlns:wp14="http://schemas.microsoft.com/office/word/2010/wordprocessingDrawing" xmlns:wp="http://schemas.openxmlformats.org/drawingml/2006/wordprocessingDrawing" xmlns:w10="urn:schemas-microsoft-com:office:word" xmlns:w="http://schemas.openxmlformats.org/wordprocessingml/2006/main" xmlns:w14="http://schemas.microsoft.com/office/word/2010/wordml" xmlns:wpg="http://schemas.microsoft.com/office/word/2010/wordprocessingGroup" xmlns:wpi="http://schemas.microsoft.com/office/word/2010/wordprocessingInk" xmlns:wne="http://schemas.microsoft.com/office/word/2006/wordml" xmlns:wps="http://schemas.microsoft.com/office/word/2010/wordprocessingShape" mc:Ignorable="w14 wp14">
   <w:abstractNum w:abstractNumId="0">
     <w:nsid w:val="092D37B6"/>
     <w:multiLevelType w:val="hybridMultilevel"/>
@@ -9036,7 +9071,7 @@
 </file>
 
 <file path=word/styles.xml><?xml version="1.0" encoding="utf-8"?>
-<w:styles xmlns:r="http://schemas.openxmlformats.org/officeDocument/2006/relationships" xmlns:w="http://schemas.openxmlformats.org/wordprocessingml/2006/main">
+<w:styles xmlns:mc="http://schemas.openxmlformats.org/markup-compatibility/2006" xmlns:r="http://schemas.openxmlformats.org/officeDocument/2006/relationships" xmlns:w="http://schemas.openxmlformats.org/wordprocessingml/2006/main" xmlns:w14="http://schemas.microsoft.com/office/word/2010/wordml" mc:Ignorable="w14">
   <w:docDefaults>
     <w:rPrDefault>
       <w:rPr>
@@ -9207,7 +9242,6 @@
     <w:uiPriority w:val="99"/>
     <w:semiHidden/>
     <w:unhideWhenUsed/>
-    <w:qFormat/>
     <w:tblPr>
       <w:tblInd w:w="0" w:type="dxa"/>
       <w:tblCellMar>
@@ -10079,7 +10113,7 @@
 </file>
 
 <file path=customXml/itemProps1.xml><?xml version="1.0" encoding="utf-8"?>
-<ds:datastoreItem xmlns:ds="http://schemas.openxmlformats.org/officeDocument/2006/customXml" ds:itemID="{9A41EB77-8AE0-4E4C-B464-EA5022BCB267}">
+<ds:datastoreItem xmlns:ds="http://schemas.openxmlformats.org/officeDocument/2006/customXml" ds:itemID="{978C5DD6-06DB-4D9D-BF0A-53B7217FFC6F}">
   <ds:schemaRefs>
     <ds:schemaRef ds:uri="http://schemas.openxmlformats.org/officeDocument/2006/bibliography"/>
   </ds:schemaRefs>

</xml_diff>

<commit_message>
Creado programa probador. Creado método estático en SistemaLinealDeEcuaciones para resolver desde una archivo hacia otro. Actualizado lote de pruebas en salidas esperadas para que muestre la salida correcta ante los casos que no hay soluciones posibles y la documentación correspondiente. Agregadas salidas generadas al repositorio.
</commit_message>
<xml_diff>
--- a/practica2/trunk/TDAs/doc/loteDePruebas/DocumentaciónLoteDePruebas.docx
+++ b/practica2/trunk/TDAs/doc/loteDePruebas/DocumentaciónLoteDePruebas.docx
@@ -11,6 +11,8 @@
           <w:szCs w:val="20"/>
         </w:rPr>
       </w:pPr>
+      <w:bookmarkStart w:id="0" w:name="_GoBack"/>
+      <w:bookmarkEnd w:id="0"/>
     </w:p>
     <w:p>
       <w:pPr>
@@ -115,30 +117,15 @@
         </w:rPr>
         <w:t>“</w:t>
       </w:r>
-      <w:del w:id="0" w:author="Rosa" w:date="2013-05-14T18:17:00Z">
-        <w:r>
-          <w:rPr>
-            <w:b/>
-            <w:i/>
-            <w:sz w:val="72"/>
-            <w:szCs w:val="100"/>
-          </w:rPr>
-          <w:delText>Letras Extremas</w:delText>
-        </w:r>
-      </w:del>
-      <w:ins w:id="1" w:author="Rosa" w:date="2013-05-14T18:17:00Z">
-        <w:r>
-          <w:rPr>
-            <w:b/>
-            <w:i/>
-            <w:sz w:val="72"/>
-            <w:szCs w:val="100"/>
-          </w:rPr>
-          <w:t>SEL</w:t>
-        </w:r>
-      </w:ins>
-      <w:bookmarkStart w:id="2" w:name="_GoBack"/>
-      <w:bookmarkEnd w:id="2"/>
+      <w:r>
+        <w:rPr>
+          <w:b/>
+          <w:i/>
+          <w:sz w:val="72"/>
+          <w:szCs w:val="100"/>
+        </w:rPr>
+        <w:t>SEL</w:t>
+      </w:r>
       <w:r>
         <w:rPr>
           <w:b/>
@@ -2283,23 +2270,7 @@
                 <w:rFonts w:ascii="Courier New" w:hAnsi="Courier New" w:cs="Courier New"/>
                 <w:sz w:val="20"/>
               </w:rPr>
-              <w:t>4</w:t>
-            </w:r>
-          </w:p>
-          <w:p>
-            <w:pPr>
-              <w:cnfStyle w:val="000000000000" w:firstRow="0" w:lastRow="0" w:firstColumn="0" w:lastColumn="0" w:oddVBand="0" w:evenVBand="0" w:oddHBand="0" w:evenHBand="0" w:firstRowFirstColumn="0" w:firstRowLastColumn="0" w:lastRowFirstColumn="0" w:lastRowLastColumn="0"/>
-              <w:rPr>
-                <w:rFonts w:ascii="Courier New" w:hAnsi="Courier New" w:cs="Courier New"/>
-                <w:sz w:val="20"/>
-              </w:rPr>
-            </w:pPr>
-            <w:r>
-              <w:rPr>
-                <w:rFonts w:ascii="Courier New" w:hAnsi="Courier New" w:cs="Courier New"/>
-                <w:sz w:val="20"/>
-              </w:rPr>
-              <w:t>TIENE INFINITAS SOLUCIONES O NO TIENE SOLUCIÓN</w:t>
+              <w:t>Matriz Singular</w:t>
             </w:r>
           </w:p>
         </w:tc>
@@ -6109,23 +6080,23 @@
                 <w:rFonts w:ascii="Courier New" w:hAnsi="Courier New" w:cs="Courier New"/>
                 <w:sz w:val="20"/>
               </w:rPr>
-              <w:t>10</w:t>
-            </w:r>
-          </w:p>
-          <w:p>
-            <w:pPr>
-              <w:cnfStyle w:val="000000000000" w:firstRow="0" w:lastRow="0" w:firstColumn="0" w:lastColumn="0" w:oddVBand="0" w:evenVBand="0" w:oddHBand="0" w:evenHBand="0" w:firstRowFirstColumn="0" w:firstRowLastColumn="0" w:lastRowFirstColumn="0" w:lastRowLastColumn="0"/>
-              <w:rPr>
-                <w:rFonts w:ascii="Courier New" w:hAnsi="Courier New" w:cs="Courier New"/>
-                <w:sz w:val="20"/>
-              </w:rPr>
-            </w:pPr>
-            <w:r>
-              <w:rPr>
-                <w:rFonts w:ascii="Courier New" w:hAnsi="Courier New" w:cs="Courier New"/>
-                <w:sz w:val="20"/>
-              </w:rPr>
-              <w:t>TIENE INFINITAS SOLUCIONES O NO TIENE SOLUCIÓN</w:t>
+              <w:t xml:space="preserve">Imposible resolver por </w:t>
+            </w:r>
+            <w:proofErr w:type="spellStart"/>
+            <w:r>
+              <w:rPr>
+                <w:rFonts w:ascii="Courier New" w:hAnsi="Courier New" w:cs="Courier New"/>
+                <w:sz w:val="20"/>
+              </w:rPr>
+              <w:t>Factorizacion</w:t>
+            </w:r>
+            <w:proofErr w:type="spellEnd"/>
+            <w:r>
+              <w:rPr>
+                <w:rFonts w:ascii="Courier New" w:hAnsi="Courier New" w:cs="Courier New"/>
+                <w:sz w:val="20"/>
+              </w:rPr>
+              <w:t xml:space="preserve"> LU</w:t>
             </w:r>
           </w:p>
         </w:tc>
@@ -6871,33 +6842,30 @@
               <w:rPr>
                 <w:rFonts w:ascii="Courier New" w:hAnsi="Courier New" w:cs="Courier New"/>
                 <w:sz w:val="20"/>
-                <w:szCs w:val="20"/>
-              </w:rPr>
-            </w:pPr>
-            <w:r>
-              <w:rPr>
-                <w:rFonts w:ascii="Courier New" w:hAnsi="Courier New" w:cs="Courier New"/>
-                <w:sz w:val="20"/>
-                <w:szCs w:val="20"/>
-              </w:rPr>
-              <w:t>100</w:t>
-            </w:r>
-          </w:p>
-          <w:p>
-            <w:pPr>
-              <w:cnfStyle w:val="000000000000" w:firstRow="0" w:lastRow="0" w:firstColumn="0" w:lastColumn="0" w:oddVBand="0" w:evenVBand="0" w:oddHBand="0" w:evenHBand="0" w:firstRowFirstColumn="0" w:firstRowLastColumn="0" w:lastRowFirstColumn="0" w:lastRowLastColumn="0"/>
-              <w:rPr>
-                <w:rFonts w:ascii="Courier New" w:hAnsi="Courier New" w:cs="Courier New"/>
-                <w:sz w:val="20"/>
-              </w:rPr>
-            </w:pPr>
-            <w:r>
-              <w:rPr>
-                <w:rFonts w:ascii="Courier New" w:hAnsi="Courier New" w:cs="Courier New"/>
-                <w:sz w:val="20"/>
-                <w:szCs w:val="20"/>
-              </w:rPr>
-              <w:t>TIENE INFINITAS SOLUCIONES O NO TIENE SOLUCIÓN</w:t>
+              </w:rPr>
+            </w:pPr>
+            <w:r>
+              <w:rPr>
+                <w:rFonts w:ascii="Courier New" w:hAnsi="Courier New" w:cs="Courier New"/>
+                <w:sz w:val="20"/>
+              </w:rPr>
+              <w:t xml:space="preserve">Imposible resolver por </w:t>
+            </w:r>
+            <w:proofErr w:type="spellStart"/>
+            <w:r>
+              <w:rPr>
+                <w:rFonts w:ascii="Courier New" w:hAnsi="Courier New" w:cs="Courier New"/>
+                <w:sz w:val="20"/>
+              </w:rPr>
+              <w:t>Factorizacion</w:t>
+            </w:r>
+            <w:proofErr w:type="spellEnd"/>
+            <w:r>
+              <w:rPr>
+                <w:rFonts w:ascii="Courier New" w:hAnsi="Courier New" w:cs="Courier New"/>
+                <w:sz w:val="20"/>
+              </w:rPr>
+              <w:t xml:space="preserve"> LU</w:t>
             </w:r>
           </w:p>
         </w:tc>
@@ -7284,33 +7252,30 @@
               <w:rPr>
                 <w:rFonts w:ascii="Courier New" w:hAnsi="Courier New" w:cs="Courier New"/>
                 <w:sz w:val="20"/>
-                <w:szCs w:val="20"/>
-              </w:rPr>
-            </w:pPr>
-            <w:r>
-              <w:rPr>
-                <w:rFonts w:ascii="Courier New" w:hAnsi="Courier New" w:cs="Courier New"/>
-                <w:sz w:val="20"/>
-                <w:szCs w:val="20"/>
-              </w:rPr>
-              <w:t>100</w:t>
-            </w:r>
-          </w:p>
-          <w:p>
-            <w:pPr>
-              <w:cnfStyle w:val="000000000000" w:firstRow="0" w:lastRow="0" w:firstColumn="0" w:lastColumn="0" w:oddVBand="0" w:evenVBand="0" w:oddHBand="0" w:evenHBand="0" w:firstRowFirstColumn="0" w:firstRowLastColumn="0" w:lastRowFirstColumn="0" w:lastRowLastColumn="0"/>
-              <w:rPr>
-                <w:rFonts w:ascii="Courier New" w:hAnsi="Courier New" w:cs="Courier New"/>
-                <w:sz w:val="20"/>
-              </w:rPr>
-            </w:pPr>
-            <w:r>
-              <w:rPr>
-                <w:rFonts w:ascii="Courier New" w:hAnsi="Courier New" w:cs="Courier New"/>
-                <w:sz w:val="20"/>
-                <w:szCs w:val="20"/>
-              </w:rPr>
-              <w:t>TIENE INFINITAS SOLUCIONES O NO TIENE SOLUCIÓN</w:t>
+              </w:rPr>
+            </w:pPr>
+            <w:r>
+              <w:rPr>
+                <w:rFonts w:ascii="Courier New" w:hAnsi="Courier New" w:cs="Courier New"/>
+                <w:sz w:val="20"/>
+              </w:rPr>
+              <w:t xml:space="preserve">Imposible resolver por </w:t>
+            </w:r>
+            <w:proofErr w:type="spellStart"/>
+            <w:r>
+              <w:rPr>
+                <w:rFonts w:ascii="Courier New" w:hAnsi="Courier New" w:cs="Courier New"/>
+                <w:sz w:val="20"/>
+              </w:rPr>
+              <w:t>Factorizacion</w:t>
+            </w:r>
+            <w:proofErr w:type="spellEnd"/>
+            <w:r>
+              <w:rPr>
+                <w:rFonts w:ascii="Courier New" w:hAnsi="Courier New" w:cs="Courier New"/>
+                <w:sz w:val="20"/>
+              </w:rPr>
+              <w:t xml:space="preserve"> LU</w:t>
             </w:r>
           </w:p>
         </w:tc>
@@ -8460,33 +8425,30 @@
               <w:rPr>
                 <w:rFonts w:ascii="Courier New" w:hAnsi="Courier New" w:cs="Courier New"/>
                 <w:sz w:val="20"/>
-                <w:szCs w:val="20"/>
-              </w:rPr>
-            </w:pPr>
-            <w:r>
-              <w:rPr>
-                <w:rFonts w:ascii="Courier New" w:hAnsi="Courier New" w:cs="Courier New"/>
-                <w:sz w:val="20"/>
-                <w:szCs w:val="20"/>
-              </w:rPr>
-              <w:t>1000</w:t>
-            </w:r>
-          </w:p>
-          <w:p>
-            <w:pPr>
-              <w:cnfStyle w:val="000000000000" w:firstRow="0" w:lastRow="0" w:firstColumn="0" w:lastColumn="0" w:oddVBand="0" w:evenVBand="0" w:oddHBand="0" w:evenHBand="0" w:firstRowFirstColumn="0" w:firstRowLastColumn="0" w:lastRowFirstColumn="0" w:lastRowLastColumn="0"/>
-              <w:rPr>
-                <w:rFonts w:ascii="Courier New" w:hAnsi="Courier New" w:cs="Courier New"/>
-                <w:sz w:val="20"/>
-              </w:rPr>
-            </w:pPr>
-            <w:r>
-              <w:rPr>
-                <w:rFonts w:ascii="Courier New" w:hAnsi="Courier New" w:cs="Courier New"/>
-                <w:sz w:val="20"/>
-                <w:szCs w:val="20"/>
-              </w:rPr>
-              <w:t>TIENE INFINITAS SOLUCIONES O NO TIENE SOLUCIÓN</w:t>
+              </w:rPr>
+            </w:pPr>
+            <w:r>
+              <w:rPr>
+                <w:rFonts w:ascii="Courier New" w:hAnsi="Courier New" w:cs="Courier New"/>
+                <w:sz w:val="20"/>
+              </w:rPr>
+              <w:t xml:space="preserve">Imposible resolver por </w:t>
+            </w:r>
+            <w:proofErr w:type="spellStart"/>
+            <w:r>
+              <w:rPr>
+                <w:rFonts w:ascii="Courier New" w:hAnsi="Courier New" w:cs="Courier New"/>
+                <w:sz w:val="20"/>
+              </w:rPr>
+              <w:t>Factorizacion</w:t>
+            </w:r>
+            <w:proofErr w:type="spellEnd"/>
+            <w:r>
+              <w:rPr>
+                <w:rFonts w:ascii="Courier New" w:hAnsi="Courier New" w:cs="Courier New"/>
+                <w:sz w:val="20"/>
+              </w:rPr>
+              <w:t xml:space="preserve"> LU</w:t>
             </w:r>
           </w:p>
         </w:tc>
@@ -8572,7 +8534,7 @@
         <w:b/>
         <w:noProof/>
       </w:rPr>
-      <w:t>2</w:t>
+      <w:t>15</w:t>
     </w:r>
     <w:r>
       <w:rPr>
@@ -9632,6 +9594,16 @@
       <w:u w:val="single"/>
     </w:rPr>
   </w:style>
+  <w:style w:type="paragraph" w:styleId="Revisin">
+    <w:name w:val="Revision"/>
+    <w:hidden/>
+    <w:uiPriority w:val="99"/>
+    <w:semiHidden/>
+    <w:rsid w:val="00DF03B5"/>
+    <w:pPr>
+      <w:spacing w:after="0" w:line="240" w:lineRule="auto"/>
+    </w:pPr>
+  </w:style>
 </w:styles>
 </file>
 
@@ -10113,7 +10085,7 @@
 </file>
 
 <file path=customXml/itemProps1.xml><?xml version="1.0" encoding="utf-8"?>
-<ds:datastoreItem xmlns:ds="http://schemas.openxmlformats.org/officeDocument/2006/customXml" ds:itemID="{978C5DD6-06DB-4D9D-BF0A-53B7217FFC6F}">
+<ds:datastoreItem xmlns:ds="http://schemas.openxmlformats.org/officeDocument/2006/customXml" ds:itemID="{730A6010-0CE9-44D2-96A2-620BF271567D}">
   <ds:schemaRefs>
     <ds:schemaRef ds:uri="http://schemas.openxmlformats.org/officeDocument/2006/bibliography"/>
   </ds:schemaRefs>

</xml_diff>